<commit_message>
Improved documentation and code
</commit_message>
<xml_diff>
--- a/doc/CPSV-AP-SRU-API.docx
+++ b/doc/CPSV-AP-SRU-API.docx
@@ -4,7 +4,7 @@
   <w:body>
     <w:p>
       <w:pPr>
-        <w:pStyle w:val="Heading1"/>
+        <w:pStyle w:val="Heading2"/>
         <w:rPr>
           <w:lang w:val="en-GB"/>
         </w:rPr>
@@ -87,29 +87,7 @@
           <w:szCs w:val="20"/>
           <w:lang w:val="en-GB"/>
         </w:rPr>
-        <w:t xml:space="preserve"> be extracted from the SRU API (insert real link of the </w:t>
-      </w:r>
-      <w:proofErr w:type="spellStart"/>
-      <w:proofErr w:type="gramStart"/>
-      <w:r>
-        <w:rPr>
-          <w:rFonts w:ascii="Georgia" w:hAnsi="Georgia"/>
-          <w:sz w:val="20"/>
-          <w:szCs w:val="20"/>
-          <w:lang w:val="en-GB"/>
-        </w:rPr>
-        <w:t>api</w:t>
-      </w:r>
-      <w:proofErr w:type="spellEnd"/>
-      <w:proofErr w:type="gramEnd"/>
-      <w:r>
-        <w:rPr>
-          <w:rFonts w:ascii="Georgia" w:hAnsi="Georgia"/>
-          <w:sz w:val="20"/>
-          <w:szCs w:val="20"/>
-          <w:lang w:val="en-GB"/>
-        </w:rPr>
-        <w:t xml:space="preserve"> and check in the code).</w:t>
+        <w:t xml:space="preserve"> be extracted from the SRU API (insert real link of the api and check in the code).</w:t>
       </w:r>
     </w:p>
     <w:p>
@@ -146,27 +124,25 @@
           <w:szCs w:val="20"/>
           <w:lang w:val="en-GB"/>
         </w:rPr>
-        <w:t xml:space="preserve"> the CSPV-AP API </w:t>
-      </w:r>
-      <w:proofErr w:type="gramStart"/>
-      <w:r>
-        <w:rPr>
-          <w:rFonts w:ascii="Georgia" w:hAnsi="Georgia"/>
-          <w:sz w:val="20"/>
-          <w:szCs w:val="20"/>
-          <w:lang w:val="en-GB"/>
-        </w:rPr>
-        <w:t>have been implemented</w:t>
-      </w:r>
-      <w:proofErr w:type="gramEnd"/>
-      <w:r>
-        <w:rPr>
-          <w:rFonts w:ascii="Georgia" w:hAnsi="Georgia"/>
-          <w:sz w:val="20"/>
-          <w:szCs w:val="20"/>
-          <w:lang w:val="en-GB"/>
-        </w:rPr>
-        <w:t xml:space="preserve"> starting for the analysis of the input request and the output response, which determined the API contract.</w:t>
+        <w:t xml:space="preserve"> the CSPV-AP API has</w:t>
+      </w:r>
+      <w:r>
+        <w:rPr>
+          <w:rFonts w:ascii="Georgia" w:hAnsi="Georgia"/>
+          <w:sz w:val="20"/>
+          <w:szCs w:val="20"/>
+          <w:lang w:val="en-GB"/>
+        </w:rPr>
+        <w:t xml:space="preserve"> been implemented starting for the analysis of the input request and the output response, wh</w:t>
+      </w:r>
+      <w:r>
+        <w:rPr>
+          <w:rFonts w:ascii="Georgia" w:hAnsi="Georgia"/>
+          <w:sz w:val="20"/>
+          <w:szCs w:val="20"/>
+          <w:lang w:val="en-GB"/>
+        </w:rPr>
+        <w:t>ich determined the API contract.</w:t>
       </w:r>
     </w:p>
     <w:p>
@@ -176,68 +152,789 @@
           <w:lang w:val="en-GB"/>
         </w:rPr>
       </w:pPr>
+      <w:bookmarkStart w:id="0" w:name="_Ref9411248"/>
+      <w:r>
+        <w:rPr>
+          <w:lang w:val="en-GB"/>
+        </w:rPr>
+        <w:t>The SRU API</w:t>
+      </w:r>
+      <w:bookmarkEnd w:id="0"/>
+    </w:p>
+    <w:p>
+      <w:pPr>
+        <w:rPr>
+          <w:rFonts w:asciiTheme="majorHAnsi" w:hAnsiTheme="majorHAnsi"/>
+          <w:sz w:val="20"/>
+          <w:szCs w:val="20"/>
+          <w:lang w:val="en-GB"/>
+        </w:rPr>
+      </w:pPr>
+      <w:r>
+        <w:rPr>
+          <w:rFonts w:asciiTheme="majorHAnsi" w:hAnsiTheme="majorHAnsi"/>
+          <w:sz w:val="20"/>
+          <w:szCs w:val="20"/>
+          <w:lang w:val="en-GB"/>
+        </w:rPr>
+        <w:t>The SRU API is an XML based API which can be reached at the be</w:t>
+      </w:r>
+      <w:r>
+        <w:rPr>
+          <w:rFonts w:asciiTheme="majorHAnsi" w:hAnsiTheme="majorHAnsi"/>
+          <w:sz w:val="20"/>
+          <w:szCs w:val="20"/>
+          <w:lang w:val="en-GB"/>
+        </w:rPr>
+        <w:t>low URL:</w:t>
+      </w:r>
+    </w:p>
+    <w:p>
+      <w:pPr>
+        <w:rPr>
+          <w:rFonts w:asciiTheme="majorHAnsi" w:hAnsiTheme="majorHAnsi"/>
+          <w:sz w:val="20"/>
+          <w:szCs w:val="20"/>
+          <w:lang w:val="en-GB"/>
+        </w:rPr>
+      </w:pPr>
+      <w:hyperlink r:id="rId7" w:history="1">
+        <w:r>
+          <w:rPr>
+            <w:rStyle w:val="Hyperlink"/>
+            <w:rFonts w:asciiTheme="majorHAnsi" w:hAnsiTheme="majorHAnsi"/>
+            <w:sz w:val="20"/>
+            <w:szCs w:val="20"/>
+            <w:lang w:val="en-GB"/>
+          </w:rPr>
+          <w:t>http://zoekdienst.overheid.nl/SRUServices/SRUServices.asmx/Search</w:t>
+        </w:r>
+      </w:hyperlink>
+    </w:p>
+    <w:p>
+      <w:pPr>
+        <w:rPr>
+          <w:rFonts w:asciiTheme="majorHAnsi" w:hAnsiTheme="majorHAnsi"/>
+          <w:sz w:val="20"/>
+          <w:szCs w:val="20"/>
+          <w:lang w:val="en-GB"/>
+        </w:rPr>
+      </w:pPr>
+      <w:r>
+        <w:rPr>
+          <w:rFonts w:asciiTheme="majorHAnsi" w:hAnsiTheme="majorHAnsi"/>
+          <w:sz w:val="20"/>
+          <w:szCs w:val="20"/>
+          <w:lang w:val="en-GB"/>
+        </w:rPr>
+        <w:t>The SRU API has the below parameters:</w:t>
+      </w:r>
+    </w:p>
+    <w:p>
+      <w:pPr>
+        <w:pStyle w:val="Caption"/>
+        <w:keepNext/>
+        <w:jc w:val="center"/>
+      </w:pPr>
+      <w:r>
+        <w:t xml:space="preserve">Table </w:t>
+      </w:r>
+      <w:r>
+        <w:fldChar w:fldCharType="begin"/>
+      </w:r>
+      <w:r>
+        <w:instrText xml:space="preserve"> SEQ Table \* ARABIC </w:instrText>
+      </w:r>
+      <w:r>
+        <w:fldChar w:fldCharType="separate"/>
+      </w:r>
+      <w:r>
+        <w:rPr>
+          <w:noProof/>
+        </w:rPr>
+        <w:t>1</w:t>
+      </w:r>
+      <w:r>
+        <w:fldChar w:fldCharType="end"/>
+      </w:r>
+      <w:r>
+        <w:t>: Parameters accepted by the SRU API</w:t>
+      </w:r>
+    </w:p>
+    <w:tbl>
+      <w:tblPr>
+        <w:tblStyle w:val="TableGrid"/>
+        <w:tblW w:w="0" w:type="auto"/>
+        <w:jc w:val="center"/>
+        <w:tblLook w:val="04A0" w:firstRow="1" w:lastRow="0" w:firstColumn="1" w:lastColumn="0" w:noHBand="0" w:noVBand="1"/>
+      </w:tblPr>
+      <w:tblGrid>
+        <w:gridCol w:w="1839"/>
+        <w:gridCol w:w="2310"/>
+      </w:tblGrid>
+      <w:tr>
+        <w:trPr>
+          <w:jc w:val="center"/>
+        </w:trPr>
+        <w:tc>
+          <w:tcPr>
+            <w:tcW w:w="1839" w:type="dxa"/>
+          </w:tcPr>
+          <w:p>
+            <w:pPr>
+              <w:rPr>
+                <w:rFonts w:asciiTheme="majorHAnsi" w:hAnsiTheme="majorHAnsi"/>
+                <w:b/>
+                <w:sz w:val="20"/>
+                <w:szCs w:val="20"/>
+                <w:lang w:val="en-GB"/>
+              </w:rPr>
+            </w:pPr>
+            <w:r>
+              <w:rPr>
+                <w:rFonts w:asciiTheme="majorHAnsi" w:hAnsiTheme="majorHAnsi"/>
+                <w:b/>
+                <w:sz w:val="20"/>
+                <w:szCs w:val="20"/>
+                <w:lang w:val="en-GB"/>
+              </w:rPr>
+              <w:t>Parameter</w:t>
+            </w:r>
+          </w:p>
+        </w:tc>
+        <w:tc>
+          <w:tcPr>
+            <w:tcW w:w="2310" w:type="dxa"/>
+          </w:tcPr>
+          <w:p>
+            <w:pPr>
+              <w:rPr>
+                <w:rFonts w:asciiTheme="majorHAnsi" w:hAnsiTheme="majorHAnsi"/>
+                <w:b/>
+                <w:sz w:val="20"/>
+                <w:szCs w:val="20"/>
+                <w:lang w:val="en-GB"/>
+              </w:rPr>
+            </w:pPr>
+            <w:r>
+              <w:rPr>
+                <w:rFonts w:asciiTheme="majorHAnsi" w:hAnsiTheme="majorHAnsi"/>
+                <w:b/>
+                <w:sz w:val="20"/>
+                <w:szCs w:val="20"/>
+                <w:lang w:val="en-GB"/>
+              </w:rPr>
+              <w:t>Value</w:t>
+            </w:r>
+          </w:p>
+        </w:tc>
+      </w:tr>
+      <w:tr>
+        <w:trPr>
+          <w:jc w:val="center"/>
+        </w:trPr>
+        <w:tc>
+          <w:tcPr>
+            <w:tcW w:w="1839" w:type="dxa"/>
+          </w:tcPr>
+          <w:p>
+            <w:pPr>
+              <w:rPr>
+                <w:rFonts w:asciiTheme="majorHAnsi" w:hAnsiTheme="majorHAnsi"/>
+                <w:sz w:val="20"/>
+                <w:szCs w:val="20"/>
+                <w:lang w:val="en-GB"/>
+              </w:rPr>
+            </w:pPr>
+            <w:r>
+              <w:rPr>
+                <w:rFonts w:asciiTheme="majorHAnsi" w:hAnsiTheme="majorHAnsi"/>
+                <w:sz w:val="20"/>
+                <w:szCs w:val="20"/>
+                <w:lang w:val="en-GB"/>
+              </w:rPr>
+              <w:t>version</w:t>
+            </w:r>
+          </w:p>
+        </w:tc>
+        <w:tc>
+          <w:tcPr>
+            <w:tcW w:w="2310" w:type="dxa"/>
+          </w:tcPr>
+          <w:p>
+            <w:pPr>
+              <w:rPr>
+                <w:rFonts w:asciiTheme="majorHAnsi" w:hAnsiTheme="majorHAnsi"/>
+                <w:sz w:val="20"/>
+                <w:szCs w:val="20"/>
+                <w:lang w:val="en-GB"/>
+              </w:rPr>
+            </w:pPr>
+            <w:r>
+              <w:rPr>
+                <w:rFonts w:asciiTheme="majorHAnsi" w:hAnsiTheme="majorHAnsi"/>
+                <w:sz w:val="20"/>
+                <w:szCs w:val="20"/>
+                <w:lang w:val="en-GB"/>
+              </w:rPr>
+              <w:t>1.2</w:t>
+            </w:r>
+          </w:p>
+        </w:tc>
+      </w:tr>
+      <w:tr>
+        <w:trPr>
+          <w:jc w:val="center"/>
+        </w:trPr>
+        <w:tc>
+          <w:tcPr>
+            <w:tcW w:w="1839" w:type="dxa"/>
+          </w:tcPr>
+          <w:p>
+            <w:pPr>
+              <w:rPr>
+                <w:rFonts w:asciiTheme="majorHAnsi" w:hAnsiTheme="majorHAnsi"/>
+                <w:sz w:val="20"/>
+                <w:szCs w:val="20"/>
+                <w:lang w:val="en-GB"/>
+              </w:rPr>
+            </w:pPr>
+            <w:r>
+              <w:rPr>
+                <w:rFonts w:asciiTheme="majorHAnsi" w:hAnsiTheme="majorHAnsi"/>
+                <w:sz w:val="20"/>
+                <w:szCs w:val="20"/>
+                <w:lang w:val="en-GB"/>
+              </w:rPr>
+              <w:t>operation</w:t>
+            </w:r>
+          </w:p>
+        </w:tc>
+        <w:tc>
+          <w:tcPr>
+            <w:tcW w:w="2310" w:type="dxa"/>
+          </w:tcPr>
+          <w:p>
+            <w:pPr>
+              <w:rPr>
+                <w:rFonts w:asciiTheme="majorHAnsi" w:hAnsiTheme="majorHAnsi"/>
+                <w:sz w:val="20"/>
+                <w:szCs w:val="20"/>
+                <w:lang w:val="en-GB"/>
+              </w:rPr>
+            </w:pPr>
+            <w:r>
+              <w:rPr>
+                <w:rFonts w:asciiTheme="majorHAnsi" w:hAnsiTheme="majorHAnsi"/>
+                <w:sz w:val="20"/>
+                <w:szCs w:val="20"/>
+                <w:lang w:val="en-GB"/>
+              </w:rPr>
+              <w:t>searchRetrieve</w:t>
+            </w:r>
+          </w:p>
+        </w:tc>
+      </w:tr>
+      <w:tr>
+        <w:trPr>
+          <w:jc w:val="center"/>
+        </w:trPr>
+        <w:tc>
+          <w:tcPr>
+            <w:tcW w:w="1839" w:type="dxa"/>
+          </w:tcPr>
+          <w:p>
+            <w:pPr>
+              <w:rPr>
+                <w:rFonts w:asciiTheme="majorHAnsi" w:hAnsiTheme="majorHAnsi"/>
+                <w:sz w:val="20"/>
+                <w:szCs w:val="20"/>
+                <w:lang w:val="en-GB"/>
+              </w:rPr>
+            </w:pPr>
+            <w:r>
+              <w:rPr>
+                <w:rFonts w:asciiTheme="majorHAnsi" w:hAnsiTheme="majorHAnsi"/>
+                <w:sz w:val="20"/>
+                <w:szCs w:val="20"/>
+                <w:lang w:val="en-GB"/>
+              </w:rPr>
+              <w:t>x-connection</w:t>
+            </w:r>
+          </w:p>
+        </w:tc>
+        <w:tc>
+          <w:tcPr>
+            <w:tcW w:w="2310" w:type="dxa"/>
+          </w:tcPr>
+          <w:p>
+            <w:pPr>
+              <w:rPr>
+                <w:rFonts w:asciiTheme="majorHAnsi" w:hAnsiTheme="majorHAnsi"/>
+                <w:sz w:val="20"/>
+                <w:szCs w:val="20"/>
+                <w:lang w:val="en-GB"/>
+              </w:rPr>
+            </w:pPr>
+            <w:r>
+              <w:rPr>
+                <w:rFonts w:asciiTheme="majorHAnsi" w:hAnsiTheme="majorHAnsi"/>
+                <w:sz w:val="20"/>
+                <w:szCs w:val="20"/>
+                <w:lang w:val="en-GB"/>
+              </w:rPr>
+              <w:t>sc</w:t>
+            </w:r>
+          </w:p>
+        </w:tc>
+      </w:tr>
+      <w:tr>
+        <w:trPr>
+          <w:jc w:val="center"/>
+        </w:trPr>
+        <w:tc>
+          <w:tcPr>
+            <w:tcW w:w="1839" w:type="dxa"/>
+          </w:tcPr>
+          <w:p>
+            <w:pPr>
+              <w:rPr>
+                <w:rFonts w:asciiTheme="majorHAnsi" w:hAnsiTheme="majorHAnsi"/>
+                <w:sz w:val="20"/>
+                <w:szCs w:val="20"/>
+                <w:lang w:val="en-GB"/>
+              </w:rPr>
+            </w:pPr>
+            <w:r>
+              <w:rPr>
+                <w:rFonts w:asciiTheme="majorHAnsi" w:hAnsiTheme="majorHAnsi"/>
+                <w:sz w:val="20"/>
+                <w:szCs w:val="20"/>
+                <w:lang w:val="en-GB"/>
+              </w:rPr>
+              <w:t>recordSchema</w:t>
+            </w:r>
+          </w:p>
+        </w:tc>
+        <w:tc>
+          <w:tcPr>
+            <w:tcW w:w="2310" w:type="dxa"/>
+          </w:tcPr>
+          <w:p>
+            <w:pPr>
+              <w:rPr>
+                <w:rFonts w:asciiTheme="majorHAnsi" w:hAnsiTheme="majorHAnsi"/>
+                <w:sz w:val="20"/>
+                <w:szCs w:val="20"/>
+                <w:lang w:val="en-GB"/>
+              </w:rPr>
+            </w:pPr>
+            <w:r>
+              <w:rPr>
+                <w:rFonts w:asciiTheme="majorHAnsi" w:hAnsiTheme="majorHAnsi"/>
+                <w:sz w:val="20"/>
+                <w:szCs w:val="20"/>
+                <w:lang w:val="en-GB"/>
+              </w:rPr>
+              <w:t>sc4.0</w:t>
+            </w:r>
+          </w:p>
+        </w:tc>
+      </w:tr>
+      <w:tr>
+        <w:trPr>
+          <w:jc w:val="center"/>
+        </w:trPr>
+        <w:tc>
+          <w:tcPr>
+            <w:tcW w:w="1839" w:type="dxa"/>
+          </w:tcPr>
+          <w:p>
+            <w:pPr>
+              <w:rPr>
+                <w:rFonts w:asciiTheme="majorHAnsi" w:hAnsiTheme="majorHAnsi"/>
+                <w:sz w:val="20"/>
+                <w:szCs w:val="20"/>
+                <w:lang w:val="en-GB"/>
+              </w:rPr>
+            </w:pPr>
+            <w:r>
+              <w:rPr>
+                <w:rFonts w:asciiTheme="majorHAnsi" w:hAnsiTheme="majorHAnsi"/>
+                <w:sz w:val="20"/>
+                <w:szCs w:val="20"/>
+                <w:lang w:val="en-GB"/>
+              </w:rPr>
+              <w:t>startRecord</w:t>
+            </w:r>
+          </w:p>
+        </w:tc>
+        <w:tc>
+          <w:tcPr>
+            <w:tcW w:w="2310" w:type="dxa"/>
+          </w:tcPr>
+          <w:p>
+            <w:pPr>
+              <w:rPr>
+                <w:rFonts w:asciiTheme="majorHAnsi" w:hAnsiTheme="majorHAnsi"/>
+                <w:sz w:val="20"/>
+                <w:szCs w:val="20"/>
+                <w:lang w:val="en-GB"/>
+              </w:rPr>
+            </w:pPr>
+            <w:r>
+              <w:rPr>
+                <w:rFonts w:asciiTheme="majorHAnsi" w:hAnsiTheme="majorHAnsi"/>
+                <w:sz w:val="20"/>
+                <w:szCs w:val="20"/>
+                <w:lang w:val="en-GB"/>
+              </w:rPr>
+              <w:t>1</w:t>
+            </w:r>
+          </w:p>
+        </w:tc>
+      </w:tr>
+      <w:tr>
+        <w:trPr>
+          <w:jc w:val="center"/>
+        </w:trPr>
+        <w:tc>
+          <w:tcPr>
+            <w:tcW w:w="1839" w:type="dxa"/>
+          </w:tcPr>
+          <w:p>
+            <w:pPr>
+              <w:rPr>
+                <w:rFonts w:asciiTheme="majorHAnsi" w:hAnsiTheme="majorHAnsi"/>
+                <w:sz w:val="20"/>
+                <w:szCs w:val="20"/>
+                <w:lang w:val="en-GB"/>
+              </w:rPr>
+            </w:pPr>
+            <w:r>
+              <w:rPr>
+                <w:rFonts w:asciiTheme="majorHAnsi" w:hAnsiTheme="majorHAnsi"/>
+                <w:sz w:val="20"/>
+                <w:szCs w:val="20"/>
+                <w:lang w:val="en-GB"/>
+              </w:rPr>
+              <w:t>maximumRecords</w:t>
+            </w:r>
+          </w:p>
+        </w:tc>
+        <w:tc>
+          <w:tcPr>
+            <w:tcW w:w="2310" w:type="dxa"/>
+          </w:tcPr>
+          <w:p>
+            <w:pPr>
+              <w:rPr>
+                <w:rFonts w:asciiTheme="majorHAnsi" w:hAnsiTheme="majorHAnsi"/>
+                <w:sz w:val="20"/>
+                <w:szCs w:val="20"/>
+                <w:lang w:val="en-GB"/>
+              </w:rPr>
+            </w:pPr>
+            <w:r>
+              <w:rPr>
+                <w:rFonts w:asciiTheme="majorHAnsi" w:hAnsiTheme="majorHAnsi"/>
+                <w:sz w:val="20"/>
+                <w:szCs w:val="20"/>
+                <w:lang w:val="en-GB"/>
+              </w:rPr>
+              <w:t>10</w:t>
+            </w:r>
+          </w:p>
+        </w:tc>
+      </w:tr>
+      <w:tr>
+        <w:trPr>
+          <w:jc w:val="center"/>
+        </w:trPr>
+        <w:tc>
+          <w:tcPr>
+            <w:tcW w:w="1839" w:type="dxa"/>
+          </w:tcPr>
+          <w:p>
+            <w:pPr>
+              <w:rPr>
+                <w:rFonts w:asciiTheme="majorHAnsi" w:hAnsiTheme="majorHAnsi"/>
+                <w:sz w:val="20"/>
+                <w:szCs w:val="20"/>
+                <w:lang w:val="en-GB"/>
+              </w:rPr>
+            </w:pPr>
+            <w:r>
+              <w:rPr>
+                <w:rFonts w:asciiTheme="majorHAnsi" w:hAnsiTheme="majorHAnsi"/>
+                <w:sz w:val="20"/>
+                <w:szCs w:val="20"/>
+                <w:lang w:val="en-GB"/>
+              </w:rPr>
+              <w:t>query</w:t>
+            </w:r>
+          </w:p>
+        </w:tc>
+        <w:tc>
+          <w:tcPr>
+            <w:tcW w:w="2310" w:type="dxa"/>
+          </w:tcPr>
+          <w:p>
+            <w:pPr>
+              <w:rPr>
+                <w:rFonts w:asciiTheme="majorHAnsi" w:hAnsiTheme="majorHAnsi"/>
+                <w:sz w:val="20"/>
+                <w:szCs w:val="20"/>
+                <w:lang w:val="en-GB"/>
+              </w:rPr>
+            </w:pPr>
+            <w:r>
+              <w:rPr>
+                <w:rFonts w:asciiTheme="majorHAnsi" w:hAnsiTheme="majorHAnsi"/>
+                <w:sz w:val="20"/>
+                <w:szCs w:val="20"/>
+                <w:lang w:val="en-GB"/>
+              </w:rPr>
+              <w:t>authority="Gelderland"</w:t>
+            </w:r>
+          </w:p>
+        </w:tc>
+      </w:tr>
+    </w:tbl>
+    <w:p>
+      <w:pPr>
+        <w:rPr>
+          <w:rFonts w:asciiTheme="majorHAnsi" w:hAnsiTheme="majorHAnsi"/>
+          <w:sz w:val="20"/>
+          <w:szCs w:val="20"/>
+          <w:lang w:val="en-GB"/>
+        </w:rPr>
+      </w:pPr>
+    </w:p>
+    <w:p>
+      <w:pPr>
+        <w:rPr>
+          <w:rFonts w:asciiTheme="majorHAnsi" w:hAnsiTheme="majorHAnsi"/>
+          <w:sz w:val="20"/>
+          <w:szCs w:val="20"/>
+          <w:lang w:val="en-GB"/>
+        </w:rPr>
+      </w:pPr>
+      <w:r>
+        <w:rPr>
+          <w:rFonts w:asciiTheme="majorHAnsi" w:hAnsiTheme="majorHAnsi"/>
+          <w:sz w:val="20"/>
+          <w:szCs w:val="20"/>
+          <w:lang w:val="en-GB"/>
+        </w:rPr>
+        <w:t>For example the user can get the first 10 records on the authority Gelderland with the below URL:</w:t>
+      </w:r>
+    </w:p>
+    <w:p>
+      <w:pPr>
+        <w:rPr>
+          <w:rFonts w:asciiTheme="majorHAnsi" w:hAnsiTheme="majorHAnsi"/>
+          <w:sz w:val="20"/>
+          <w:szCs w:val="20"/>
+          <w:lang w:val="en-GB"/>
+        </w:rPr>
+      </w:pPr>
+      <w:hyperlink r:id="rId8" w:history="1">
+        <w:r>
+          <w:rPr>
+            <w:rStyle w:val="Hyperlink"/>
+            <w:rFonts w:asciiTheme="majorHAnsi" w:hAnsiTheme="majorHAnsi"/>
+            <w:sz w:val="20"/>
+            <w:szCs w:val="20"/>
+            <w:lang w:val="en-GB"/>
+          </w:rPr>
+          <w:t>http://zoekdienst.overheid.nl/SRUServices/SRUServices.asmx/Search?version=1.2&amp;operation=searchRetrieve&amp;x-connection=sc&amp;recordSchema=sc4.0&amp;startRecord=1&amp;maximumRecords=10&amp;query=authority="Gelderland</w:t>
+        </w:r>
+      </w:hyperlink>
+      <w:r>
+        <w:rPr>
+          <w:rFonts w:asciiTheme="majorHAnsi" w:hAnsiTheme="majorHAnsi"/>
+          <w:sz w:val="20"/>
+          <w:szCs w:val="20"/>
+          <w:lang w:val="en-GB"/>
+        </w:rPr>
+        <w:t>"</w:t>
+      </w:r>
+    </w:p>
+    <w:p>
+      <w:pPr>
+        <w:rPr>
+          <w:rFonts w:asciiTheme="majorHAnsi" w:hAnsiTheme="majorHAnsi"/>
+          <w:sz w:val="20"/>
+          <w:szCs w:val="20"/>
+          <w:lang w:val="en-GB"/>
+        </w:rPr>
+      </w:pPr>
+      <w:r>
+        <w:rPr>
+          <w:rFonts w:asciiTheme="majorHAnsi" w:hAnsiTheme="majorHAnsi"/>
+          <w:sz w:val="20"/>
+          <w:szCs w:val="20"/>
+          <w:lang w:val="en-GB"/>
+        </w:rPr>
+        <w:t xml:space="preserve">Only the last 3 parameters </w:t>
+      </w:r>
+      <w:r>
+        <w:rPr>
+          <w:rFonts w:asciiTheme="majorHAnsi" w:hAnsiTheme="majorHAnsi"/>
+          <w:sz w:val="20"/>
+          <w:szCs w:val="20"/>
+          <w:lang w:val="en-GB"/>
+        </w:rPr>
+        <w:t xml:space="preserve">(startRecord, maximumRecords, query) </w:t>
+      </w:r>
+      <w:r>
+        <w:rPr>
+          <w:rFonts w:asciiTheme="majorHAnsi" w:hAnsiTheme="majorHAnsi"/>
+          <w:sz w:val="20"/>
+          <w:szCs w:val="20"/>
+          <w:lang w:val="en-GB"/>
+        </w:rPr>
+        <w:t xml:space="preserve">have been considered to be dynamic, and therefore </w:t>
+      </w:r>
+      <w:r>
+        <w:rPr>
+          <w:rFonts w:asciiTheme="majorHAnsi" w:hAnsiTheme="majorHAnsi"/>
+          <w:sz w:val="20"/>
+          <w:szCs w:val="20"/>
+          <w:lang w:val="en-GB"/>
+        </w:rPr>
+        <w:t>passed through the CPSV-AP API e.g:</w:t>
+      </w:r>
+    </w:p>
+    <w:p>
+      <w:pPr>
+        <w:rPr>
+          <w:rFonts w:asciiTheme="majorHAnsi" w:hAnsiTheme="majorHAnsi"/>
+          <w:sz w:val="20"/>
+          <w:szCs w:val="20"/>
+          <w:lang w:val="en-GB"/>
+        </w:rPr>
+      </w:pPr>
+      <w:hyperlink r:id="rId9" w:history="1">
+        <w:r>
+          <w:rPr>
+            <w:rStyle w:val="Hyperlink"/>
+            <w:rFonts w:asciiTheme="majorHAnsi" w:hAnsiTheme="majorHAnsi"/>
+            <w:sz w:val="20"/>
+            <w:szCs w:val="20"/>
+            <w:lang w:val="en-GB"/>
+          </w:rPr>
+          <w:t>http://localhost:8080/swagger-cxf-server-1.0.0/api/PublicServices?startRecord=1&amp;maximumRecords=10&amp;query=authority="Gelderland</w:t>
+        </w:r>
+      </w:hyperlink>
+      <w:r>
+        <w:rPr>
+          <w:rFonts w:asciiTheme="majorHAnsi" w:hAnsiTheme="majorHAnsi"/>
+          <w:sz w:val="20"/>
+          <w:szCs w:val="20"/>
+          <w:lang w:val="en-GB"/>
+        </w:rPr>
+        <w:t>"</w:t>
+      </w:r>
+    </w:p>
+    <w:p>
+      <w:pPr>
+        <w:rPr>
+          <w:rFonts w:asciiTheme="majorHAnsi" w:hAnsiTheme="majorHAnsi"/>
+          <w:sz w:val="20"/>
+          <w:szCs w:val="20"/>
+          <w:lang w:val="en-GB"/>
+        </w:rPr>
+      </w:pPr>
+    </w:p>
+    <w:p>
+      <w:pPr>
+        <w:pStyle w:val="Heading2"/>
+        <w:rPr>
+          <w:lang w:val="en-GB"/>
+        </w:rPr>
+      </w:pPr>
+      <w:bookmarkStart w:id="1" w:name="_Ref9411980"/>
       <w:r>
         <w:rPr>
           <w:lang w:val="en-GB"/>
         </w:rPr>
         <w:t>The CPSV-AP Mapping</w:t>
       </w:r>
-    </w:p>
-    <w:p>
-      <w:pPr>
-        <w:rPr>
-          <w:rFonts w:ascii="Georgia" w:hAnsi="Georgia"/>
-          <w:sz w:val="20"/>
-          <w:szCs w:val="20"/>
-          <w:lang w:val="en-GB"/>
-        </w:rPr>
-      </w:pPr>
-      <w:r>
-        <w:rPr>
-          <w:rFonts w:ascii="Georgia" w:hAnsi="Georgia"/>
-          <w:sz w:val="20"/>
-          <w:szCs w:val="20"/>
-          <w:lang w:val="en-GB"/>
-        </w:rPr>
-        <w:t>The CPSV-AP mapping with the</w:t>
-      </w:r>
-      <w:r>
-        <w:rPr>
-          <w:rFonts w:ascii="Georgia" w:hAnsi="Georgia"/>
-          <w:sz w:val="20"/>
-          <w:szCs w:val="20"/>
-          <w:lang w:val="en-GB"/>
-        </w:rPr>
-        <w:t xml:space="preserve"> SRU API </w:t>
-      </w:r>
-      <w:proofErr w:type="gramStart"/>
-      <w:r>
-        <w:rPr>
-          <w:rFonts w:ascii="Georgia" w:hAnsi="Georgia"/>
-          <w:sz w:val="20"/>
-          <w:szCs w:val="20"/>
-          <w:lang w:val="en-GB"/>
-        </w:rPr>
-        <w:t>is based</w:t>
-      </w:r>
-      <w:proofErr w:type="gramEnd"/>
-      <w:r>
-        <w:rPr>
-          <w:rFonts w:ascii="Georgia" w:hAnsi="Georgia"/>
-          <w:sz w:val="20"/>
-          <w:szCs w:val="20"/>
-          <w:lang w:val="en-GB"/>
-        </w:rPr>
-        <w:t xml:space="preserve"> on multiple XML schema</w:t>
-      </w:r>
-      <w:r>
-        <w:rPr>
-          <w:rFonts w:ascii="Georgia" w:hAnsi="Georgia"/>
-          <w:sz w:val="20"/>
-          <w:szCs w:val="20"/>
-          <w:lang w:val="en-GB"/>
-        </w:rPr>
-        <w:t>s mainly:</w:t>
+      <w:bookmarkEnd w:id="1"/>
+    </w:p>
+    <w:p>
+      <w:pPr>
+        <w:rPr>
+          <w:rFonts w:ascii="Georgia" w:hAnsi="Georgia"/>
+          <w:sz w:val="20"/>
+          <w:szCs w:val="20"/>
+          <w:lang w:val="en-GB"/>
+        </w:rPr>
+      </w:pPr>
+      <w:r>
+        <w:rPr>
+          <w:rFonts w:ascii="Georgia" w:hAnsi="Georgia"/>
+          <w:sz w:val="20"/>
+          <w:szCs w:val="20"/>
+          <w:lang w:val="en-GB"/>
+        </w:rPr>
+        <w:t xml:space="preserve">The CPSV-AP mapping with the SRU API is based on </w:t>
+      </w:r>
+      <w:r>
+        <w:rPr>
+          <w:rFonts w:ascii="Georgia" w:hAnsi="Georgia"/>
+          <w:sz w:val="20"/>
+          <w:szCs w:val="20"/>
+          <w:lang w:val="en-GB"/>
+        </w:rPr>
+        <w:t xml:space="preserve">the </w:t>
+      </w:r>
+      <w:r>
+        <w:rPr>
+          <w:rFonts w:ascii="Georgia" w:hAnsi="Georgia"/>
+          <w:sz w:val="20"/>
+          <w:szCs w:val="20"/>
+          <w:lang w:val="en-GB"/>
+        </w:rPr>
+        <w:t>multiple XML schemas</w:t>
+      </w:r>
+      <w:r>
+        <w:rPr>
+          <w:rFonts w:ascii="Georgia" w:hAnsi="Georgia"/>
+          <w:sz w:val="20"/>
+          <w:szCs w:val="20"/>
+          <w:lang w:val="en-GB"/>
+        </w:rPr>
+        <w:t>,</w:t>
+      </w:r>
+      <w:r>
+        <w:rPr>
+          <w:rFonts w:ascii="Georgia" w:hAnsi="Georgia"/>
+          <w:sz w:val="20"/>
+          <w:szCs w:val="20"/>
+          <w:lang w:val="en-GB"/>
+        </w:rPr>
+        <w:t xml:space="preserve"> </w:t>
+      </w:r>
+      <w:r>
+        <w:rPr>
+          <w:rFonts w:ascii="Georgia" w:hAnsi="Georgia"/>
+          <w:sz w:val="20"/>
+          <w:szCs w:val="20"/>
+          <w:lang w:val="en-GB"/>
+        </w:rPr>
+        <w:t xml:space="preserve">which define the structure of the output of the SRU API, </w:t>
+      </w:r>
+      <w:r>
+        <w:rPr>
+          <w:rFonts w:ascii="Georgia" w:hAnsi="Georgia"/>
+          <w:sz w:val="20"/>
+          <w:szCs w:val="20"/>
+          <w:lang w:val="en-GB"/>
+        </w:rPr>
+        <w:t>mainly:</w:t>
       </w:r>
     </w:p>
     <w:p>
@@ -364,47 +1061,7 @@
           <w:szCs w:val="20"/>
           <w:lang w:val="en-GB"/>
         </w:rPr>
-        <w:t xml:space="preserve">The outcome of the mapping analysis shows that, except for </w:t>
-      </w:r>
-      <w:proofErr w:type="gramStart"/>
-      <w:r>
-        <w:rPr>
-          <w:rFonts w:ascii="Georgia" w:hAnsi="Georgia"/>
-          <w:sz w:val="20"/>
-          <w:szCs w:val="20"/>
-          <w:lang w:val="en-GB"/>
-        </w:rPr>
-        <w:t>2</w:t>
-      </w:r>
-      <w:proofErr w:type="gramEnd"/>
-      <w:r>
-        <w:rPr>
-          <w:rFonts w:ascii="Georgia" w:hAnsi="Georgia"/>
-          <w:sz w:val="20"/>
-          <w:szCs w:val="20"/>
-          <w:lang w:val="en-GB"/>
-        </w:rPr>
-        <w:t xml:space="preserve"> properties (authority and </w:t>
-      </w:r>
-      <w:proofErr w:type="spellStart"/>
-      <w:r>
-        <w:rPr>
-          <w:rFonts w:ascii="Georgia" w:hAnsi="Georgia"/>
-          <w:sz w:val="20"/>
-          <w:szCs w:val="20"/>
-          <w:lang w:val="en-GB"/>
-        </w:rPr>
-        <w:t>productHTML</w:t>
-      </w:r>
-      <w:proofErr w:type="spellEnd"/>
-      <w:r>
-        <w:rPr>
-          <w:rFonts w:ascii="Georgia" w:hAnsi="Georgia"/>
-          <w:sz w:val="20"/>
-          <w:szCs w:val="20"/>
-          <w:lang w:val="en-GB"/>
-        </w:rPr>
-        <w:t xml:space="preserve">) which cardinalities are more relaxed than CPSV-AP, a mapping towards CPSV-AP is possible, however the result might not be </w:t>
+        <w:t xml:space="preserve">The outcome of the mapping analysis shows that, a mapping towards CPSV-AP is possible, however the result might not be </w:t>
       </w:r>
       <w:r>
         <w:rPr>
@@ -422,26 +1079,115 @@
           <w:szCs w:val="20"/>
           <w:lang w:val="en-GB"/>
         </w:rPr>
-        <w:t>compliant with CPSV-AP.</w:t>
-      </w:r>
-    </w:p>
-    <w:p>
-      <w:pPr>
-        <w:rPr>
-          <w:rFonts w:ascii="Georgia" w:hAnsi="Georgia"/>
-          <w:sz w:val="20"/>
-          <w:szCs w:val="20"/>
-          <w:lang w:val="en-GB"/>
-        </w:rPr>
-      </w:pPr>
-      <w:r>
-        <w:rPr>
-          <w:rFonts w:ascii="Georgia" w:hAnsi="Georgia"/>
-          <w:sz w:val="20"/>
-          <w:szCs w:val="20"/>
-          <w:lang w:val="en-GB"/>
-        </w:rPr>
-        <w:t>The reader can find more details in the attached spreadsheet.</w:t>
+        <w:t xml:space="preserve">compliant with CPSV-AP since </w:t>
+      </w:r>
+      <w:r>
+        <w:rPr>
+          <w:rFonts w:ascii="Georgia" w:hAnsi="Georgia"/>
+          <w:sz w:val="20"/>
+          <w:szCs w:val="20"/>
+          <w:lang w:val="en-GB"/>
+        </w:rPr>
+        <w:t xml:space="preserve">2 properties (authority and productHTML) </w:t>
+      </w:r>
+      <w:r>
+        <w:rPr>
+          <w:rFonts w:ascii="Georgia" w:hAnsi="Georgia"/>
+          <w:sz w:val="20"/>
+          <w:szCs w:val="20"/>
+          <w:lang w:val="en-GB"/>
+        </w:rPr>
+        <w:t xml:space="preserve">have </w:t>
+      </w:r>
+      <w:r>
+        <w:rPr>
+          <w:rFonts w:ascii="Georgia" w:hAnsi="Georgia"/>
+          <w:sz w:val="20"/>
+          <w:szCs w:val="20"/>
+          <w:lang w:val="en-GB"/>
+        </w:rPr>
+        <w:t>cardinalities more relaxed than CPSV-AP,</w:t>
+      </w:r>
+    </w:p>
+    <w:p>
+      <w:pPr>
+        <w:rPr>
+          <w:rFonts w:ascii="Georgia" w:hAnsi="Georgia"/>
+          <w:sz w:val="20"/>
+          <w:szCs w:val="20"/>
+          <w:lang w:val="en-GB"/>
+        </w:rPr>
+      </w:pPr>
+      <w:r>
+        <w:rPr>
+          <w:rFonts w:ascii="Georgia" w:hAnsi="Georgia"/>
+          <w:sz w:val="20"/>
+          <w:szCs w:val="20"/>
+          <w:lang w:val="en-GB"/>
+        </w:rPr>
+        <w:t xml:space="preserve">The reader can find more details in the </w:t>
+      </w:r>
+      <w:r>
+        <w:rPr>
+          <w:rFonts w:asciiTheme="majorHAnsi" w:hAnsiTheme="majorHAnsi"/>
+          <w:sz w:val="20"/>
+          <w:szCs w:val="20"/>
+          <w:lang w:val="en-GB"/>
+        </w:rPr>
+        <w:fldChar w:fldCharType="begin"/>
+      </w:r>
+      <w:r>
+        <w:rPr>
+          <w:rFonts w:asciiTheme="majorHAnsi" w:hAnsiTheme="majorHAnsi"/>
+          <w:sz w:val="20"/>
+          <w:szCs w:val="20"/>
+          <w:lang w:val="en-GB"/>
+        </w:rPr>
+        <w:instrText xml:space="preserve"> REF _Ref9409812 \h </w:instrText>
+      </w:r>
+      <w:r>
+        <w:rPr>
+          <w:rFonts w:asciiTheme="majorHAnsi" w:hAnsiTheme="majorHAnsi"/>
+          <w:sz w:val="20"/>
+          <w:szCs w:val="20"/>
+          <w:lang w:val="en-GB"/>
+        </w:rPr>
+      </w:r>
+      <w:r>
+        <w:rPr>
+          <w:rFonts w:asciiTheme="majorHAnsi" w:hAnsiTheme="majorHAnsi"/>
+          <w:sz w:val="20"/>
+          <w:szCs w:val="20"/>
+          <w:lang w:val="en-GB"/>
+        </w:rPr>
+        <w:instrText xml:space="preserve"> \* MERGEFORMAT </w:instrText>
+      </w:r>
+      <w:r>
+        <w:rPr>
+          <w:rFonts w:asciiTheme="majorHAnsi" w:hAnsiTheme="majorHAnsi"/>
+          <w:sz w:val="20"/>
+          <w:szCs w:val="20"/>
+          <w:lang w:val="en-GB"/>
+        </w:rPr>
+        <w:fldChar w:fldCharType="separate"/>
+      </w:r>
+      <w:r>
+        <w:rPr>
+          <w:rFonts w:asciiTheme="majorHAnsi" w:hAnsiTheme="majorHAnsi"/>
+          <w:sz w:val="20"/>
+          <w:szCs w:val="20"/>
+          <w:lang w:val="en-GB"/>
+        </w:rPr>
+        <w:t>Mapping spreadsheet</w:t>
+      </w:r>
+      <w:r>
+        <w:rPr>
+          <w:rFonts w:asciiTheme="majorHAnsi" w:hAnsiTheme="majorHAnsi"/>
+          <w:sz w:val="20"/>
+          <w:szCs w:val="20"/>
+          <w:lang w:val="en-GB"/>
+        </w:rPr>
+        <w:fldChar w:fldCharType="end"/>
       </w:r>
     </w:p>
     <w:p>
@@ -455,6 +1201,7 @@
         <w:rPr>
           <w:lang w:val="en-GB"/>
         </w:rPr>
+        <w:lastRenderedPageBreak/>
         <w:t>API Architecture</w:t>
       </w:r>
     </w:p>
@@ -528,27 +1275,7 @@
           <w:szCs w:val="20"/>
           <w:lang w:val="en-GB"/>
         </w:rPr>
-        <w:t xml:space="preserve">The CSPV-AP API implemented is a REST </w:t>
-      </w:r>
-      <w:proofErr w:type="gramStart"/>
-      <w:r>
-        <w:rPr>
-          <w:rFonts w:ascii="Georgia" w:hAnsi="Georgia"/>
-          <w:sz w:val="20"/>
-          <w:szCs w:val="20"/>
-          <w:lang w:val="en-GB"/>
-        </w:rPr>
-        <w:t>API which</w:t>
-      </w:r>
-      <w:proofErr w:type="gramEnd"/>
-      <w:r>
-        <w:rPr>
-          <w:rFonts w:ascii="Georgia" w:hAnsi="Georgia"/>
-          <w:sz w:val="20"/>
-          <w:szCs w:val="20"/>
-          <w:lang w:val="en-GB"/>
-        </w:rPr>
-        <w:t xml:space="preserve"> has 3 input parameters:</w:t>
+        <w:t>The CSPV-AP API implemented is a REST API which has 3 input parameters:</w:t>
       </w:r>
     </w:p>
     <w:p>
@@ -565,7 +1292,6 @@
           <w:lang w:val="en-GB"/>
         </w:rPr>
       </w:pPr>
-      <w:proofErr w:type="spellStart"/>
       <w:r>
         <w:rPr>
           <w:rFonts w:ascii="Georgia" w:hAnsi="Georgia"/>
@@ -575,7 +1301,6 @@
         </w:rPr>
         <w:t>startRecord</w:t>
       </w:r>
-      <w:proofErr w:type="spellEnd"/>
     </w:p>
     <w:p>
       <w:pPr>
@@ -591,17 +1316,33 @@
           <w:lang w:val="en-GB"/>
         </w:rPr>
       </w:pPr>
-      <w:proofErr w:type="spellStart"/>
-      <w:r>
-        <w:rPr>
-          <w:rFonts w:ascii="Georgia" w:hAnsi="Georgia"/>
-          <w:sz w:val="20"/>
-          <w:szCs w:val="20"/>
-          <w:lang w:val="en-GB"/>
-        </w:rPr>
-        <w:t>MaximumRecord</w:t>
-      </w:r>
-      <w:proofErr w:type="spellEnd"/>
+      <w:r>
+        <w:rPr>
+          <w:rFonts w:ascii="Georgia" w:hAnsi="Georgia"/>
+          <w:sz w:val="20"/>
+          <w:szCs w:val="20"/>
+          <w:lang w:val="en-GB"/>
+        </w:rPr>
+        <w:t>m</w:t>
+      </w:r>
+      <w:r>
+        <w:rPr>
+          <w:rFonts w:ascii="Georgia" w:hAnsi="Georgia"/>
+          <w:sz w:val="20"/>
+          <w:szCs w:val="20"/>
+          <w:lang w:val="en-GB"/>
+        </w:rPr>
+        <w:t>aximumRecord</w:t>
+      </w:r>
+      <w:r>
+        <w:rPr>
+          <w:rFonts w:ascii="Georgia" w:hAnsi="Georgia"/>
+          <w:sz w:val="20"/>
+          <w:szCs w:val="20"/>
+          <w:lang w:val="en-GB"/>
+        </w:rPr>
+        <w:t>s</w:t>
+      </w:r>
     </w:p>
     <w:p>
       <w:pPr>
@@ -624,46 +1365,133 @@
           <w:szCs w:val="20"/>
           <w:lang w:val="en-GB"/>
         </w:rPr>
-        <w:t>Query</w:t>
-      </w:r>
-    </w:p>
-    <w:p>
-      <w:pPr>
-        <w:rPr>
-          <w:rFonts w:ascii="Georgia" w:hAnsi="Georgia"/>
-          <w:sz w:val="20"/>
-          <w:szCs w:val="20"/>
-          <w:lang w:val="en-GB"/>
-        </w:rPr>
-      </w:pPr>
-      <w:r>
-        <w:rPr>
-          <w:rFonts w:ascii="Georgia" w:hAnsi="Georgia"/>
-          <w:sz w:val="20"/>
-          <w:szCs w:val="20"/>
-          <w:lang w:val="en-GB"/>
-        </w:rPr>
-        <w:t xml:space="preserve">Which are the same input for the SRU API and </w:t>
-      </w:r>
-      <w:proofErr w:type="gramStart"/>
-      <w:r>
-        <w:rPr>
-          <w:rFonts w:ascii="Georgia" w:hAnsi="Georgia"/>
-          <w:sz w:val="20"/>
-          <w:szCs w:val="20"/>
-          <w:lang w:val="en-GB"/>
-        </w:rPr>
-        <w:t>1</w:t>
-      </w:r>
-      <w:proofErr w:type="gramEnd"/>
-      <w:r>
-        <w:rPr>
-          <w:rFonts w:ascii="Georgia" w:hAnsi="Georgia"/>
-          <w:sz w:val="20"/>
-          <w:szCs w:val="20"/>
-          <w:lang w:val="en-GB"/>
-        </w:rPr>
-        <w:t xml:space="preserve"> output:</w:t>
+        <w:t>q</w:t>
+      </w:r>
+      <w:r>
+        <w:rPr>
+          <w:rFonts w:ascii="Georgia" w:hAnsi="Georgia"/>
+          <w:sz w:val="20"/>
+          <w:szCs w:val="20"/>
+          <w:lang w:val="en-GB"/>
+        </w:rPr>
+        <w:t>uery</w:t>
+      </w:r>
+    </w:p>
+    <w:p>
+      <w:pPr>
+        <w:rPr>
+          <w:rFonts w:ascii="Georgia" w:hAnsi="Georgia"/>
+          <w:sz w:val="20"/>
+          <w:szCs w:val="20"/>
+          <w:lang w:val="en-GB"/>
+        </w:rPr>
+      </w:pPr>
+      <w:r>
+        <w:rPr>
+          <w:rFonts w:ascii="Georgia" w:hAnsi="Georgia"/>
+          <w:sz w:val="20"/>
+          <w:szCs w:val="20"/>
+          <w:lang w:val="en-GB"/>
+        </w:rPr>
+        <w:t>Which are the same input for the SRU API</w:t>
+      </w:r>
+      <w:r>
+        <w:rPr>
+          <w:rFonts w:ascii="Georgia" w:hAnsi="Georgia"/>
+          <w:sz w:val="20"/>
+          <w:szCs w:val="20"/>
+          <w:lang w:val="en-GB"/>
+        </w:rPr>
+        <w:t xml:space="preserve">, see </w:t>
+      </w:r>
+      <w:r>
+        <w:rPr>
+          <w:rFonts w:asciiTheme="majorHAnsi" w:hAnsiTheme="majorHAnsi"/>
+          <w:sz w:val="20"/>
+          <w:szCs w:val="20"/>
+          <w:lang w:val="en-GB"/>
+        </w:rPr>
+        <w:fldChar w:fldCharType="begin"/>
+      </w:r>
+      <w:r>
+        <w:rPr>
+          <w:rFonts w:asciiTheme="majorHAnsi" w:hAnsiTheme="majorHAnsi"/>
+          <w:sz w:val="20"/>
+          <w:szCs w:val="20"/>
+          <w:lang w:val="en-GB"/>
+        </w:rPr>
+        <w:instrText xml:space="preserve"> REF _Ref9411248 \h </w:instrText>
+      </w:r>
+      <w:r>
+        <w:rPr>
+          <w:rFonts w:asciiTheme="majorHAnsi" w:hAnsiTheme="majorHAnsi"/>
+          <w:sz w:val="20"/>
+          <w:szCs w:val="20"/>
+          <w:lang w:val="en-GB"/>
+        </w:rPr>
+      </w:r>
+      <w:r>
+        <w:rPr>
+          <w:rFonts w:asciiTheme="majorHAnsi" w:hAnsiTheme="majorHAnsi"/>
+          <w:sz w:val="20"/>
+          <w:szCs w:val="20"/>
+          <w:lang w:val="en-GB"/>
+        </w:rPr>
+        <w:instrText xml:space="preserve"> \* MERGEFORMAT </w:instrText>
+      </w:r>
+      <w:r>
+        <w:rPr>
+          <w:rFonts w:asciiTheme="majorHAnsi" w:hAnsiTheme="majorHAnsi"/>
+          <w:sz w:val="20"/>
+          <w:szCs w:val="20"/>
+          <w:lang w:val="en-GB"/>
+        </w:rPr>
+        <w:fldChar w:fldCharType="separate"/>
+      </w:r>
+      <w:r>
+        <w:rPr>
+          <w:rFonts w:asciiTheme="majorHAnsi" w:hAnsiTheme="majorHAnsi"/>
+          <w:sz w:val="20"/>
+          <w:szCs w:val="20"/>
+          <w:lang w:val="en-GB"/>
+        </w:rPr>
+        <w:t>The SRU API</w:t>
+      </w:r>
+      <w:r>
+        <w:rPr>
+          <w:rFonts w:asciiTheme="majorHAnsi" w:hAnsiTheme="majorHAnsi"/>
+          <w:sz w:val="20"/>
+          <w:szCs w:val="20"/>
+          <w:lang w:val="en-GB"/>
+        </w:rPr>
+        <w:fldChar w:fldCharType="end"/>
+      </w:r>
+      <w:r>
+        <w:rPr>
+          <w:rFonts w:asciiTheme="majorHAnsi" w:hAnsiTheme="majorHAnsi"/>
+          <w:sz w:val="20"/>
+          <w:szCs w:val="20"/>
+          <w:lang w:val="en-GB"/>
+        </w:rPr>
+        <w:t xml:space="preserve"> for more details,</w:t>
+      </w:r>
+      <w:r>
+        <w:rPr>
+          <w:rFonts w:asciiTheme="majorHAnsi" w:hAnsiTheme="majorHAnsi"/>
+          <w:sz w:val="20"/>
+          <w:szCs w:val="20"/>
+          <w:lang w:val="en-GB"/>
+        </w:rPr>
+        <w:t xml:space="preserve"> </w:t>
+      </w:r>
+      <w:r>
+        <w:rPr>
+          <w:rFonts w:ascii="Georgia" w:hAnsi="Georgia"/>
+          <w:sz w:val="20"/>
+          <w:szCs w:val="20"/>
+          <w:lang w:val="en-GB"/>
+        </w:rPr>
+        <w:t>and 1 output:</w:t>
       </w:r>
     </w:p>
     <w:p>
@@ -680,7 +1508,6 @@
           <w:lang w:val="en-GB"/>
         </w:rPr>
       </w:pPr>
-      <w:proofErr w:type="spellStart"/>
       <w:r>
         <w:rPr>
           <w:rFonts w:ascii="Georgia" w:hAnsi="Georgia"/>
@@ -690,97 +1517,180 @@
         </w:rPr>
         <w:t>PublicServiceDataset</w:t>
       </w:r>
-      <w:proofErr w:type="spellEnd"/>
-    </w:p>
-    <w:p>
-      <w:pPr>
-        <w:rPr>
-          <w:rFonts w:ascii="Georgia" w:hAnsi="Georgia"/>
-          <w:sz w:val="20"/>
-          <w:szCs w:val="20"/>
-          <w:lang w:val="en-GB"/>
-        </w:rPr>
-      </w:pPr>
-      <w:r>
-        <w:rPr>
-          <w:rFonts w:ascii="Georgia" w:hAnsi="Georgia"/>
-          <w:sz w:val="20"/>
-          <w:szCs w:val="20"/>
-          <w:lang w:val="en-GB"/>
-        </w:rPr>
-        <w:t>INSERT HERE A SEQUENCE DIAGRAM BETWEEN CPSV-API and Netherlands API.</w:t>
-      </w:r>
-    </w:p>
-    <w:p>
-      <w:pPr>
-        <w:rPr>
-          <w:rFonts w:ascii="Georgia" w:hAnsi="Georgia"/>
-          <w:sz w:val="20"/>
-          <w:szCs w:val="20"/>
-          <w:lang w:val="en-GB"/>
-        </w:rPr>
-      </w:pPr>
-    </w:p>
-    <w:p>
-      <w:pPr>
-        <w:rPr>
-          <w:rFonts w:ascii="Georgia" w:hAnsi="Georgia"/>
-          <w:sz w:val="20"/>
-          <w:szCs w:val="20"/>
-          <w:lang w:val="en-GB"/>
-        </w:rPr>
-      </w:pPr>
-      <w:r>
-        <w:rPr>
-          <w:rFonts w:ascii="Georgia" w:hAnsi="Georgia"/>
-          <w:sz w:val="20"/>
-          <w:szCs w:val="20"/>
-          <w:lang w:val="en-GB"/>
-        </w:rPr>
-        <w:t xml:space="preserve">The </w:t>
-      </w:r>
-      <w:proofErr w:type="spellStart"/>
-      <w:r>
-        <w:rPr>
-          <w:rFonts w:ascii="Georgia" w:hAnsi="Georgia"/>
-          <w:sz w:val="20"/>
-          <w:szCs w:val="20"/>
-          <w:lang w:val="en-GB"/>
-        </w:rPr>
-        <w:t>PublicServiceDataset</w:t>
-      </w:r>
-      <w:proofErr w:type="spellEnd"/>
-      <w:r>
-        <w:rPr>
-          <w:rFonts w:ascii="Georgia" w:hAnsi="Georgia"/>
-          <w:sz w:val="20"/>
-          <w:szCs w:val="20"/>
-          <w:lang w:val="en-GB"/>
-        </w:rPr>
-        <w:t xml:space="preserve"> will contain a list of </w:t>
-      </w:r>
-      <w:proofErr w:type="spellStart"/>
-      <w:proofErr w:type="gramStart"/>
-      <w:r>
-        <w:rPr>
-          <w:rFonts w:ascii="Georgia" w:hAnsi="Georgia"/>
-          <w:sz w:val="20"/>
-          <w:szCs w:val="20"/>
-          <w:lang w:val="en-GB"/>
-        </w:rPr>
-        <w:t>PublicService</w:t>
-      </w:r>
-      <w:proofErr w:type="spellEnd"/>
-      <w:r>
-        <w:rPr>
-          <w:rFonts w:ascii="Georgia" w:hAnsi="Georgia"/>
-          <w:sz w:val="20"/>
-          <w:szCs w:val="20"/>
-          <w:lang w:val="en-GB"/>
-        </w:rPr>
-        <w:t xml:space="preserve"> which</w:t>
-      </w:r>
-      <w:proofErr w:type="gramEnd"/>
+    </w:p>
+    <w:p>
+      <w:pPr>
+        <w:rPr>
+          <w:rFonts w:ascii="Georgia" w:hAnsi="Georgia"/>
+          <w:sz w:val="20"/>
+          <w:szCs w:val="20"/>
+          <w:lang w:val="en-GB"/>
+        </w:rPr>
+      </w:pPr>
+      <w:r>
+        <w:rPr>
+          <w:rFonts w:ascii="Georgia" w:hAnsi="Georgia"/>
+          <w:sz w:val="20"/>
+          <w:szCs w:val="20"/>
+          <w:lang w:val="en-GB"/>
+        </w:rPr>
+        <w:t>The CSPV-API passes the 3 input parameters to the SRU API</w:t>
+      </w:r>
+      <w:r>
+        <w:rPr>
+          <w:rFonts w:ascii="Georgia" w:hAnsi="Georgia"/>
+          <w:sz w:val="20"/>
+          <w:szCs w:val="20"/>
+          <w:lang w:val="en-GB"/>
+        </w:rPr>
+        <w:t xml:space="preserve"> and adds the other parameters</w:t>
+      </w:r>
+      <w:r>
+        <w:rPr>
+          <w:rFonts w:ascii="Georgia" w:hAnsi="Georgia"/>
+          <w:sz w:val="20"/>
+          <w:szCs w:val="20"/>
+          <w:lang w:val="en-GB"/>
+        </w:rPr>
+        <w:t>, it gets back the SRU Response and generate</w:t>
+      </w:r>
+      <w:r>
+        <w:rPr>
+          <w:rFonts w:ascii="Georgia" w:hAnsi="Georgia"/>
+          <w:sz w:val="20"/>
+          <w:szCs w:val="20"/>
+          <w:lang w:val="en-GB"/>
+        </w:rPr>
+        <w:t>s</w:t>
+      </w:r>
+      <w:r>
+        <w:rPr>
+          <w:rFonts w:ascii="Georgia" w:hAnsi="Georgia"/>
+          <w:sz w:val="20"/>
+          <w:szCs w:val="20"/>
+          <w:lang w:val="en-GB"/>
+        </w:rPr>
+        <w:t xml:space="preserve"> a PublicServiceDataset.</w:t>
+      </w:r>
+    </w:p>
+    <w:p>
+      <w:pPr>
+        <w:keepNext/>
+        <w:jc w:val="center"/>
+      </w:pPr>
+      <w:r>
+        <w:rPr>
+          <w:rFonts w:ascii="Georgia" w:hAnsi="Georgia"/>
+          <w:noProof/>
+          <w:sz w:val="20"/>
+          <w:szCs w:val="20"/>
+        </w:rPr>
+        <w:drawing>
+          <wp:inline distT="0" distB="0" distL="0" distR="0">
+            <wp:extent cx="3778250" cy="2679700"/>
+            <wp:effectExtent l="0" t="0" r="0" b="6350"/>
+            <wp:docPr id="1" name="Picture 1"/>
+            <wp:cNvGraphicFramePr>
+              <a:graphicFrameLocks xmlns:a="http://schemas.openxmlformats.org/drawingml/2006/main" noChangeAspect="1"/>
+            </wp:cNvGraphicFramePr>
+            <a:graphic xmlns:a="http://schemas.openxmlformats.org/drawingml/2006/main">
+              <a:graphicData uri="http://schemas.openxmlformats.org/drawingml/2006/picture">
+                <pic:pic xmlns:pic="http://schemas.openxmlformats.org/drawingml/2006/picture">
+                  <pic:nvPicPr>
+                    <pic:cNvPr id="1" name="CPSV-API-SRU-API_sequence_diagram.jpg"/>
+                    <pic:cNvPicPr/>
+                  </pic:nvPicPr>
+                  <pic:blipFill>
+                    <a:blip r:embed="rId10">
+                      <a:extLst>
+                        <a:ext uri="{28A0092B-C50C-407E-A947-70E740481C1C}">
+                          <a14:useLocalDpi xmlns:a14="http://schemas.microsoft.com/office/drawing/2010/main" val="0"/>
+                        </a:ext>
+                      </a:extLst>
+                    </a:blip>
+                    <a:stretch>
+                      <a:fillRect/>
+                    </a:stretch>
+                  </pic:blipFill>
+                  <pic:spPr>
+                    <a:xfrm>
+                      <a:off x="0" y="0"/>
+                      <a:ext cx="3778250" cy="2679700"/>
+                    </a:xfrm>
+                    <a:prstGeom prst="rect">
+                      <a:avLst/>
+                    </a:prstGeom>
+                  </pic:spPr>
+                </pic:pic>
+              </a:graphicData>
+            </a:graphic>
+          </wp:inline>
+        </w:drawing>
+      </w:r>
+    </w:p>
+    <w:p>
+      <w:pPr>
+        <w:pStyle w:val="Caption"/>
+        <w:jc w:val="center"/>
+        <w:rPr>
+          <w:rFonts w:ascii="Georgia" w:hAnsi="Georgia"/>
+          <w:sz w:val="20"/>
+          <w:szCs w:val="20"/>
+          <w:lang w:val="en-GB"/>
+        </w:rPr>
+      </w:pPr>
+      <w:r>
+        <w:t xml:space="preserve">Figure </w:t>
+      </w:r>
+      <w:r>
+        <w:fldChar w:fldCharType="begin"/>
+      </w:r>
+      <w:r>
+        <w:instrText xml:space="preserve"> SEQ Figure \* ARABIC </w:instrText>
+      </w:r>
+      <w:r>
+        <w:fldChar w:fldCharType="separate"/>
+      </w:r>
+      <w:r>
+        <w:rPr>
+          <w:noProof/>
+        </w:rPr>
+        <w:t>1</w:t>
+      </w:r>
+      <w:r>
+        <w:fldChar w:fldCharType="end"/>
+      </w:r>
+      <w:r>
+        <w:t>: Sequence diagram of interaction between the CPSV-AP API and SRU API</w:t>
+      </w:r>
+    </w:p>
+    <w:p>
+      <w:pPr>
+        <w:rPr>
+          <w:rFonts w:ascii="Georgia" w:hAnsi="Georgia"/>
+          <w:sz w:val="20"/>
+          <w:szCs w:val="20"/>
+          <w:lang w:val="en-GB"/>
+        </w:rPr>
+      </w:pPr>
+      <w:r>
+        <w:rPr>
+          <w:rFonts w:ascii="Georgia" w:hAnsi="Georgia"/>
+          <w:sz w:val="20"/>
+          <w:szCs w:val="20"/>
+          <w:lang w:val="en-GB"/>
+        </w:rPr>
+        <w:t xml:space="preserve">The PublicServiceDataset will contain a list of PublicService which </w:t>
+      </w:r>
+      <w:r>
+        <w:rPr>
+          <w:rFonts w:ascii="Georgia" w:hAnsi="Georgia"/>
+          <w:sz w:val="20"/>
+          <w:szCs w:val="20"/>
+          <w:lang w:val="en-GB"/>
+        </w:rPr>
+        <w:t>in turn will have the following properties/relations (based on the aforementioned</w:t>
+      </w:r>
       <w:r>
         <w:rPr>
           <w:rFonts w:ascii="Georgia" w:hAnsi="Georgia"/>
@@ -792,12 +1702,74 @@
       </w:r>
       <w:r>
         <w:rPr>
-          <w:rFonts w:ascii="Georgia" w:hAnsi="Georgia"/>
-          <w:sz w:val="20"/>
-          <w:szCs w:val="20"/>
-          <w:lang w:val="en-GB"/>
-        </w:rPr>
-        <w:t>in turn will have the following properties/relations (based on the aforementioned CSPV-AP mapping):</w:t>
+          <w:rFonts w:asciiTheme="majorHAnsi" w:hAnsiTheme="majorHAnsi"/>
+          <w:sz w:val="20"/>
+          <w:szCs w:val="20"/>
+          <w:lang w:val="en-GB"/>
+        </w:rPr>
+        <w:fldChar w:fldCharType="begin"/>
+      </w:r>
+      <w:r>
+        <w:rPr>
+          <w:rFonts w:asciiTheme="majorHAnsi" w:hAnsiTheme="majorHAnsi"/>
+          <w:sz w:val="20"/>
+          <w:szCs w:val="20"/>
+          <w:lang w:val="en-GB"/>
+        </w:rPr>
+        <w:instrText xml:space="preserve"> REF _Ref9411980 \h </w:instrText>
+      </w:r>
+      <w:r>
+        <w:rPr>
+          <w:rFonts w:asciiTheme="majorHAnsi" w:hAnsiTheme="majorHAnsi"/>
+          <w:sz w:val="20"/>
+          <w:szCs w:val="20"/>
+          <w:lang w:val="en-GB"/>
+        </w:rPr>
+      </w:r>
+      <w:r>
+        <w:rPr>
+          <w:rFonts w:asciiTheme="majorHAnsi" w:hAnsiTheme="majorHAnsi"/>
+          <w:sz w:val="20"/>
+          <w:szCs w:val="20"/>
+          <w:lang w:val="en-GB"/>
+        </w:rPr>
+        <w:instrText xml:space="preserve"> \* MERGEFORMAT </w:instrText>
+      </w:r>
+      <w:r>
+        <w:rPr>
+          <w:rFonts w:asciiTheme="majorHAnsi" w:hAnsiTheme="majorHAnsi"/>
+          <w:sz w:val="20"/>
+          <w:szCs w:val="20"/>
+          <w:lang w:val="en-GB"/>
+        </w:rPr>
+        <w:fldChar w:fldCharType="separate"/>
+      </w:r>
+      <w:r>
+        <w:rPr>
+          <w:rFonts w:asciiTheme="majorHAnsi" w:hAnsiTheme="majorHAnsi"/>
+          <w:sz w:val="20"/>
+          <w:szCs w:val="20"/>
+          <w:lang w:val="en-GB"/>
+        </w:rPr>
+        <w:t>The CPSV-AP Mapping</w:t>
+      </w:r>
+      <w:r>
+        <w:rPr>
+          <w:rFonts w:asciiTheme="majorHAnsi" w:hAnsiTheme="majorHAnsi"/>
+          <w:sz w:val="20"/>
+          <w:szCs w:val="20"/>
+          <w:lang w:val="en-GB"/>
+        </w:rPr>
+        <w:fldChar w:fldCharType="end"/>
+      </w:r>
+      <w:r>
+        <w:rPr>
+          <w:rFonts w:ascii="Georgia" w:hAnsi="Georgia"/>
+          <w:sz w:val="20"/>
+          <w:szCs w:val="20"/>
+          <w:lang w:val="en-GB"/>
+        </w:rPr>
+        <w:t>):</w:t>
       </w:r>
     </w:p>
     <w:p>
@@ -910,7 +1882,6 @@
           <w:lang w:val="en-GB"/>
         </w:rPr>
       </w:pPr>
-      <w:proofErr w:type="spellStart"/>
       <w:r>
         <w:rPr>
           <w:rFonts w:ascii="Georgia" w:hAnsi="Georgia"/>
@@ -920,7 +1891,6 @@
         </w:rPr>
         <w:t>hasCompetentAuthority</w:t>
       </w:r>
-      <w:proofErr w:type="spellEnd"/>
     </w:p>
     <w:p>
       <w:pPr>
@@ -986,169 +1956,496 @@
           <w:szCs w:val="20"/>
           <w:lang w:val="en-GB"/>
         </w:rPr>
-        <w:t xml:space="preserve">While the </w:t>
-      </w:r>
-      <w:proofErr w:type="spellStart"/>
-      <w:r>
-        <w:rPr>
-          <w:rFonts w:ascii="Georgia" w:hAnsi="Georgia"/>
-          <w:sz w:val="20"/>
-          <w:szCs w:val="20"/>
-          <w:lang w:val="en-GB"/>
-        </w:rPr>
-        <w:t>PublicOrganization</w:t>
-      </w:r>
-      <w:proofErr w:type="spellEnd"/>
-      <w:r>
-        <w:rPr>
-          <w:rFonts w:ascii="Georgia" w:hAnsi="Georgia"/>
-          <w:sz w:val="20"/>
-          <w:szCs w:val="20"/>
-          <w:lang w:val="en-GB"/>
-        </w:rPr>
-        <w:t xml:space="preserve"> connected will have its identifier and the </w:t>
-      </w:r>
-      <w:proofErr w:type="gramStart"/>
-      <w:r>
-        <w:rPr>
-          <w:rFonts w:ascii="Georgia" w:hAnsi="Georgia"/>
-          <w:sz w:val="20"/>
-          <w:szCs w:val="20"/>
-          <w:lang w:val="en-GB"/>
-        </w:rPr>
-        <w:t>Spatial</w:t>
-      </w:r>
-      <w:proofErr w:type="gramEnd"/>
-      <w:r>
-        <w:rPr>
-          <w:rFonts w:ascii="Georgia" w:hAnsi="Georgia"/>
-          <w:sz w:val="20"/>
-          <w:szCs w:val="20"/>
-          <w:lang w:val="en-GB"/>
-        </w:rPr>
-        <w:t xml:space="preserve"> property.</w:t>
-      </w:r>
-    </w:p>
-    <w:p>
-      <w:pPr>
-        <w:rPr>
-          <w:rFonts w:ascii="Georgia" w:hAnsi="Georgia"/>
-          <w:sz w:val="20"/>
-          <w:szCs w:val="20"/>
-          <w:lang w:val="en-GB"/>
-        </w:rPr>
-      </w:pPr>
-      <w:r>
-        <w:rPr>
-          <w:rFonts w:ascii="Georgia" w:hAnsi="Georgia"/>
-          <w:sz w:val="20"/>
-          <w:szCs w:val="20"/>
-          <w:lang w:val="en-GB"/>
-        </w:rPr>
-        <w:t>INSERT HERE AN EXAMPLE OF OUTPUT</w:t>
-      </w:r>
-    </w:p>
-    <w:p>
-      <w:pPr>
-        <w:rPr>
-          <w:lang w:val="en-GB"/>
-        </w:rPr>
-      </w:pPr>
-      <w:r>
-        <w:rPr>
-          <w:lang w:val="en-GB"/>
+        <w:t>While the PublicOrganization connected will have its identifier and the Spatial property.</w:t>
+      </w:r>
+    </w:p>
+    <w:p>
+      <w:pPr>
+        <w:keepNext/>
+      </w:pPr>
+      <w:r>
+        <w:rPr>
+          <w:rFonts w:ascii="Georgia" w:hAnsi="Georgia"/>
+          <w:noProof/>
+          <w:sz w:val="20"/>
+          <w:szCs w:val="20"/>
         </w:rPr>
         <w:lastRenderedPageBreak/>
-        <w:t>The JSON-LD output</w:t>
-      </w:r>
-      <w:r>
-        <w:rPr>
-          <w:lang w:val="en-GB"/>
-        </w:rPr>
-        <w:t xml:space="preserve"> take advantage of the CPSV-AP JSON-LD context to determine the linked data relations. </w:t>
-      </w:r>
-    </w:p>
-    <w:p>
-      <w:pPr>
-        <w:rPr>
-          <w:rFonts w:ascii="Georgia" w:hAnsi="Georgia"/>
-          <w:sz w:val="20"/>
-          <w:szCs w:val="20"/>
-          <w:lang w:val="en-GB"/>
-        </w:rPr>
-      </w:pPr>
-      <w:r>
-        <w:rPr>
-          <w:rFonts w:ascii="Georgia" w:hAnsi="Georgia"/>
-          <w:sz w:val="20"/>
-          <w:szCs w:val="20"/>
-          <w:lang w:val="en-GB"/>
-        </w:rPr>
-        <w:t>INSERT HERE A SWAGGER SCREENSHOT OF THE CONTRACT</w:t>
-      </w:r>
-    </w:p>
-    <w:p>
-      <w:pPr>
-        <w:rPr>
-          <w:rFonts w:ascii="Georgia" w:hAnsi="Georgia"/>
-          <w:sz w:val="20"/>
-          <w:szCs w:val="20"/>
-          <w:lang w:val="en-GB"/>
-        </w:rPr>
-      </w:pPr>
-      <w:r>
-        <w:rPr>
-          <w:rFonts w:ascii="Georgia" w:hAnsi="Georgia"/>
-          <w:sz w:val="20"/>
-          <w:szCs w:val="20"/>
-          <w:lang w:val="en-GB"/>
-        </w:rPr>
-        <w:t xml:space="preserve">Once the contract was determined, the API structure </w:t>
-      </w:r>
-      <w:proofErr w:type="gramStart"/>
-      <w:r>
-        <w:rPr>
-          <w:rFonts w:ascii="Georgia" w:hAnsi="Georgia"/>
-          <w:sz w:val="20"/>
-          <w:szCs w:val="20"/>
-          <w:lang w:val="en-GB"/>
-        </w:rPr>
-        <w:t>has been generated</w:t>
-      </w:r>
-      <w:proofErr w:type="gramEnd"/>
-      <w:r>
-        <w:rPr>
-          <w:rFonts w:ascii="Georgia" w:hAnsi="Georgia"/>
-          <w:sz w:val="20"/>
-          <w:szCs w:val="20"/>
-          <w:lang w:val="en-GB"/>
-        </w:rPr>
-        <w:t xml:space="preserve"> via a Maven Swagger </w:t>
-      </w:r>
-      <w:proofErr w:type="spellStart"/>
-      <w:r>
-        <w:rPr>
-          <w:rFonts w:ascii="Georgia" w:hAnsi="Georgia"/>
-          <w:sz w:val="20"/>
-          <w:szCs w:val="20"/>
-          <w:lang w:val="en-GB"/>
-        </w:rPr>
-        <w:t>codegen</w:t>
-      </w:r>
-      <w:proofErr w:type="spellEnd"/>
-      <w:r>
-        <w:rPr>
-          <w:rFonts w:ascii="Georgia" w:hAnsi="Georgia"/>
-          <w:sz w:val="20"/>
-          <w:szCs w:val="20"/>
-          <w:lang w:val="en-GB"/>
-        </w:rPr>
-        <w:t>.</w:t>
-      </w:r>
-    </w:p>
-    <w:p>
-      <w:pPr>
-        <w:pStyle w:val="Heading2"/>
+        <w:drawing>
+          <wp:inline distT="0" distB="0" distL="0" distR="0">
+            <wp:extent cx="5937250" cy="3219450"/>
+            <wp:effectExtent l="0" t="0" r="6350" b="0"/>
+            <wp:docPr id="2" name="Picture 2"/>
+            <wp:cNvGraphicFramePr>
+              <a:graphicFrameLocks xmlns:a="http://schemas.openxmlformats.org/drawingml/2006/main" noChangeAspect="1"/>
+            </wp:cNvGraphicFramePr>
+            <a:graphic xmlns:a="http://schemas.openxmlformats.org/drawingml/2006/main">
+              <a:graphicData uri="http://schemas.openxmlformats.org/drawingml/2006/picture">
+                <pic:pic xmlns:pic="http://schemas.openxmlformats.org/drawingml/2006/picture">
+                  <pic:nvPicPr>
+                    <pic:cNvPr id="0" name="Picture 7"/>
+                    <pic:cNvPicPr>
+                      <a:picLocks noChangeAspect="1" noChangeArrowheads="1"/>
+                    </pic:cNvPicPr>
+                  </pic:nvPicPr>
+                  <pic:blipFill>
+                    <a:blip r:embed="rId11">
+                      <a:extLst>
+                        <a:ext uri="{28A0092B-C50C-407E-A947-70E740481C1C}">
+                          <a14:useLocalDpi xmlns:a14="http://schemas.microsoft.com/office/drawing/2010/main" val="0"/>
+                        </a:ext>
+                      </a:extLst>
+                    </a:blip>
+                    <a:srcRect/>
+                    <a:stretch>
+                      <a:fillRect/>
+                    </a:stretch>
+                  </pic:blipFill>
+                  <pic:spPr bwMode="auto">
+                    <a:xfrm>
+                      <a:off x="0" y="0"/>
+                      <a:ext cx="5937250" cy="3219450"/>
+                    </a:xfrm>
+                    <a:prstGeom prst="rect">
+                      <a:avLst/>
+                    </a:prstGeom>
+                    <a:noFill/>
+                    <a:ln>
+                      <a:noFill/>
+                    </a:ln>
+                  </pic:spPr>
+                </pic:pic>
+              </a:graphicData>
+            </a:graphic>
+          </wp:inline>
+        </w:drawing>
+      </w:r>
+    </w:p>
+    <w:p>
+      <w:pPr>
+        <w:pStyle w:val="Caption"/>
+        <w:jc w:val="center"/>
+        <w:rPr>
+          <w:rFonts w:ascii="Georgia" w:hAnsi="Georgia"/>
+          <w:sz w:val="20"/>
+          <w:szCs w:val="20"/>
+          <w:lang w:val="en-GB"/>
+        </w:rPr>
+      </w:pPr>
+      <w:r>
+        <w:t xml:space="preserve">Figure </w:t>
+      </w:r>
+      <w:r>
+        <w:fldChar w:fldCharType="begin"/>
+      </w:r>
+      <w:r>
+        <w:instrText xml:space="preserve"> SEQ Figure \* ARABIC </w:instrText>
+      </w:r>
+      <w:r>
+        <w:fldChar w:fldCharType="separate"/>
+      </w:r>
+      <w:r>
+        <w:rPr>
+          <w:noProof/>
+        </w:rPr>
+        <w:t>2</w:t>
+      </w:r>
+      <w:r>
+        <w:fldChar w:fldCharType="end"/>
+      </w:r>
+      <w:r>
+        <w:t>: JSON-LD representation of the output of the CSPV-AP API via JSON-LD playground</w:t>
+      </w:r>
+    </w:p>
+    <w:p>
+      <w:pPr>
+        <w:rPr>
+          <w:rFonts w:asciiTheme="majorHAnsi" w:hAnsiTheme="majorHAnsi" w:cstheme="minorHAnsi"/>
+          <w:sz w:val="20"/>
+          <w:szCs w:val="20"/>
+          <w:lang w:val="en-GB"/>
+        </w:rPr>
+      </w:pPr>
+      <w:r>
+        <w:rPr>
+          <w:rFonts w:asciiTheme="majorHAnsi" w:hAnsiTheme="majorHAnsi" w:cstheme="minorHAnsi"/>
+          <w:sz w:val="20"/>
+          <w:szCs w:val="20"/>
+          <w:lang w:val="en-GB"/>
+        </w:rPr>
+        <w:t>In the exa</w:t>
+      </w:r>
+      <w:r>
+        <w:rPr>
+          <w:rFonts w:asciiTheme="majorHAnsi" w:hAnsiTheme="majorHAnsi" w:cstheme="minorHAnsi"/>
+          <w:sz w:val="20"/>
+          <w:szCs w:val="20"/>
+          <w:lang w:val="en-GB"/>
+        </w:rPr>
+        <w:t>mple above, the reader can find a JSON-LD output of the CPSV-AP API, presenting at the top the PublicServiceDataset including, via @context property, the CPSV-AP JSON-LD context</w:t>
+      </w:r>
+      <w:r>
+        <w:rPr>
+          <w:rFonts w:asciiTheme="majorHAnsi" w:hAnsiTheme="majorHAnsi" w:cstheme="minorHAnsi"/>
+          <w:sz w:val="20"/>
+          <w:szCs w:val="20"/>
+          <w:lang w:val="en-GB"/>
+        </w:rPr>
+        <w:t xml:space="preserve"> that it reused to express linked data properties</w:t>
+      </w:r>
+      <w:r>
+        <w:rPr>
+          <w:rFonts w:asciiTheme="majorHAnsi" w:hAnsiTheme="majorHAnsi" w:cstheme="minorHAnsi"/>
+          <w:sz w:val="20"/>
+          <w:szCs w:val="20"/>
+          <w:lang w:val="en-GB"/>
+        </w:rPr>
+        <w:t>. Further, the example shows an example of PublicService with its properties</w:t>
+      </w:r>
+    </w:p>
+    <w:p>
+      <w:pPr>
+        <w:rPr>
+          <w:rFonts w:asciiTheme="majorHAnsi" w:hAnsiTheme="majorHAnsi"/>
+          <w:sz w:val="20"/>
+          <w:szCs w:val="20"/>
+          <w:lang w:val="en-GB"/>
+        </w:rPr>
+      </w:pPr>
+      <w:r>
+        <w:rPr>
+          <w:rFonts w:asciiTheme="majorHAnsi" w:hAnsiTheme="majorHAnsi"/>
+          <w:sz w:val="20"/>
+          <w:szCs w:val="20"/>
+          <w:lang w:val="en-GB"/>
+        </w:rPr>
+        <w:t>Displaying the JSON-LD as graph it would show:</w:t>
+      </w:r>
+    </w:p>
+    <w:p>
+      <w:pPr>
+        <w:keepNext/>
+      </w:pPr>
+      <w:r>
+        <w:rPr>
+          <w:noProof/>
+        </w:rPr>
+        <w:drawing>
+          <wp:inline distT="0" distB="0" distL="0" distR="0">
+            <wp:extent cx="5937250" cy="3289300"/>
+            <wp:effectExtent l="0" t="0" r="6350" b="6350"/>
+            <wp:docPr id="3" name="Picture 3"/>
+            <wp:cNvGraphicFramePr>
+              <a:graphicFrameLocks xmlns:a="http://schemas.openxmlformats.org/drawingml/2006/main" noChangeAspect="1"/>
+            </wp:cNvGraphicFramePr>
+            <a:graphic xmlns:a="http://schemas.openxmlformats.org/drawingml/2006/main">
+              <a:graphicData uri="http://schemas.openxmlformats.org/drawingml/2006/picture">
+                <pic:pic xmlns:pic="http://schemas.openxmlformats.org/drawingml/2006/picture">
+                  <pic:nvPicPr>
+                    <pic:cNvPr id="0" name="Picture 8"/>
+                    <pic:cNvPicPr>
+                      <a:picLocks noChangeAspect="1" noChangeArrowheads="1"/>
+                    </pic:cNvPicPr>
+                  </pic:nvPicPr>
+                  <pic:blipFill>
+                    <a:blip r:embed="rId12">
+                      <a:extLst>
+                        <a:ext uri="{28A0092B-C50C-407E-A947-70E740481C1C}">
+                          <a14:useLocalDpi xmlns:a14="http://schemas.microsoft.com/office/drawing/2010/main" val="0"/>
+                        </a:ext>
+                      </a:extLst>
+                    </a:blip>
+                    <a:srcRect/>
+                    <a:stretch>
+                      <a:fillRect/>
+                    </a:stretch>
+                  </pic:blipFill>
+                  <pic:spPr bwMode="auto">
+                    <a:xfrm>
+                      <a:off x="0" y="0"/>
+                      <a:ext cx="5937250" cy="3289300"/>
+                    </a:xfrm>
+                    <a:prstGeom prst="rect">
+                      <a:avLst/>
+                    </a:prstGeom>
+                    <a:noFill/>
+                    <a:ln>
+                      <a:noFill/>
+                    </a:ln>
+                  </pic:spPr>
+                </pic:pic>
+              </a:graphicData>
+            </a:graphic>
+          </wp:inline>
+        </w:drawing>
+      </w:r>
+    </w:p>
+    <w:p>
+      <w:pPr>
+        <w:pStyle w:val="Caption"/>
+        <w:jc w:val="center"/>
+        <w:rPr>
+          <w:lang w:val="en-GB"/>
+        </w:rPr>
+      </w:pPr>
+      <w:r>
+        <w:t xml:space="preserve">Figure </w:t>
+      </w:r>
+      <w:r>
+        <w:fldChar w:fldCharType="begin"/>
+      </w:r>
+      <w:r>
+        <w:instrText xml:space="preserve"> SEQ Figure \* ARABIC </w:instrText>
+      </w:r>
+      <w:r>
+        <w:fldChar w:fldCharType="separate"/>
+      </w:r>
+      <w:r>
+        <w:rPr>
+          <w:noProof/>
+        </w:rPr>
+        <w:t>3</w:t>
+      </w:r>
+      <w:r>
+        <w:fldChar w:fldCharType="end"/>
+      </w:r>
+      <w:r>
+        <w:t>: The output of the CPSV-API displayed as graph</w:t>
+      </w:r>
+    </w:p>
+    <w:p>
+      <w:pPr>
+        <w:rPr>
+          <w:rFonts w:asciiTheme="majorHAnsi" w:hAnsiTheme="majorHAnsi"/>
+          <w:sz w:val="20"/>
+          <w:szCs w:val="20"/>
+          <w:lang w:val="en-GB"/>
+        </w:rPr>
+      </w:pPr>
+      <w:r>
+        <w:rPr>
+          <w:rFonts w:asciiTheme="majorHAnsi" w:hAnsiTheme="majorHAnsi"/>
+          <w:sz w:val="20"/>
+          <w:szCs w:val="20"/>
+          <w:lang w:val="en-GB"/>
+        </w:rPr>
+        <w:lastRenderedPageBreak/>
+        <w:t>In the above image, w</w:t>
+      </w:r>
+      <w:r>
+        <w:rPr>
+          <w:rFonts w:asciiTheme="majorHAnsi" w:hAnsiTheme="majorHAnsi"/>
+          <w:sz w:val="20"/>
+          <w:szCs w:val="20"/>
+          <w:lang w:val="en-GB"/>
+        </w:rPr>
+        <w:t xml:space="preserve">e can notice </w:t>
+      </w:r>
+      <w:r>
+        <w:rPr>
+          <w:rFonts w:asciiTheme="majorHAnsi" w:hAnsiTheme="majorHAnsi"/>
+          <w:sz w:val="20"/>
+          <w:szCs w:val="20"/>
+          <w:lang w:val="en-GB"/>
+        </w:rPr>
+        <w:t>that all of the public services have the same competent authority (Gelderland) as request</w:t>
+      </w:r>
+      <w:r>
+        <w:rPr>
+          <w:rFonts w:asciiTheme="majorHAnsi" w:hAnsiTheme="majorHAnsi"/>
+          <w:sz w:val="20"/>
+          <w:szCs w:val="20"/>
+          <w:lang w:val="en-GB"/>
+        </w:rPr>
+        <w:t>ed to the API by the query.</w:t>
+      </w:r>
+    </w:p>
+    <w:p>
+      <w:pPr>
+        <w:pStyle w:val="Heading3"/>
+        <w:rPr>
+          <w:lang w:val="en-GB"/>
+        </w:rPr>
+      </w:pPr>
+      <w:r>
+        <w:rPr>
+          <w:lang w:val="en-GB"/>
+        </w:rPr>
+        <w:t>The API Contract</w:t>
+      </w:r>
+    </w:p>
+    <w:p>
+      <w:pPr>
+        <w:rPr>
+          <w:rFonts w:asciiTheme="majorHAnsi" w:hAnsiTheme="majorHAnsi"/>
+          <w:sz w:val="20"/>
+          <w:szCs w:val="20"/>
+        </w:rPr>
+      </w:pPr>
+      <w:r>
+        <w:rPr>
+          <w:rFonts w:asciiTheme="majorHAnsi" w:hAnsiTheme="majorHAnsi"/>
+          <w:sz w:val="20"/>
+          <w:szCs w:val="20"/>
+          <w:lang w:val="en-GB"/>
+        </w:rPr>
+        <w:t>The API Contract has been</w:t>
+      </w:r>
+      <w:r>
+        <w:rPr>
+          <w:rFonts w:asciiTheme="majorHAnsi" w:hAnsiTheme="majorHAnsi"/>
+          <w:sz w:val="20"/>
+          <w:szCs w:val="20"/>
+          <w:lang w:val="en-GB"/>
+        </w:rPr>
+        <w:t xml:space="preserve"> created</w:t>
+      </w:r>
+      <w:r>
+        <w:rPr>
+          <w:rFonts w:asciiTheme="majorHAnsi" w:hAnsiTheme="majorHAnsi"/>
+          <w:sz w:val="20"/>
+          <w:szCs w:val="20"/>
+          <w:lang w:val="en-GB"/>
+        </w:rPr>
+        <w:t xml:space="preserve"> accordingly to the OpenAPI 2.0 (Swagger) </w:t>
+      </w:r>
+      <w:r>
+        <w:rPr>
+          <w:rFonts w:asciiTheme="majorHAnsi" w:hAnsiTheme="majorHAnsi"/>
+          <w:sz w:val="20"/>
+          <w:szCs w:val="20"/>
+          <w:lang w:val="en-GB"/>
+        </w:rPr>
+        <w:t xml:space="preserve">standard </w:t>
+      </w:r>
+      <w:r>
+        <w:rPr>
+          <w:rFonts w:asciiTheme="majorHAnsi" w:hAnsiTheme="majorHAnsi"/>
+          <w:sz w:val="20"/>
+          <w:szCs w:val="20"/>
+          <w:lang w:val="en-GB"/>
+        </w:rPr>
+        <w:t xml:space="preserve">using the online editor at: </w:t>
+      </w:r>
+      <w:hyperlink r:id="rId13" w:history="1">
+        <w:r>
+          <w:rPr>
+            <w:rStyle w:val="Hyperlink"/>
+            <w:rFonts w:asciiTheme="majorHAnsi" w:hAnsiTheme="majorHAnsi"/>
+            <w:sz w:val="20"/>
+            <w:szCs w:val="20"/>
+          </w:rPr>
+          <w:t>https://editor.swagger.io/</w:t>
+        </w:r>
+      </w:hyperlink>
+      <w:r>
+        <w:rPr>
+          <w:rFonts w:asciiTheme="majorHAnsi" w:hAnsiTheme="majorHAnsi"/>
+          <w:sz w:val="20"/>
+          <w:szCs w:val="20"/>
+        </w:rPr>
+        <w:t xml:space="preserve"> which provides syntax highlighting in case of typos and displays the possible representation:</w:t>
+      </w:r>
+    </w:p>
+    <w:p>
+      <w:pPr>
+        <w:keepNext/>
+      </w:pPr>
+      <w:r>
+        <w:rPr>
+          <w:rFonts w:asciiTheme="majorHAnsi" w:hAnsiTheme="majorHAnsi"/>
+          <w:noProof/>
+          <w:sz w:val="20"/>
+          <w:szCs w:val="20"/>
+        </w:rPr>
+        <w:drawing>
+          <wp:inline distT="0" distB="0" distL="0" distR="0">
+            <wp:extent cx="5943600" cy="3149600"/>
+            <wp:effectExtent l="0" t="0" r="0" b="0"/>
+            <wp:docPr id="4" name="Picture 4"/>
+            <wp:cNvGraphicFramePr>
+              <a:graphicFrameLocks xmlns:a="http://schemas.openxmlformats.org/drawingml/2006/main" noChangeAspect="1"/>
+            </wp:cNvGraphicFramePr>
+            <a:graphic xmlns:a="http://schemas.openxmlformats.org/drawingml/2006/main">
+              <a:graphicData uri="http://schemas.openxmlformats.org/drawingml/2006/picture">
+                <pic:pic xmlns:pic="http://schemas.openxmlformats.org/drawingml/2006/picture">
+                  <pic:nvPicPr>
+                    <pic:cNvPr id="0" name="Picture 9"/>
+                    <pic:cNvPicPr>
+                      <a:picLocks noChangeAspect="1" noChangeArrowheads="1"/>
+                    </pic:cNvPicPr>
+                  </pic:nvPicPr>
+                  <pic:blipFill>
+                    <a:blip r:embed="rId14" cstate="print">
+                      <a:extLst>
+                        <a:ext uri="{28A0092B-C50C-407E-A947-70E740481C1C}">
+                          <a14:useLocalDpi xmlns:a14="http://schemas.microsoft.com/office/drawing/2010/main" val="0"/>
+                        </a:ext>
+                      </a:extLst>
+                    </a:blip>
+                    <a:srcRect/>
+                    <a:stretch>
+                      <a:fillRect/>
+                    </a:stretch>
+                  </pic:blipFill>
+                  <pic:spPr bwMode="auto">
+                    <a:xfrm>
+                      <a:off x="0" y="0"/>
+                      <a:ext cx="5943600" cy="3149600"/>
+                    </a:xfrm>
+                    <a:prstGeom prst="rect">
+                      <a:avLst/>
+                    </a:prstGeom>
+                    <a:noFill/>
+                    <a:ln>
+                      <a:noFill/>
+                    </a:ln>
+                  </pic:spPr>
+                </pic:pic>
+              </a:graphicData>
+            </a:graphic>
+          </wp:inline>
+        </w:drawing>
+      </w:r>
+    </w:p>
+    <w:p>
+      <w:pPr>
+        <w:pStyle w:val="Caption"/>
+        <w:jc w:val="center"/>
+        <w:rPr>
+          <w:rFonts w:asciiTheme="majorHAnsi" w:hAnsiTheme="majorHAnsi"/>
+          <w:sz w:val="20"/>
+          <w:szCs w:val="20"/>
+        </w:rPr>
+      </w:pPr>
+      <w:r>
+        <w:t xml:space="preserve">Figure </w:t>
+      </w:r>
+      <w:r>
+        <w:fldChar w:fldCharType="begin"/>
+      </w:r>
+      <w:r>
+        <w:instrText xml:space="preserve"> SEQ Figure \* ARABIC </w:instrText>
+      </w:r>
+      <w:r>
+        <w:fldChar w:fldCharType="separate"/>
+      </w:r>
+      <w:r>
+        <w:rPr>
+          <w:noProof/>
+        </w:rPr>
+        <w:t>4</w:t>
+      </w:r>
+      <w:r>
+        <w:fldChar w:fldCharType="end"/>
+      </w:r>
+      <w:r>
+        <w:t>: The online Swagger editor used to create the API contract</w:t>
+      </w:r>
+    </w:p>
+    <w:p>
+      <w:pPr>
+        <w:pStyle w:val="Heading4"/>
         <w:rPr>
           <w:lang w:val="en-GB"/>
         </w:rPr>
@@ -1163,39 +2460,119 @@
     <w:p>
       <w:pPr>
         <w:rPr>
-          <w:lang w:val="en-GB"/>
-        </w:rPr>
-      </w:pPr>
-      <w:r>
-        <w:rPr>
-          <w:lang w:val="en-GB"/>
-        </w:rPr>
-        <w:t>The CPSV-API support content negotiation in order to provide different output formats via the Accept header by using the related mime types:</w:t>
+          <w:rFonts w:asciiTheme="majorHAnsi" w:hAnsiTheme="majorHAnsi"/>
+          <w:sz w:val="20"/>
+          <w:szCs w:val="20"/>
+          <w:lang w:val="en-GB"/>
+        </w:rPr>
+      </w:pPr>
+      <w:r>
+        <w:rPr>
+          <w:rFonts w:asciiTheme="majorHAnsi" w:hAnsiTheme="majorHAnsi"/>
+          <w:sz w:val="20"/>
+          <w:szCs w:val="20"/>
+          <w:lang w:val="en-GB"/>
+        </w:rPr>
+        <w:t>The CPSV-API support</w:t>
+      </w:r>
+      <w:r>
+        <w:rPr>
+          <w:rFonts w:asciiTheme="majorHAnsi" w:hAnsiTheme="majorHAnsi"/>
+          <w:sz w:val="20"/>
+          <w:szCs w:val="20"/>
+          <w:lang w:val="en-GB"/>
+        </w:rPr>
+        <w:t>s</w:t>
+      </w:r>
+      <w:r>
+        <w:rPr>
+          <w:rFonts w:asciiTheme="majorHAnsi" w:hAnsiTheme="majorHAnsi"/>
+          <w:sz w:val="20"/>
+          <w:szCs w:val="20"/>
+          <w:lang w:val="en-GB"/>
+        </w:rPr>
+        <w:t xml:space="preserve"> content negotiation in order to provide different output formats via the </w:t>
+      </w:r>
+      <w:r>
+        <w:rPr>
+          <w:rFonts w:asciiTheme="majorHAnsi" w:hAnsiTheme="majorHAnsi"/>
+          <w:sz w:val="20"/>
+          <w:szCs w:val="20"/>
+          <w:lang w:val="en-GB"/>
+        </w:rPr>
+        <w:t xml:space="preserve">HTTP </w:t>
+      </w:r>
+      <w:r>
+        <w:rPr>
+          <w:rFonts w:asciiTheme="majorHAnsi" w:hAnsiTheme="majorHAnsi"/>
+          <w:sz w:val="20"/>
+          <w:szCs w:val="20"/>
+          <w:lang w:val="en-GB"/>
+        </w:rPr>
+        <w:t>Accept header by using the related mime types:</w:t>
+      </w:r>
+    </w:p>
+    <w:p>
+      <w:pPr>
+        <w:pStyle w:val="Caption"/>
+        <w:keepNext/>
+        <w:jc w:val="center"/>
+      </w:pPr>
+      <w:r>
+        <w:t xml:space="preserve">Table </w:t>
+      </w:r>
+      <w:r>
+        <w:fldChar w:fldCharType="begin"/>
+      </w:r>
+      <w:r>
+        <w:instrText xml:space="preserve"> SEQ Table \* ARABIC </w:instrText>
+      </w:r>
+      <w:r>
+        <w:fldChar w:fldCharType="separate"/>
+      </w:r>
+      <w:r>
+        <w:rPr>
+          <w:noProof/>
+        </w:rPr>
+        <w:t>2</w:t>
+      </w:r>
+      <w:r>
+        <w:fldChar w:fldCharType="end"/>
+      </w:r>
+      <w:r>
+        <w:t>: Supported formats of the CPSV-AP API</w:t>
       </w:r>
     </w:p>
     <w:tbl>
       <w:tblPr>
         <w:tblStyle w:val="TableGrid"/>
         <w:tblW w:w="0" w:type="auto"/>
+        <w:jc w:val="center"/>
         <w:tblLook w:val="04A0" w:firstRow="1" w:lastRow="0" w:firstColumn="1" w:lastColumn="0" w:noHBand="0" w:noVBand="1"/>
       </w:tblPr>
       <w:tblGrid>
-        <w:gridCol w:w="4675"/>
-        <w:gridCol w:w="4675"/>
+        <w:gridCol w:w="1317"/>
+        <w:gridCol w:w="962"/>
+        <w:gridCol w:w="2977"/>
       </w:tblGrid>
       <w:tr>
-        <w:tc>
-          <w:tcPr>
-            <w:tcW w:w="4675" w:type="dxa"/>
-          </w:tcPr>
-          <w:p>
-            <w:pPr>
-              <w:rPr>
-                <w:lang w:val="en-GB"/>
-              </w:rPr>
-            </w:pPr>
-            <w:r>
-              <w:rPr>
+        <w:trPr>
+          <w:jc w:val="center"/>
+        </w:trPr>
+        <w:tc>
+          <w:tcPr>
+            <w:tcW w:w="1280" w:type="dxa"/>
+          </w:tcPr>
+          <w:p>
+            <w:pPr>
+              <w:rPr>
+                <w:b/>
+                <w:lang w:val="en-GB"/>
+              </w:rPr>
+            </w:pPr>
+            <w:r>
+              <w:rPr>
+                <w:b/>
                 <w:lang w:val="en-GB"/>
               </w:rPr>
               <w:t>Format</w:t>
@@ -1204,16 +2581,38 @@
         </w:tc>
         <w:tc>
           <w:tcPr>
-            <w:tcW w:w="4675" w:type="dxa"/>
-          </w:tcPr>
-          <w:p>
-            <w:pPr>
-              <w:rPr>
-                <w:lang w:val="en-GB"/>
-              </w:rPr>
-            </w:pPr>
-            <w:r>
-              <w:rPr>
+            <w:tcW w:w="962" w:type="dxa"/>
+          </w:tcPr>
+          <w:p>
+            <w:pPr>
+              <w:rPr>
+                <w:b/>
+                <w:lang w:val="en-GB"/>
+              </w:rPr>
+            </w:pPr>
+            <w:r>
+              <w:rPr>
+                <w:b/>
+                <w:lang w:val="en-GB"/>
+              </w:rPr>
+              <w:t>Type</w:t>
+            </w:r>
+          </w:p>
+        </w:tc>
+        <w:tc>
+          <w:tcPr>
+            <w:tcW w:w="2977" w:type="dxa"/>
+          </w:tcPr>
+          <w:p>
+            <w:pPr>
+              <w:rPr>
+                <w:b/>
+                <w:lang w:val="en-GB"/>
+              </w:rPr>
+            </w:pPr>
+            <w:r>
+              <w:rPr>
+                <w:b/>
                 <w:lang w:val="en-GB"/>
               </w:rPr>
               <w:t>Mime type</w:t>
@@ -1222,202 +2621,592 @@
         </w:tc>
       </w:tr>
       <w:tr>
-        <w:tc>
-          <w:tcPr>
-            <w:tcW w:w="4675" w:type="dxa"/>
-          </w:tcPr>
-          <w:p>
-            <w:pPr>
-              <w:rPr>
-                <w:lang w:val="en-GB"/>
-              </w:rPr>
-            </w:pPr>
-            <w:r>
-              <w:rPr>
-                <w:lang w:val="en-GB"/>
-              </w:rPr>
-              <w:t>XML</w:t>
-            </w:r>
-          </w:p>
-        </w:tc>
-        <w:tc>
-          <w:tcPr>
-            <w:tcW w:w="4675" w:type="dxa"/>
-          </w:tcPr>
-          <w:p>
-            <w:pPr>
-              <w:rPr>
-                <w:lang w:val="en-GB"/>
-              </w:rPr>
-            </w:pPr>
-            <w:r>
-              <w:rPr>
-                <w:lang w:val="en-GB"/>
-              </w:rPr>
-              <w:t>application/xml</w:t>
+        <w:trPr>
+          <w:jc w:val="center"/>
+        </w:trPr>
+        <w:tc>
+          <w:tcPr>
+            <w:tcW w:w="1280" w:type="dxa"/>
+          </w:tcPr>
+          <w:p>
+            <w:pPr>
+              <w:rPr>
+                <w:lang w:val="en-GB"/>
+              </w:rPr>
+            </w:pPr>
+            <w:r>
+              <w:rPr>
+                <w:lang w:val="en-GB"/>
+              </w:rPr>
+              <w:t>JSON-LD</w:t>
+            </w:r>
+          </w:p>
+        </w:tc>
+        <w:tc>
+          <w:tcPr>
+            <w:tcW w:w="962" w:type="dxa"/>
+          </w:tcPr>
+          <w:p>
+            <w:pPr>
+              <w:rPr>
+                <w:lang w:val="en-GB"/>
+              </w:rPr>
+            </w:pPr>
+            <w:r>
+              <w:rPr>
+                <w:lang w:val="en-GB"/>
+              </w:rPr>
+              <w:t>Text</w:t>
+            </w:r>
+          </w:p>
+        </w:tc>
+        <w:tc>
+          <w:tcPr>
+            <w:tcW w:w="2977" w:type="dxa"/>
+          </w:tcPr>
+          <w:p>
+            <w:pPr>
+              <w:rPr>
+                <w:lang w:val="en-GB"/>
+              </w:rPr>
+            </w:pPr>
+            <w:r>
+              <w:rPr>
+                <w:lang w:val="en-GB"/>
+              </w:rPr>
+              <w:t>application/ld+json</w:t>
             </w:r>
           </w:p>
         </w:tc>
       </w:tr>
       <w:tr>
-        <w:tc>
-          <w:tcPr>
-            <w:tcW w:w="4675" w:type="dxa"/>
-          </w:tcPr>
-          <w:p>
-            <w:pPr>
-              <w:rPr>
-                <w:lang w:val="en-GB"/>
-              </w:rPr>
-            </w:pPr>
-            <w:r>
-              <w:rPr>
-                <w:lang w:val="en-GB"/>
-              </w:rPr>
-              <w:t>JSON</w:t>
-            </w:r>
-          </w:p>
-        </w:tc>
-        <w:tc>
-          <w:tcPr>
-            <w:tcW w:w="4675" w:type="dxa"/>
-          </w:tcPr>
-          <w:p>
-            <w:pPr>
-              <w:rPr>
-                <w:lang w:val="en-GB"/>
-              </w:rPr>
-            </w:pPr>
+        <w:trPr>
+          <w:jc w:val="center"/>
+        </w:trPr>
+        <w:tc>
+          <w:tcPr>
+            <w:tcW w:w="1280" w:type="dxa"/>
+          </w:tcPr>
+          <w:p>
+            <w:pPr>
+              <w:rPr>
+                <w:lang w:val="en-GB"/>
+              </w:rPr>
+            </w:pPr>
+            <w:r>
+              <w:rPr>
+                <w:lang w:val="en-GB"/>
+              </w:rPr>
+              <w:t>XML</w:t>
+            </w:r>
+          </w:p>
+        </w:tc>
+        <w:tc>
+          <w:tcPr>
+            <w:tcW w:w="962" w:type="dxa"/>
+          </w:tcPr>
+          <w:p>
+            <w:pPr>
+              <w:rPr>
+                <w:lang w:val="en-GB"/>
+              </w:rPr>
+            </w:pPr>
+            <w:r>
+              <w:rPr>
+                <w:lang w:val="en-GB"/>
+              </w:rPr>
+              <w:t>Text</w:t>
+            </w:r>
+          </w:p>
+        </w:tc>
+        <w:tc>
+          <w:tcPr>
+            <w:tcW w:w="2977" w:type="dxa"/>
+          </w:tcPr>
+          <w:p>
+            <w:pPr>
+              <w:rPr>
+                <w:lang w:val="en-GB"/>
+              </w:rPr>
+            </w:pPr>
+            <w:r>
+              <w:rPr>
+                <w:lang w:val="en-GB"/>
+              </w:rPr>
+              <w:t>application/xml</w:t>
+            </w:r>
           </w:p>
         </w:tc>
       </w:tr>
       <w:tr>
-        <w:tc>
-          <w:tcPr>
-            <w:tcW w:w="4675" w:type="dxa"/>
-          </w:tcPr>
-          <w:p>
-            <w:pPr>
-              <w:rPr>
-                <w:lang w:val="en-GB"/>
-              </w:rPr>
-            </w:pPr>
-          </w:p>
-        </w:tc>
-        <w:tc>
-          <w:tcPr>
-            <w:tcW w:w="4675" w:type="dxa"/>
-          </w:tcPr>
-          <w:p>
-            <w:pPr>
-              <w:rPr>
-                <w:lang w:val="en-GB"/>
-              </w:rPr>
-            </w:pPr>
+        <w:trPr>
+          <w:jc w:val="center"/>
+        </w:trPr>
+        <w:tc>
+          <w:tcPr>
+            <w:tcW w:w="1280" w:type="dxa"/>
+          </w:tcPr>
+          <w:p>
+            <w:pPr>
+              <w:rPr>
+                <w:lang w:val="en-GB"/>
+              </w:rPr>
+            </w:pPr>
+            <w:r>
+              <w:rPr>
+                <w:lang w:val="en-GB"/>
+              </w:rPr>
+              <w:t>JSON</w:t>
+            </w:r>
+          </w:p>
+        </w:tc>
+        <w:tc>
+          <w:tcPr>
+            <w:tcW w:w="962" w:type="dxa"/>
+          </w:tcPr>
+          <w:p>
+            <w:pPr>
+              <w:rPr>
+                <w:lang w:val="en-GB"/>
+              </w:rPr>
+            </w:pPr>
+            <w:r>
+              <w:rPr>
+                <w:lang w:val="en-GB"/>
+              </w:rPr>
+              <w:t>Text</w:t>
+            </w:r>
+          </w:p>
+        </w:tc>
+        <w:tc>
+          <w:tcPr>
+            <w:tcW w:w="2977" w:type="dxa"/>
+          </w:tcPr>
+          <w:p>
+            <w:pPr>
+              <w:rPr>
+                <w:lang w:val="en-GB"/>
+              </w:rPr>
+            </w:pPr>
+            <w:r>
+              <w:rPr>
+                <w:lang w:val="en-GB"/>
+              </w:rPr>
+              <w:t>application/json</w:t>
+            </w:r>
           </w:p>
         </w:tc>
       </w:tr>
       <w:tr>
-        <w:tc>
-          <w:tcPr>
-            <w:tcW w:w="4675" w:type="dxa"/>
-          </w:tcPr>
-          <w:p>
-            <w:pPr>
-              <w:rPr>
-                <w:lang w:val="en-GB"/>
-              </w:rPr>
-            </w:pPr>
-          </w:p>
-        </w:tc>
-        <w:tc>
-          <w:tcPr>
-            <w:tcW w:w="4675" w:type="dxa"/>
-          </w:tcPr>
-          <w:p>
-            <w:pPr>
-              <w:rPr>
-                <w:lang w:val="en-GB"/>
-              </w:rPr>
-            </w:pPr>
+        <w:trPr>
+          <w:jc w:val="center"/>
+        </w:trPr>
+        <w:tc>
+          <w:tcPr>
+            <w:tcW w:w="1280" w:type="dxa"/>
+          </w:tcPr>
+          <w:p>
+            <w:pPr>
+              <w:rPr>
+                <w:lang w:val="en-GB"/>
+              </w:rPr>
+            </w:pPr>
+            <w:r>
+              <w:rPr>
+                <w:lang w:val="en-GB"/>
+              </w:rPr>
+              <w:t>SMILE</w:t>
+            </w:r>
+          </w:p>
+        </w:tc>
+        <w:tc>
+          <w:tcPr>
+            <w:tcW w:w="962" w:type="dxa"/>
+          </w:tcPr>
+          <w:p>
+            <w:pPr>
+              <w:rPr>
+                <w:lang w:val="en-GB"/>
+              </w:rPr>
+            </w:pPr>
+            <w:r>
+              <w:rPr>
+                <w:lang w:val="en-GB"/>
+              </w:rPr>
+              <w:t>Binary</w:t>
+            </w:r>
+          </w:p>
+        </w:tc>
+        <w:tc>
+          <w:tcPr>
+            <w:tcW w:w="2977" w:type="dxa"/>
+          </w:tcPr>
+          <w:p>
+            <w:pPr>
+              <w:rPr>
+                <w:lang w:val="en-GB"/>
+              </w:rPr>
+            </w:pPr>
+            <w:r>
+              <w:rPr>
+                <w:lang w:val="en-GB"/>
+              </w:rPr>
+              <w:t>application/x-jackson-smile</w:t>
+            </w:r>
           </w:p>
         </w:tc>
       </w:tr>
       <w:tr>
-        <w:tc>
-          <w:tcPr>
-            <w:tcW w:w="4675" w:type="dxa"/>
-          </w:tcPr>
-          <w:p>
-            <w:pPr>
-              <w:rPr>
-                <w:lang w:val="en-GB"/>
-              </w:rPr>
-            </w:pPr>
-          </w:p>
-        </w:tc>
-        <w:tc>
-          <w:tcPr>
-            <w:tcW w:w="4675" w:type="dxa"/>
-          </w:tcPr>
-          <w:p>
-            <w:pPr>
-              <w:rPr>
-                <w:lang w:val="en-GB"/>
-              </w:rPr>
-            </w:pPr>
+        <w:trPr>
+          <w:jc w:val="center"/>
+        </w:trPr>
+        <w:tc>
+          <w:tcPr>
+            <w:tcW w:w="1280" w:type="dxa"/>
+          </w:tcPr>
+          <w:p>
+            <w:pPr>
+              <w:rPr>
+                <w:lang w:val="en-GB"/>
+              </w:rPr>
+            </w:pPr>
+            <w:r>
+              <w:rPr>
+                <w:lang w:val="en-GB"/>
+              </w:rPr>
+              <w:t>AVRO</w:t>
+            </w:r>
+          </w:p>
+        </w:tc>
+        <w:tc>
+          <w:tcPr>
+            <w:tcW w:w="962" w:type="dxa"/>
+          </w:tcPr>
+          <w:p>
+            <w:pPr>
+              <w:rPr>
+                <w:lang w:val="en-GB"/>
+              </w:rPr>
+            </w:pPr>
+            <w:r>
+              <w:rPr>
+                <w:lang w:val="en-GB"/>
+              </w:rPr>
+              <w:t>Binary</w:t>
+            </w:r>
+          </w:p>
+        </w:tc>
+        <w:tc>
+          <w:tcPr>
+            <w:tcW w:w="2977" w:type="dxa"/>
+          </w:tcPr>
+          <w:p>
+            <w:pPr>
+              <w:rPr>
+                <w:lang w:val="en-GB"/>
+              </w:rPr>
+            </w:pPr>
+            <w:r>
+              <w:rPr>
+                <w:lang w:val="en-GB"/>
+              </w:rPr>
+              <w:t>avro/binary</w:t>
+            </w:r>
           </w:p>
         </w:tc>
       </w:tr>
       <w:tr>
-        <w:tc>
-          <w:tcPr>
-            <w:tcW w:w="4675" w:type="dxa"/>
-          </w:tcPr>
-          <w:p>
-            <w:pPr>
-              <w:rPr>
-                <w:lang w:val="en-GB"/>
-              </w:rPr>
-            </w:pPr>
-          </w:p>
-        </w:tc>
-        <w:tc>
-          <w:tcPr>
-            <w:tcW w:w="4675" w:type="dxa"/>
-          </w:tcPr>
-          <w:p>
-            <w:pPr>
-              <w:rPr>
-                <w:lang w:val="en-GB"/>
-              </w:rPr>
-            </w:pPr>
+        <w:trPr>
+          <w:jc w:val="center"/>
+        </w:trPr>
+        <w:tc>
+          <w:tcPr>
+            <w:tcW w:w="1280" w:type="dxa"/>
+          </w:tcPr>
+          <w:p>
+            <w:pPr>
+              <w:rPr>
+                <w:lang w:val="en-GB"/>
+              </w:rPr>
+            </w:pPr>
+            <w:r>
+              <w:rPr>
+                <w:lang w:val="en-GB"/>
+              </w:rPr>
+              <w:t>CBOR</w:t>
+            </w:r>
+          </w:p>
+        </w:tc>
+        <w:tc>
+          <w:tcPr>
+            <w:tcW w:w="962" w:type="dxa"/>
+          </w:tcPr>
+          <w:p>
+            <w:pPr>
+              <w:rPr>
+                <w:lang w:val="en-GB"/>
+              </w:rPr>
+            </w:pPr>
+            <w:r>
+              <w:rPr>
+                <w:lang w:val="en-GB"/>
+              </w:rPr>
+              <w:t>Binary</w:t>
+            </w:r>
+          </w:p>
+        </w:tc>
+        <w:tc>
+          <w:tcPr>
+            <w:tcW w:w="2977" w:type="dxa"/>
+          </w:tcPr>
+          <w:p>
+            <w:pPr>
+              <w:rPr>
+                <w:lang w:val="en-GB"/>
+              </w:rPr>
+            </w:pPr>
+            <w:r>
+              <w:rPr>
+                <w:lang w:val="en-GB"/>
+              </w:rPr>
+              <w:t>application/cbor</w:t>
+            </w:r>
           </w:p>
         </w:tc>
       </w:tr>
       <w:tr>
-        <w:tc>
-          <w:tcPr>
-            <w:tcW w:w="4675" w:type="dxa"/>
-          </w:tcPr>
-          <w:p>
-            <w:pPr>
-              <w:rPr>
-                <w:lang w:val="en-GB"/>
-              </w:rPr>
-            </w:pPr>
-          </w:p>
-        </w:tc>
-        <w:tc>
-          <w:tcPr>
-            <w:tcW w:w="4675" w:type="dxa"/>
-          </w:tcPr>
-          <w:p>
-            <w:pPr>
-              <w:rPr>
-                <w:lang w:val="en-GB"/>
-              </w:rPr>
-            </w:pPr>
+        <w:trPr>
+          <w:jc w:val="center"/>
+        </w:trPr>
+        <w:tc>
+          <w:tcPr>
+            <w:tcW w:w="1280" w:type="dxa"/>
+          </w:tcPr>
+          <w:p>
+            <w:pPr>
+              <w:rPr>
+                <w:lang w:val="en-GB"/>
+              </w:rPr>
+            </w:pPr>
+            <w:r>
+              <w:rPr>
+                <w:lang w:val="en-GB"/>
+              </w:rPr>
+              <w:t>Protobuf</w:t>
+            </w:r>
+          </w:p>
+        </w:tc>
+        <w:tc>
+          <w:tcPr>
+            <w:tcW w:w="962" w:type="dxa"/>
+          </w:tcPr>
+          <w:p>
+            <w:pPr>
+              <w:rPr>
+                <w:lang w:val="en-GB"/>
+              </w:rPr>
+            </w:pPr>
+            <w:r>
+              <w:rPr>
+                <w:lang w:val="en-GB"/>
+              </w:rPr>
+              <w:t>Binary</w:t>
+            </w:r>
+          </w:p>
+        </w:tc>
+        <w:tc>
+          <w:tcPr>
+            <w:tcW w:w="2977" w:type="dxa"/>
+          </w:tcPr>
+          <w:p>
+            <w:pPr>
+              <w:rPr>
+                <w:lang w:val="en-GB"/>
+              </w:rPr>
+            </w:pPr>
+            <w:r>
+              <w:rPr>
+                <w:lang w:val="en-GB"/>
+              </w:rPr>
+              <w:t>application/protobuf</w:t>
+            </w:r>
+          </w:p>
+        </w:tc>
+      </w:tr>
+      <w:tr>
+        <w:trPr>
+          <w:jc w:val="center"/>
+        </w:trPr>
+        <w:tc>
+          <w:tcPr>
+            <w:tcW w:w="1280" w:type="dxa"/>
+          </w:tcPr>
+          <w:p>
+            <w:pPr>
+              <w:rPr>
+                <w:lang w:val="en-GB"/>
+              </w:rPr>
+            </w:pPr>
+            <w:r>
+              <w:rPr>
+                <w:lang w:val="en-GB"/>
+              </w:rPr>
+              <w:t>ION</w:t>
+            </w:r>
+          </w:p>
+        </w:tc>
+        <w:tc>
+          <w:tcPr>
+            <w:tcW w:w="962" w:type="dxa"/>
+          </w:tcPr>
+          <w:p>
+            <w:pPr>
+              <w:rPr>
+                <w:lang w:val="en-GB"/>
+              </w:rPr>
+            </w:pPr>
+            <w:r>
+              <w:rPr>
+                <w:lang w:val="en-GB"/>
+              </w:rPr>
+              <w:t>Binary</w:t>
+            </w:r>
+          </w:p>
+        </w:tc>
+        <w:tc>
+          <w:tcPr>
+            <w:tcW w:w="2977" w:type="dxa"/>
+          </w:tcPr>
+          <w:p>
+            <w:pPr>
+              <w:rPr>
+                <w:lang w:val="en-GB"/>
+              </w:rPr>
+            </w:pPr>
+            <w:r>
+              <w:rPr>
+                <w:lang w:val="en-GB"/>
+              </w:rPr>
+              <w:t>application/ion</w:t>
+            </w:r>
+          </w:p>
+        </w:tc>
+      </w:tr>
+      <w:tr>
+        <w:trPr>
+          <w:jc w:val="center"/>
+        </w:trPr>
+        <w:tc>
+          <w:tcPr>
+            <w:tcW w:w="1280" w:type="dxa"/>
+          </w:tcPr>
+          <w:p>
+            <w:pPr>
+              <w:rPr>
+                <w:lang w:val="en-GB"/>
+              </w:rPr>
+            </w:pPr>
+            <w:r>
+              <w:rPr>
+                <w:lang w:val="en-GB"/>
+              </w:rPr>
+              <w:t>MSGPACK</w:t>
+            </w:r>
+          </w:p>
+        </w:tc>
+        <w:tc>
+          <w:tcPr>
+            <w:tcW w:w="962" w:type="dxa"/>
+          </w:tcPr>
+          <w:p>
+            <w:pPr>
+              <w:rPr>
+                <w:lang w:val="en-GB"/>
+              </w:rPr>
+            </w:pPr>
+            <w:r>
+              <w:rPr>
+                <w:lang w:val="en-GB"/>
+              </w:rPr>
+              <w:t>Binary</w:t>
+            </w:r>
+          </w:p>
+        </w:tc>
+        <w:tc>
+          <w:tcPr>
+            <w:tcW w:w="2977" w:type="dxa"/>
+          </w:tcPr>
+          <w:p>
+            <w:pPr>
+              <w:rPr>
+                <w:lang w:val="en-GB"/>
+              </w:rPr>
+            </w:pPr>
+            <w:r>
+              <w:rPr>
+                <w:lang w:val="en-GB"/>
+              </w:rPr>
+              <w:t>application/msgpack</w:t>
+            </w:r>
+          </w:p>
+        </w:tc>
+      </w:tr>
+      <w:tr>
+        <w:trPr>
+          <w:jc w:val="center"/>
+        </w:trPr>
+        <w:tc>
+          <w:tcPr>
+            <w:tcW w:w="1280" w:type="dxa"/>
+          </w:tcPr>
+          <w:p>
+            <w:pPr>
+              <w:rPr>
+                <w:lang w:val="en-GB"/>
+              </w:rPr>
+            </w:pPr>
+            <w:r>
+              <w:rPr>
+                <w:lang w:val="en-GB"/>
+              </w:rPr>
+              <w:t>BSON</w:t>
+            </w:r>
+          </w:p>
+        </w:tc>
+        <w:tc>
+          <w:tcPr>
+            <w:tcW w:w="962" w:type="dxa"/>
+          </w:tcPr>
+          <w:p>
+            <w:pPr>
+              <w:rPr>
+                <w:lang w:val="en-GB"/>
+              </w:rPr>
+            </w:pPr>
+            <w:r>
+              <w:rPr>
+                <w:lang w:val="en-GB"/>
+              </w:rPr>
+              <w:t>Binary</w:t>
+            </w:r>
+          </w:p>
+        </w:tc>
+        <w:tc>
+          <w:tcPr>
+            <w:tcW w:w="2977" w:type="dxa"/>
+          </w:tcPr>
+          <w:p>
+            <w:pPr>
+              <w:rPr>
+                <w:lang w:val="en-GB"/>
+              </w:rPr>
+            </w:pPr>
+            <w:r>
+              <w:rPr>
+                <w:lang w:val="en-GB"/>
+              </w:rPr>
+              <w:t>application/bson</w:t>
+            </w:r>
           </w:p>
         </w:tc>
       </w:tr>
@@ -1432,16 +3221,575 @@
     <w:p>
       <w:pPr>
         <w:rPr>
-          <w:lang w:val="en-GB"/>
-        </w:rPr>
-      </w:pPr>
-      <w:r>
-        <w:rPr>
-          <w:lang w:val="en-GB"/>
-        </w:rPr>
-        <w:t>Check if the API provides JSON-LD as default output.</w:t>
-      </w:r>
-    </w:p>
+          <w:rFonts w:asciiTheme="majorHAnsi" w:hAnsiTheme="majorHAnsi"/>
+          <w:sz w:val="20"/>
+          <w:szCs w:val="20"/>
+          <w:lang w:val="en-GB"/>
+        </w:rPr>
+      </w:pPr>
+      <w:r>
+        <w:rPr>
+          <w:rFonts w:asciiTheme="majorHAnsi" w:hAnsiTheme="majorHAnsi"/>
+          <w:sz w:val="20"/>
+          <w:szCs w:val="20"/>
+          <w:lang w:val="en-GB"/>
+        </w:rPr>
+        <w:t>The API provides the output in JSON-LD format by default, so there is no need to add the HTTP Accept header for this format.</w:t>
+      </w:r>
+    </w:p>
+    <w:p>
+      <w:pPr>
+        <w:rPr>
+          <w:lang w:val="en-GB"/>
+        </w:rPr>
+      </w:pPr>
+      <w:r>
+        <w:rPr>
+          <w:lang w:val="en-GB"/>
+        </w:rPr>
+        <w:lastRenderedPageBreak/>
+        <w:t xml:space="preserve">As it is possible to see, there are several supported binary formats, useful to improve the performance of the API and, accordingly to the tests conducted on the query, Avro and Protobuf </w:t>
+      </w:r>
+      <w:r>
+        <w:rPr>
+          <w:lang w:val="en-GB"/>
+        </w:rPr>
+        <w:t xml:space="preserve">format </w:t>
+      </w:r>
+      <w:r>
+        <w:rPr>
+          <w:lang w:val="en-GB"/>
+        </w:rPr>
+        <w:t>result the most performant in terms of output length:</w:t>
+      </w:r>
+    </w:p>
+    <w:p>
+      <w:pPr>
+        <w:pStyle w:val="Caption"/>
+        <w:keepNext/>
+        <w:jc w:val="center"/>
+      </w:pPr>
+      <w:r>
+        <w:t>Ta</w:t>
+      </w:r>
+      <w:bookmarkStart w:id="2" w:name="_GoBack"/>
+      <w:bookmarkEnd w:id="2"/>
+      <w:r>
+        <w:t xml:space="preserve">ble </w:t>
+      </w:r>
+      <w:r>
+        <w:fldChar w:fldCharType="begin"/>
+      </w:r>
+      <w:r>
+        <w:instrText xml:space="preserve"> SEQ Table \* ARABIC </w:instrText>
+      </w:r>
+      <w:r>
+        <w:fldChar w:fldCharType="separate"/>
+      </w:r>
+      <w:r>
+        <w:rPr>
+          <w:noProof/>
+        </w:rPr>
+        <w:t>3</w:t>
+      </w:r>
+      <w:r>
+        <w:fldChar w:fldCharType="end"/>
+      </w:r>
+      <w:r>
+        <w:t>: Binary format comparison</w:t>
+      </w:r>
+    </w:p>
+    <w:tbl>
+      <w:tblPr>
+        <w:tblStyle w:val="TableGrid"/>
+        <w:tblW w:w="0" w:type="auto"/>
+        <w:jc w:val="center"/>
+        <w:tblLook w:val="04A0" w:firstRow="1" w:lastRow="0" w:firstColumn="1" w:lastColumn="0" w:noHBand="0" w:noVBand="1"/>
+      </w:tblPr>
+      <w:tblGrid>
+        <w:gridCol w:w="1561"/>
+        <w:gridCol w:w="1586"/>
+        <w:gridCol w:w="1586"/>
+      </w:tblGrid>
+      <w:tr>
+        <w:trPr>
+          <w:jc w:val="center"/>
+        </w:trPr>
+        <w:tc>
+          <w:tcPr>
+            <w:tcW w:w="1561" w:type="dxa"/>
+          </w:tcPr>
+          <w:p>
+            <w:pPr>
+              <w:rPr>
+                <w:b/>
+                <w:lang w:val="en-GB"/>
+              </w:rPr>
+            </w:pPr>
+            <w:r>
+              <w:rPr>
+                <w:b/>
+                <w:lang w:val="en-GB"/>
+              </w:rPr>
+              <w:t>Format</w:t>
+            </w:r>
+          </w:p>
+        </w:tc>
+        <w:tc>
+          <w:tcPr>
+            <w:tcW w:w="1586" w:type="dxa"/>
+          </w:tcPr>
+          <w:p>
+            <w:pPr>
+              <w:rPr>
+                <w:b/>
+                <w:lang w:val="en-GB"/>
+              </w:rPr>
+            </w:pPr>
+            <w:r>
+              <w:rPr>
+                <w:b/>
+                <w:lang w:val="en-GB"/>
+              </w:rPr>
+              <w:t>Byte length</w:t>
+            </w:r>
+          </w:p>
+        </w:tc>
+        <w:tc>
+          <w:tcPr>
+            <w:tcW w:w="1586" w:type="dxa"/>
+          </w:tcPr>
+          <w:p>
+            <w:pPr>
+              <w:rPr>
+                <w:b/>
+                <w:lang w:val="en-GB"/>
+              </w:rPr>
+            </w:pPr>
+            <w:r>
+              <w:rPr>
+                <w:b/>
+                <w:lang w:val="en-GB"/>
+              </w:rPr>
+              <w:t>GZIP compression</w:t>
+            </w:r>
+          </w:p>
+        </w:tc>
+      </w:tr>
+      <w:tr>
+        <w:trPr>
+          <w:jc w:val="center"/>
+        </w:trPr>
+        <w:tc>
+          <w:tcPr>
+            <w:tcW w:w="1561" w:type="dxa"/>
+          </w:tcPr>
+          <w:p>
+            <w:pPr>
+              <w:rPr>
+                <w:lang w:val="en-GB"/>
+              </w:rPr>
+            </w:pPr>
+            <w:r>
+              <w:rPr>
+                <w:lang w:val="en-GB"/>
+              </w:rPr>
+              <w:t>AVRO</w:t>
+            </w:r>
+          </w:p>
+        </w:tc>
+        <w:tc>
+          <w:tcPr>
+            <w:tcW w:w="1586" w:type="dxa"/>
+          </w:tcPr>
+          <w:p>
+            <w:pPr>
+              <w:rPr>
+                <w:lang w:val="en-GB"/>
+              </w:rPr>
+            </w:pPr>
+            <w:r>
+              <w:rPr>
+                <w:lang w:val="en-GB"/>
+              </w:rPr>
+              <w:t>38600</w:t>
+            </w:r>
+          </w:p>
+        </w:tc>
+        <w:tc>
+          <w:tcPr>
+            <w:tcW w:w="1586" w:type="dxa"/>
+          </w:tcPr>
+          <w:p>
+            <w:pPr>
+              <w:rPr>
+                <w:lang w:val="en-GB"/>
+              </w:rPr>
+            </w:pPr>
+            <w:r>
+              <w:rPr>
+                <w:lang w:val="en-GB"/>
+              </w:rPr>
+              <w:t>8527</w:t>
+            </w:r>
+          </w:p>
+        </w:tc>
+      </w:tr>
+      <w:tr>
+        <w:trPr>
+          <w:jc w:val="center"/>
+        </w:trPr>
+        <w:tc>
+          <w:tcPr>
+            <w:tcW w:w="1561" w:type="dxa"/>
+          </w:tcPr>
+          <w:p>
+            <w:pPr>
+              <w:rPr>
+                <w:lang w:val="en-GB"/>
+              </w:rPr>
+            </w:pPr>
+            <w:r>
+              <w:rPr>
+                <w:lang w:val="en-GB"/>
+              </w:rPr>
+              <w:t>PROTOBUF</w:t>
+            </w:r>
+          </w:p>
+        </w:tc>
+        <w:tc>
+          <w:tcPr>
+            <w:tcW w:w="1586" w:type="dxa"/>
+          </w:tcPr>
+          <w:p>
+            <w:pPr>
+              <w:rPr>
+                <w:lang w:val="en-GB"/>
+              </w:rPr>
+            </w:pPr>
+            <w:r>
+              <w:rPr>
+                <w:lang w:val="en-GB"/>
+              </w:rPr>
+              <w:t>38665</w:t>
+            </w:r>
+          </w:p>
+        </w:tc>
+        <w:tc>
+          <w:tcPr>
+            <w:tcW w:w="1586" w:type="dxa"/>
+          </w:tcPr>
+          <w:p>
+            <w:pPr>
+              <w:rPr>
+                <w:lang w:val="en-GB"/>
+              </w:rPr>
+            </w:pPr>
+            <w:r>
+              <w:rPr>
+                <w:lang w:val="en-GB"/>
+              </w:rPr>
+              <w:t>8573</w:t>
+            </w:r>
+          </w:p>
+        </w:tc>
+      </w:tr>
+      <w:tr>
+        <w:trPr>
+          <w:jc w:val="center"/>
+        </w:trPr>
+        <w:tc>
+          <w:tcPr>
+            <w:tcW w:w="1561" w:type="dxa"/>
+          </w:tcPr>
+          <w:p>
+            <w:pPr>
+              <w:rPr>
+                <w:lang w:val="en-GB"/>
+              </w:rPr>
+            </w:pPr>
+            <w:r>
+              <w:rPr>
+                <w:lang w:val="en-GB"/>
+              </w:rPr>
+              <w:t>SMILE</w:t>
+            </w:r>
+          </w:p>
+        </w:tc>
+        <w:tc>
+          <w:tcPr>
+            <w:tcW w:w="1586" w:type="dxa"/>
+          </w:tcPr>
+          <w:p>
+            <w:pPr>
+              <w:rPr>
+                <w:lang w:val="en-GB"/>
+              </w:rPr>
+            </w:pPr>
+            <w:r>
+              <w:rPr>
+                <w:lang w:val="en-GB"/>
+              </w:rPr>
+              <w:t>38788</w:t>
+            </w:r>
+          </w:p>
+        </w:tc>
+        <w:tc>
+          <w:tcPr>
+            <w:tcW w:w="1586" w:type="dxa"/>
+          </w:tcPr>
+          <w:p>
+            <w:pPr>
+              <w:rPr>
+                <w:lang w:val="en-GB"/>
+              </w:rPr>
+            </w:pPr>
+            <w:r>
+              <w:rPr>
+                <w:lang w:val="en-GB"/>
+              </w:rPr>
+              <w:t>8553</w:t>
+            </w:r>
+          </w:p>
+        </w:tc>
+      </w:tr>
+      <w:tr>
+        <w:trPr>
+          <w:jc w:val="center"/>
+        </w:trPr>
+        <w:tc>
+          <w:tcPr>
+            <w:tcW w:w="1561" w:type="dxa"/>
+          </w:tcPr>
+          <w:p>
+            <w:pPr>
+              <w:rPr>
+                <w:lang w:val="en-GB"/>
+              </w:rPr>
+            </w:pPr>
+            <w:r>
+              <w:rPr>
+                <w:lang w:val="en-GB"/>
+              </w:rPr>
+              <w:t>ION</w:t>
+            </w:r>
+          </w:p>
+        </w:tc>
+        <w:tc>
+          <w:tcPr>
+            <w:tcW w:w="1586" w:type="dxa"/>
+          </w:tcPr>
+          <w:p>
+            <w:pPr>
+              <w:rPr>
+                <w:lang w:val="en-GB"/>
+              </w:rPr>
+            </w:pPr>
+            <w:r>
+              <w:rPr>
+                <w:lang w:val="en-GB"/>
+              </w:rPr>
+              <w:t>38871</w:t>
+            </w:r>
+          </w:p>
+        </w:tc>
+        <w:tc>
+          <w:tcPr>
+            <w:tcW w:w="1586" w:type="dxa"/>
+          </w:tcPr>
+          <w:p>
+            <w:pPr>
+              <w:rPr>
+                <w:lang w:val="en-GB"/>
+              </w:rPr>
+            </w:pPr>
+            <w:r>
+              <w:rPr>
+                <w:lang w:val="en-GB"/>
+              </w:rPr>
+              <w:t>8721</w:t>
+            </w:r>
+          </w:p>
+        </w:tc>
+      </w:tr>
+      <w:tr>
+        <w:trPr>
+          <w:jc w:val="center"/>
+        </w:trPr>
+        <w:tc>
+          <w:tcPr>
+            <w:tcW w:w="1561" w:type="dxa"/>
+          </w:tcPr>
+          <w:p>
+            <w:pPr>
+              <w:rPr>
+                <w:lang w:val="en-GB"/>
+              </w:rPr>
+            </w:pPr>
+            <w:r>
+              <w:rPr>
+                <w:lang w:val="en-GB"/>
+              </w:rPr>
+              <w:t>MSGPACK</w:t>
+            </w:r>
+          </w:p>
+        </w:tc>
+        <w:tc>
+          <w:tcPr>
+            <w:tcW w:w="1586" w:type="dxa"/>
+          </w:tcPr>
+          <w:p>
+            <w:pPr>
+              <w:rPr>
+                <w:lang w:val="en-GB"/>
+              </w:rPr>
+            </w:pPr>
+            <w:r>
+              <w:rPr>
+                <w:lang w:val="en-GB"/>
+              </w:rPr>
+              <w:t>39471</w:t>
+            </w:r>
+          </w:p>
+        </w:tc>
+        <w:tc>
+          <w:tcPr>
+            <w:tcW w:w="1586" w:type="dxa"/>
+          </w:tcPr>
+          <w:p>
+            <w:pPr>
+              <w:rPr>
+                <w:lang w:val="en-GB"/>
+              </w:rPr>
+            </w:pPr>
+            <w:r>
+              <w:rPr>
+                <w:lang w:val="en-GB"/>
+              </w:rPr>
+              <w:t>8602</w:t>
+            </w:r>
+          </w:p>
+        </w:tc>
+      </w:tr>
+      <w:tr>
+        <w:trPr>
+          <w:jc w:val="center"/>
+        </w:trPr>
+        <w:tc>
+          <w:tcPr>
+            <w:tcW w:w="1561" w:type="dxa"/>
+          </w:tcPr>
+          <w:p>
+            <w:pPr>
+              <w:rPr>
+                <w:lang w:val="en-GB"/>
+              </w:rPr>
+            </w:pPr>
+            <w:r>
+              <w:rPr>
+                <w:lang w:val="en-GB"/>
+              </w:rPr>
+              <w:t>CBOR</w:t>
+            </w:r>
+          </w:p>
+        </w:tc>
+        <w:tc>
+          <w:tcPr>
+            <w:tcW w:w="1586" w:type="dxa"/>
+          </w:tcPr>
+          <w:p>
+            <w:pPr>
+              <w:rPr>
+                <w:lang w:val="en-GB"/>
+              </w:rPr>
+            </w:pPr>
+            <w:r>
+              <w:rPr>
+                <w:lang w:val="en-GB"/>
+              </w:rPr>
+              <w:t>39546</w:t>
+            </w:r>
+          </w:p>
+        </w:tc>
+        <w:tc>
+          <w:tcPr>
+            <w:tcW w:w="1586" w:type="dxa"/>
+          </w:tcPr>
+          <w:p>
+            <w:pPr>
+              <w:rPr>
+                <w:lang w:val="en-GB"/>
+              </w:rPr>
+            </w:pPr>
+            <w:r>
+              <w:rPr>
+                <w:lang w:val="en-GB"/>
+              </w:rPr>
+              <w:t>8622</w:t>
+            </w:r>
+          </w:p>
+        </w:tc>
+      </w:tr>
+      <w:tr>
+        <w:trPr>
+          <w:jc w:val="center"/>
+        </w:trPr>
+        <w:tc>
+          <w:tcPr>
+            <w:tcW w:w="1561" w:type="dxa"/>
+          </w:tcPr>
+          <w:p>
+            <w:pPr>
+              <w:rPr>
+                <w:lang w:val="en-GB"/>
+              </w:rPr>
+            </w:pPr>
+            <w:r>
+              <w:rPr>
+                <w:lang w:val="en-GB"/>
+              </w:rPr>
+              <w:t>BSON</w:t>
+            </w:r>
+          </w:p>
+        </w:tc>
+        <w:tc>
+          <w:tcPr>
+            <w:tcW w:w="1586" w:type="dxa"/>
+          </w:tcPr>
+          <w:p>
+            <w:pPr>
+              <w:rPr>
+                <w:lang w:val="en-GB"/>
+              </w:rPr>
+            </w:pPr>
+            <w:r>
+              <w:rPr>
+                <w:lang w:val="en-GB"/>
+              </w:rPr>
+              <w:t>40114</w:t>
+            </w:r>
+          </w:p>
+        </w:tc>
+        <w:tc>
+          <w:tcPr>
+            <w:tcW w:w="1586" w:type="dxa"/>
+          </w:tcPr>
+          <w:p>
+            <w:pPr>
+              <w:rPr>
+                <w:lang w:val="en-GB"/>
+              </w:rPr>
+            </w:pPr>
+            <w:r>
+              <w:rPr>
+                <w:lang w:val="en-GB"/>
+              </w:rPr>
+              <w:t>8748</w:t>
+            </w:r>
+          </w:p>
+        </w:tc>
+      </w:tr>
+    </w:tbl>
     <w:p>
       <w:pPr>
         <w:rPr>
@@ -1522,21 +3870,7 @@
         <w:rPr>
           <w:lang w:val="en-GB"/>
         </w:rPr>
-        <w:t>Binary Providers (</w:t>
-      </w:r>
-      <w:proofErr w:type="spellStart"/>
-      <w:r>
-        <w:rPr>
-          <w:lang w:val="en-GB"/>
-        </w:rPr>
-        <w:t>GenericReport</w:t>
-      </w:r>
-      <w:proofErr w:type="spellEnd"/>
-      <w:r>
-        <w:rPr>
-          <w:lang w:val="en-GB"/>
-        </w:rPr>
-        <w:t>)</w:t>
+        <w:t>Binary Providers (GenericReport)</w:t>
       </w:r>
     </w:p>
     <w:p>
@@ -1574,18 +3908,81 @@
         </w:rPr>
         <w:t>JSON-LD Annotations</w:t>
       </w:r>
-      <w:bookmarkStart w:id="0" w:name="_GoBack"/>
-      <w:bookmarkEnd w:id="0"/>
-    </w:p>
-    <w:p>
-      <w:pPr>
-        <w:rPr>
-          <w:rFonts w:ascii="Georgia" w:hAnsi="Georgia"/>
-          <w:sz w:val="20"/>
-          <w:szCs w:val="20"/>
-          <w:lang w:val="en-GB"/>
-        </w:rPr>
-      </w:pPr>
+    </w:p>
+    <w:p>
+      <w:pPr>
+        <w:pStyle w:val="Heading2"/>
+        <w:rPr>
+          <w:lang w:val="en-GB"/>
+        </w:rPr>
+      </w:pPr>
+      <w:bookmarkStart w:id="3" w:name="_Ref9409812"/>
+      <w:r>
+        <w:rPr>
+          <w:lang w:val="en-GB"/>
+        </w:rPr>
+        <w:t>Mapping spreadsheet</w:t>
+      </w:r>
+      <w:bookmarkEnd w:id="3"/>
+    </w:p>
+    <w:p>
+      <w:pPr>
+        <w:rPr>
+          <w:lang w:val="en-GB"/>
+        </w:rPr>
+      </w:pPr>
+    </w:p>
+    <w:p>
+      <w:pPr>
+        <w:rPr>
+          <w:rFonts w:asciiTheme="majorHAnsi" w:hAnsiTheme="majorHAnsi"/>
+          <w:lang w:val="en-GB"/>
+        </w:rPr>
+      </w:pPr>
+      <w:r>
+        <w:rPr>
+          <w:rFonts w:asciiTheme="majorHAnsi" w:hAnsiTheme="majorHAnsi"/>
+          <w:lang w:val="en-GB"/>
+        </w:rPr>
+        <w:t>Attached below the mapping spreadsheet use to map CPSV-AP with the SRU data model</w:t>
+      </w:r>
+    </w:p>
+    <w:p>
+      <w:pPr>
+        <w:rPr>
+          <w:lang w:val="en-GB"/>
+        </w:rPr>
+      </w:pPr>
+      <w:r>
+        <w:rPr>
+          <w:lang w:val="en-GB"/>
+        </w:rPr>
+        <w:object w:dxaOrig="1096" w:dyaOrig="717">
+          <v:shapetype id="_x0000_t75" coordsize="21600,21600" o:spt="75" o:preferrelative="t" path="m@4@5l@4@11@9@11@9@5xe" filled="f" stroked="f">
+            <v:stroke joinstyle="miter"/>
+            <v:formulas>
+              <v:f eqn="if lineDrawn pixelLineWidth 0"/>
+              <v:f eqn="sum @0 1 0"/>
+              <v:f eqn="sum 0 0 @1"/>
+              <v:f eqn="prod @2 1 2"/>
+              <v:f eqn="prod @3 21600 pixelWidth"/>
+              <v:f eqn="prod @3 21600 pixelHeight"/>
+              <v:f eqn="sum @0 0 1"/>
+              <v:f eqn="prod @6 1 2"/>
+              <v:f eqn="prod @7 21600 pixelWidth"/>
+              <v:f eqn="sum @8 21600 0"/>
+              <v:f eqn="prod @7 21600 pixelHeight"/>
+              <v:f eqn="sum @10 21600 0"/>
+            </v:formulas>
+            <v:path o:extrusionok="f" gradientshapeok="t" o:connecttype="rect"/>
+            <o:lock v:ext="edit" aspectratio="t"/>
+          </v:shapetype>
+          <v:shape id="_x0000_i1034" type="#_x0000_t75" style="width:55pt;height:36pt" o:ole="">
+            <v:imagedata r:id="rId15" o:title=""/>
+          </v:shape>
+          <o:OLEObject Type="Embed" ProgID="Excel.Sheet.12" ShapeID="_x0000_i1034" DrawAspect="Icon" ObjectID="_1620028618" r:id="rId16"/>
+        </w:object>
+      </w:r>
     </w:p>
     <w:p>
       <w:pPr>
@@ -2677,6 +5074,28 @@
       <w:szCs w:val="24"/>
     </w:rPr>
   </w:style>
+  <w:style w:type="paragraph" w:styleId="Heading4">
+    <w:name w:val="heading 4"/>
+    <w:basedOn w:val="Normal"/>
+    <w:next w:val="Normal"/>
+    <w:link w:val="Heading4Char"/>
+    <w:uiPriority w:val="9"/>
+    <w:unhideWhenUsed/>
+    <w:qFormat/>
+    <w:rsid w:val="001A2364"/>
+    <w:pPr>
+      <w:keepNext/>
+      <w:keepLines/>
+      <w:spacing w:before="40" w:after="0"/>
+      <w:outlineLvl w:val="3"/>
+    </w:pPr>
+    <w:rPr>
+      <w:rFonts w:asciiTheme="majorHAnsi" w:eastAsiaTheme="majorEastAsia" w:hAnsiTheme="majorHAnsi" w:cstheme="majorBidi"/>
+      <w:i/>
+      <w:iCs/>
+      <w:color w:val="A44E00" w:themeColor="accent1" w:themeShade="BF"/>
+    </w:rPr>
+  </w:style>
   <w:style w:type="character" w:default="1" w:styleId="DefaultParagraphFont">
     <w:name w:val="Default Paragraph Font"/>
     <w:uiPriority w:val="1"/>
@@ -2816,6 +5235,49 @@
     <w:link w:val="Footer"/>
     <w:uiPriority w:val="99"/>
     <w:rsid w:val="008D0590"/>
+  </w:style>
+  <w:style w:type="character" w:styleId="Hyperlink">
+    <w:name w:val="Hyperlink"/>
+    <w:basedOn w:val="DefaultParagraphFont"/>
+    <w:uiPriority w:val="99"/>
+    <w:unhideWhenUsed/>
+    <w:rsid w:val="00876FB0"/>
+    <w:rPr>
+      <w:color w:val="0000FF" w:themeColor="hyperlink"/>
+      <w:u w:val="single"/>
+    </w:rPr>
+  </w:style>
+  <w:style w:type="paragraph" w:styleId="Caption">
+    <w:name w:val="caption"/>
+    <w:basedOn w:val="Normal"/>
+    <w:next w:val="Normal"/>
+    <w:uiPriority w:val="35"/>
+    <w:unhideWhenUsed/>
+    <w:qFormat/>
+    <w:rsid w:val="006C09B1"/>
+    <w:pPr>
+      <w:spacing w:after="200" w:line="240" w:lineRule="auto"/>
+    </w:pPr>
+    <w:rPr>
+      <w:i/>
+      <w:iCs/>
+      <w:color w:val="DC6900" w:themeColor="text2"/>
+      <w:sz w:val="18"/>
+      <w:szCs w:val="18"/>
+    </w:rPr>
+  </w:style>
+  <w:style w:type="character" w:customStyle="1" w:styleId="Heading4Char">
+    <w:name w:val="Heading 4 Char"/>
+    <w:basedOn w:val="DefaultParagraphFont"/>
+    <w:link w:val="Heading4"/>
+    <w:uiPriority w:val="9"/>
+    <w:rsid w:val="001A2364"/>
+    <w:rPr>
+      <w:rFonts w:asciiTheme="majorHAnsi" w:eastAsiaTheme="majorEastAsia" w:hAnsiTheme="majorHAnsi" w:cstheme="majorBidi"/>
+      <w:i/>
+      <w:iCs/>
+      <w:color w:val="A44E00" w:themeColor="accent1" w:themeShade="BF"/>
+    </w:rPr>
   </w:style>
 </w:styles>
 </file>

</xml_diff>

<commit_message>
Added section in the API contract
</commit_message>
<xml_diff>
--- a/doc/CPSV-AP-SRU-API.docx
+++ b/doc/CPSV-AP-SRU-API.docx
@@ -1222,6 +1222,7 @@
           <w:lang w:val="en-GB"/>
         </w:rPr>
       </w:pPr>
+      <w:bookmarkStart w:id="2" w:name="_Ref9416631"/>
       <w:r>
         <w:rPr>
           <w:lang w:val="en-GB"/>
@@ -1258,6 +1259,7 @@
         </w:rPr>
         <w:t xml:space="preserve"> response</w:t>
       </w:r>
+      <w:bookmarkEnd w:id="2"/>
     </w:p>
     <w:p>
       <w:pPr>
@@ -2212,6 +2214,9 @@
       <w:r>
         <w:t>: The output of the CPSV-API displayed as graph</w:t>
       </w:r>
+      <w:r>
+        <w:t xml:space="preserve"> via GraphDB triple store</w:t>
+      </w:r>
     </w:p>
     <w:p>
       <w:pPr>
@@ -2450,30 +2455,74 @@
           <w:lang w:val="en-GB"/>
         </w:rPr>
       </w:pPr>
+      <w:bookmarkStart w:id="3" w:name="_Ref9416246"/>
+      <w:r>
+        <w:rPr>
+          <w:lang w:val="en-GB"/>
+        </w:rPr>
+        <w:t>Protocol</w:t>
+      </w:r>
+    </w:p>
+    <w:p>
+      <w:pPr>
+        <w:rPr>
+          <w:rFonts w:asciiTheme="majorHAnsi" w:hAnsiTheme="majorHAnsi"/>
+          <w:sz w:val="20"/>
+          <w:szCs w:val="20"/>
+          <w:lang w:val="en-GB"/>
+        </w:rPr>
+      </w:pPr>
+      <w:r>
+        <w:rPr>
+          <w:rFonts w:asciiTheme="majorHAnsi" w:hAnsiTheme="majorHAnsi"/>
+          <w:sz w:val="20"/>
+          <w:szCs w:val="20"/>
+          <w:lang w:val="en-GB"/>
+        </w:rPr>
+        <w:t>The only supported protocol is HTTP, leaving security aside from the scope of the project.</w:t>
+      </w:r>
+    </w:p>
+    <w:p>
+      <w:pPr>
+        <w:pStyle w:val="Heading4"/>
+        <w:rPr>
+          <w:lang w:val="en-GB"/>
+        </w:rPr>
+      </w:pPr>
       <w:r>
         <w:rPr>
           <w:lang w:val="en-GB"/>
         </w:rPr>
         <w:t>Formats</w:t>
       </w:r>
-    </w:p>
-    <w:p>
-      <w:pPr>
-        <w:rPr>
-          <w:rFonts w:asciiTheme="majorHAnsi" w:hAnsiTheme="majorHAnsi"/>
-          <w:sz w:val="20"/>
-          <w:szCs w:val="20"/>
-          <w:lang w:val="en-GB"/>
-        </w:rPr>
-      </w:pPr>
-      <w:r>
-        <w:rPr>
-          <w:rFonts w:asciiTheme="majorHAnsi" w:hAnsiTheme="majorHAnsi"/>
-          <w:sz w:val="20"/>
-          <w:szCs w:val="20"/>
-          <w:lang w:val="en-GB"/>
-        </w:rPr>
-        <w:t>The CPSV-API support</w:t>
+      <w:bookmarkEnd w:id="3"/>
+    </w:p>
+    <w:p>
+      <w:pPr>
+        <w:rPr>
+          <w:rFonts w:asciiTheme="majorHAnsi" w:hAnsiTheme="majorHAnsi"/>
+          <w:sz w:val="20"/>
+          <w:szCs w:val="20"/>
+          <w:lang w:val="en-GB"/>
+        </w:rPr>
+      </w:pPr>
+      <w:r>
+        <w:rPr>
+          <w:rFonts w:asciiTheme="majorHAnsi" w:hAnsiTheme="majorHAnsi"/>
+          <w:sz w:val="20"/>
+          <w:szCs w:val="20"/>
+          <w:lang w:val="en-GB"/>
+        </w:rPr>
+        <w:t>As described in the contract, t</w:t>
+      </w:r>
+      <w:r>
+        <w:rPr>
+          <w:rFonts w:asciiTheme="majorHAnsi" w:hAnsiTheme="majorHAnsi"/>
+          <w:sz w:val="20"/>
+          <w:szCs w:val="20"/>
+          <w:lang w:val="en-GB"/>
+        </w:rPr>
+        <w:t>he CPSV-API support</w:t>
       </w:r>
       <w:r>
         <w:rPr>
@@ -3234,53 +3283,475 @@
           <w:szCs w:val="20"/>
           <w:lang w:val="en-GB"/>
         </w:rPr>
+        <w:lastRenderedPageBreak/>
         <w:t>The API provides the output in JSON-LD format by default, so there is no need to add the HTTP Accept header for this format.</w:t>
       </w:r>
     </w:p>
     <w:p>
       <w:pPr>
-        <w:rPr>
-          <w:rFonts w:asciiTheme="majorHAnsi" w:hAnsiTheme="majorHAnsi"/>
-          <w:sz w:val="20"/>
-          <w:szCs w:val="20"/>
-          <w:lang w:val="en-GB"/>
-        </w:rPr>
-      </w:pPr>
-      <w:bookmarkStart w:id="2" w:name="_GoBack"/>
-      <w:r>
-        <w:rPr>
-          <w:rFonts w:asciiTheme="majorHAnsi" w:hAnsiTheme="majorHAnsi"/>
-          <w:sz w:val="20"/>
-          <w:szCs w:val="20"/>
-          <w:lang w:val="en-GB"/>
-        </w:rPr>
-        <w:lastRenderedPageBreak/>
-        <w:t xml:space="preserve">As it is possible to see, there are several supported binary formats, useful to improve the performance of the API and, accordingly to the tests conducted on the query, Avro and Protobuf </w:t>
-      </w:r>
-      <w:r>
-        <w:rPr>
-          <w:rFonts w:asciiTheme="majorHAnsi" w:hAnsiTheme="majorHAnsi"/>
-          <w:sz w:val="20"/>
-          <w:szCs w:val="20"/>
-          <w:lang w:val="en-GB"/>
-        </w:rPr>
-        <w:t xml:space="preserve">format </w:t>
-      </w:r>
-      <w:r>
-        <w:rPr>
-          <w:rFonts w:asciiTheme="majorHAnsi" w:hAnsiTheme="majorHAnsi"/>
-          <w:sz w:val="20"/>
-          <w:szCs w:val="20"/>
-          <w:lang w:val="en-GB"/>
-        </w:rPr>
-        <w:t>result the most performant in terms of output length:</w:t>
-      </w:r>
-    </w:p>
-    <w:bookmarkEnd w:id="2"/>
+        <w:pStyle w:val="Heading4"/>
+        <w:rPr>
+          <w:lang w:val="en-GB"/>
+        </w:rPr>
+      </w:pPr>
+      <w:r>
+        <w:rPr>
+          <w:lang w:val="en-GB"/>
+        </w:rPr>
+        <w:t>Data models</w:t>
+      </w:r>
+    </w:p>
+    <w:p>
+      <w:pPr>
+        <w:rPr>
+          <w:rFonts w:asciiTheme="majorHAnsi" w:hAnsiTheme="majorHAnsi"/>
+          <w:sz w:val="20"/>
+          <w:szCs w:val="20"/>
+          <w:lang w:val="en-GB"/>
+        </w:rPr>
+      </w:pPr>
+      <w:r>
+        <w:rPr>
+          <w:rFonts w:asciiTheme="majorHAnsi" w:hAnsiTheme="majorHAnsi"/>
+          <w:sz w:val="20"/>
+          <w:szCs w:val="20"/>
+          <w:lang w:val="en-GB"/>
+        </w:rPr>
+        <w:t xml:space="preserve">The below data models are described within the API Contract which are those defined in the </w:t>
+      </w:r>
+      <w:r>
+        <w:rPr>
+          <w:rFonts w:asciiTheme="majorHAnsi" w:hAnsiTheme="majorHAnsi"/>
+          <w:sz w:val="20"/>
+          <w:szCs w:val="20"/>
+          <w:lang w:val="en-GB"/>
+        </w:rPr>
+        <w:fldChar w:fldCharType="begin"/>
+      </w:r>
+      <w:r>
+        <w:rPr>
+          <w:rFonts w:asciiTheme="majorHAnsi" w:hAnsiTheme="majorHAnsi"/>
+          <w:sz w:val="20"/>
+          <w:szCs w:val="20"/>
+          <w:lang w:val="en-GB"/>
+        </w:rPr>
+        <w:instrText xml:space="preserve"> REF _Ref9416631 \h </w:instrText>
+      </w:r>
+      <w:r>
+        <w:rPr>
+          <w:rFonts w:asciiTheme="majorHAnsi" w:hAnsiTheme="majorHAnsi"/>
+          <w:sz w:val="20"/>
+          <w:szCs w:val="20"/>
+          <w:lang w:val="en-GB"/>
+        </w:rPr>
+      </w:r>
+      <w:r>
+        <w:rPr>
+          <w:rFonts w:asciiTheme="majorHAnsi" w:hAnsiTheme="majorHAnsi"/>
+          <w:sz w:val="20"/>
+          <w:szCs w:val="20"/>
+          <w:lang w:val="en-GB"/>
+        </w:rPr>
+        <w:instrText xml:space="preserve"> \* MERGEFORMAT </w:instrText>
+      </w:r>
+      <w:r>
+        <w:rPr>
+          <w:rFonts w:asciiTheme="majorHAnsi" w:hAnsiTheme="majorHAnsi"/>
+          <w:sz w:val="20"/>
+          <w:szCs w:val="20"/>
+          <w:lang w:val="en-GB"/>
+        </w:rPr>
+        <w:fldChar w:fldCharType="separate"/>
+      </w:r>
+      <w:r>
+        <w:rPr>
+          <w:rFonts w:asciiTheme="majorHAnsi" w:hAnsiTheme="majorHAnsi"/>
+          <w:sz w:val="20"/>
+          <w:szCs w:val="20"/>
+          <w:lang w:val="en-GB"/>
+        </w:rPr>
+        <w:t>Input request and Output response</w:t>
+      </w:r>
+      <w:r>
+        <w:rPr>
+          <w:rFonts w:asciiTheme="majorHAnsi" w:hAnsiTheme="majorHAnsi"/>
+          <w:sz w:val="20"/>
+          <w:szCs w:val="20"/>
+          <w:lang w:val="en-GB"/>
+        </w:rPr>
+        <w:fldChar w:fldCharType="end"/>
+      </w:r>
+      <w:r>
+        <w:rPr>
+          <w:rFonts w:asciiTheme="majorHAnsi" w:hAnsiTheme="majorHAnsi"/>
+          <w:sz w:val="20"/>
+          <w:szCs w:val="20"/>
+          <w:lang w:val="en-GB"/>
+        </w:rPr>
+        <w:t xml:space="preserve"> section :</w:t>
+      </w:r>
+    </w:p>
+    <w:p>
+      <w:pPr>
+        <w:pStyle w:val="ListParagraph"/>
+        <w:numPr>
+          <w:ilvl w:val="0"/>
+          <w:numId w:val="7"/>
+        </w:numPr>
+        <w:rPr>
+          <w:rFonts w:asciiTheme="majorHAnsi" w:hAnsiTheme="majorHAnsi"/>
+          <w:sz w:val="20"/>
+          <w:szCs w:val="20"/>
+          <w:lang w:val="en-GB"/>
+        </w:rPr>
+      </w:pPr>
+      <w:r>
+        <w:rPr>
+          <w:rFonts w:asciiTheme="majorHAnsi" w:hAnsiTheme="majorHAnsi"/>
+          <w:sz w:val="20"/>
+          <w:szCs w:val="20"/>
+          <w:lang w:val="en-GB"/>
+        </w:rPr>
+        <w:t>PublicServiceDataset, as container of PublicService</w:t>
+      </w:r>
+    </w:p>
+    <w:p>
+      <w:pPr>
+        <w:pStyle w:val="ListParagraph"/>
+        <w:numPr>
+          <w:ilvl w:val="0"/>
+          <w:numId w:val="7"/>
+        </w:numPr>
+        <w:rPr>
+          <w:rFonts w:asciiTheme="majorHAnsi" w:hAnsiTheme="majorHAnsi"/>
+          <w:sz w:val="20"/>
+          <w:szCs w:val="20"/>
+          <w:lang w:val="en-GB"/>
+        </w:rPr>
+      </w:pPr>
+      <w:r>
+        <w:rPr>
+          <w:rFonts w:asciiTheme="majorHAnsi" w:hAnsiTheme="majorHAnsi"/>
+          <w:sz w:val="20"/>
+          <w:szCs w:val="20"/>
+          <w:lang w:val="en-GB"/>
+        </w:rPr>
+        <w:t>PublicService</w:t>
+      </w:r>
+    </w:p>
+    <w:p>
+      <w:pPr>
+        <w:pStyle w:val="ListParagraph"/>
+        <w:numPr>
+          <w:ilvl w:val="0"/>
+          <w:numId w:val="7"/>
+        </w:numPr>
+        <w:rPr>
+          <w:rFonts w:asciiTheme="majorHAnsi" w:hAnsiTheme="majorHAnsi"/>
+          <w:sz w:val="20"/>
+          <w:szCs w:val="20"/>
+          <w:lang w:val="en-GB"/>
+        </w:rPr>
+      </w:pPr>
+      <w:r>
+        <w:rPr>
+          <w:rFonts w:asciiTheme="majorHAnsi" w:hAnsiTheme="majorHAnsi"/>
+          <w:sz w:val="20"/>
+          <w:szCs w:val="20"/>
+          <w:lang w:val="en-GB"/>
+        </w:rPr>
+        <w:t>PublicOrganization</w:t>
+      </w:r>
+    </w:p>
+    <w:p>
+      <w:pPr>
+        <w:pStyle w:val="ListParagraph"/>
+        <w:numPr>
+          <w:ilvl w:val="0"/>
+          <w:numId w:val="7"/>
+        </w:numPr>
+        <w:rPr>
+          <w:rFonts w:asciiTheme="majorHAnsi" w:hAnsiTheme="majorHAnsi"/>
+          <w:sz w:val="20"/>
+          <w:szCs w:val="20"/>
+          <w:lang w:val="en-GB"/>
+        </w:rPr>
+      </w:pPr>
+      <w:r>
+        <w:rPr>
+          <w:rFonts w:asciiTheme="majorHAnsi" w:hAnsiTheme="majorHAnsi"/>
+          <w:sz w:val="20"/>
+          <w:szCs w:val="20"/>
+          <w:lang w:val="en-GB"/>
+        </w:rPr>
+        <w:t>Concept (Public Service type)</w:t>
+      </w:r>
+    </w:p>
+    <w:p>
+      <w:pPr>
+        <w:pStyle w:val="ListParagraph"/>
+        <w:numPr>
+          <w:ilvl w:val="0"/>
+          <w:numId w:val="7"/>
+        </w:numPr>
+        <w:rPr>
+          <w:rFonts w:asciiTheme="majorHAnsi" w:hAnsiTheme="majorHAnsi"/>
+          <w:sz w:val="20"/>
+          <w:szCs w:val="20"/>
+          <w:lang w:val="en-GB"/>
+        </w:rPr>
+      </w:pPr>
+      <w:r>
+        <w:rPr>
+          <w:rFonts w:asciiTheme="majorHAnsi" w:hAnsiTheme="majorHAnsi"/>
+          <w:sz w:val="20"/>
+          <w:szCs w:val="20"/>
+          <w:lang w:val="en-GB"/>
+        </w:rPr>
+        <w:t>Location (Public Service and Public Organization spatial)</w:t>
+      </w:r>
+    </w:p>
+    <w:p>
+      <w:pPr>
+        <w:pStyle w:val="ListParagraph"/>
+        <w:numPr>
+          <w:ilvl w:val="0"/>
+          <w:numId w:val="7"/>
+        </w:numPr>
+        <w:rPr>
+          <w:rFonts w:asciiTheme="majorHAnsi" w:hAnsiTheme="majorHAnsi"/>
+          <w:sz w:val="20"/>
+          <w:szCs w:val="20"/>
+          <w:lang w:val="en-GB"/>
+        </w:rPr>
+      </w:pPr>
+      <w:r>
+        <w:rPr>
+          <w:rFonts w:asciiTheme="majorHAnsi" w:hAnsiTheme="majorHAnsi"/>
+          <w:sz w:val="20"/>
+          <w:szCs w:val="20"/>
+          <w:lang w:val="en-GB"/>
+        </w:rPr>
+        <w:t>Language</w:t>
+      </w:r>
+    </w:p>
+    <w:p>
+      <w:pPr>
+        <w:pStyle w:val="Heading3"/>
+      </w:pPr>
+      <w:r>
+        <w:t>Performance</w:t>
+      </w:r>
+    </w:p>
+    <w:p>
+      <w:pPr>
+        <w:rPr>
+          <w:rFonts w:asciiTheme="majorHAnsi" w:hAnsiTheme="majorHAnsi"/>
+          <w:sz w:val="20"/>
+          <w:szCs w:val="20"/>
+        </w:rPr>
+      </w:pPr>
+      <w:r>
+        <w:rPr>
+          <w:rFonts w:asciiTheme="majorHAnsi" w:hAnsiTheme="majorHAnsi"/>
+          <w:sz w:val="20"/>
+          <w:szCs w:val="20"/>
+        </w:rPr>
+        <w:t>Performance of the API can be given by:</w:t>
+      </w:r>
+    </w:p>
+    <w:p>
+      <w:pPr>
+        <w:pStyle w:val="ListParagraph"/>
+        <w:numPr>
+          <w:ilvl w:val="0"/>
+          <w:numId w:val="6"/>
+        </w:numPr>
+        <w:rPr>
+          <w:rFonts w:asciiTheme="majorHAnsi" w:hAnsiTheme="majorHAnsi"/>
+          <w:sz w:val="20"/>
+          <w:szCs w:val="20"/>
+        </w:rPr>
+      </w:pPr>
+      <w:r>
+        <w:rPr>
+          <w:rFonts w:asciiTheme="majorHAnsi" w:hAnsiTheme="majorHAnsi"/>
+          <w:sz w:val="20"/>
+          <w:szCs w:val="20"/>
+        </w:rPr>
+        <w:t>the output format chosen</w:t>
+      </w:r>
+      <w:r>
+        <w:rPr>
+          <w:rFonts w:asciiTheme="majorHAnsi" w:hAnsiTheme="majorHAnsi"/>
+          <w:sz w:val="20"/>
+          <w:szCs w:val="20"/>
+        </w:rPr>
+        <w:t xml:space="preserve"> via the query</w:t>
+      </w:r>
+    </w:p>
+    <w:p>
+      <w:pPr>
+        <w:pStyle w:val="ListParagraph"/>
+        <w:numPr>
+          <w:ilvl w:val="0"/>
+          <w:numId w:val="6"/>
+        </w:numPr>
+        <w:rPr>
+          <w:rFonts w:asciiTheme="majorHAnsi" w:hAnsiTheme="majorHAnsi"/>
+          <w:sz w:val="20"/>
+          <w:szCs w:val="20"/>
+        </w:rPr>
+      </w:pPr>
+      <w:r>
+        <w:rPr>
+          <w:rFonts w:asciiTheme="majorHAnsi" w:hAnsiTheme="majorHAnsi"/>
+          <w:sz w:val="20"/>
+          <w:szCs w:val="20"/>
+        </w:rPr>
+        <w:t xml:space="preserve">the </w:t>
+      </w:r>
+      <w:bookmarkStart w:id="4" w:name="_GoBack"/>
+      <w:bookmarkEnd w:id="4"/>
+      <w:r>
+        <w:rPr>
+          <w:rFonts w:asciiTheme="majorHAnsi" w:hAnsiTheme="majorHAnsi"/>
+          <w:sz w:val="20"/>
+          <w:szCs w:val="20"/>
+        </w:rPr>
+        <w:t xml:space="preserve">caching mechanism </w:t>
+      </w:r>
+      <w:r>
+        <w:rPr>
+          <w:rFonts w:asciiTheme="majorHAnsi" w:hAnsiTheme="majorHAnsi"/>
+          <w:sz w:val="20"/>
+          <w:szCs w:val="20"/>
+        </w:rPr>
+        <w:t>established in the API</w:t>
+      </w:r>
+    </w:p>
+    <w:p>
+      <w:pPr>
+        <w:rPr>
+          <w:rFonts w:asciiTheme="majorHAnsi" w:hAnsiTheme="majorHAnsi"/>
+          <w:sz w:val="20"/>
+          <w:szCs w:val="20"/>
+          <w:lang w:val="en-GB"/>
+        </w:rPr>
+      </w:pPr>
+      <w:r>
+        <w:rPr>
+          <w:rFonts w:asciiTheme="majorHAnsi" w:hAnsiTheme="majorHAnsi"/>
+          <w:sz w:val="20"/>
+          <w:szCs w:val="20"/>
+          <w:lang w:val="en-GB"/>
+        </w:rPr>
+        <w:t xml:space="preserve">As </w:t>
+      </w:r>
+      <w:r>
+        <w:rPr>
+          <w:rFonts w:asciiTheme="majorHAnsi" w:hAnsiTheme="majorHAnsi"/>
+          <w:sz w:val="20"/>
+          <w:szCs w:val="20"/>
+          <w:lang w:val="en-GB"/>
+        </w:rPr>
+        <w:t xml:space="preserve">seen in the </w:t>
+      </w:r>
+      <w:r>
+        <w:rPr>
+          <w:rFonts w:asciiTheme="majorHAnsi" w:hAnsiTheme="majorHAnsi"/>
+          <w:sz w:val="20"/>
+          <w:szCs w:val="20"/>
+          <w:lang w:val="en-GB"/>
+        </w:rPr>
+        <w:fldChar w:fldCharType="begin"/>
+      </w:r>
+      <w:r>
+        <w:rPr>
+          <w:rFonts w:asciiTheme="majorHAnsi" w:hAnsiTheme="majorHAnsi"/>
+          <w:sz w:val="20"/>
+          <w:szCs w:val="20"/>
+          <w:lang w:val="en-GB"/>
+        </w:rPr>
+        <w:instrText xml:space="preserve"> REF _Ref9416246 \h </w:instrText>
+      </w:r>
+      <w:r>
+        <w:rPr>
+          <w:rFonts w:asciiTheme="majorHAnsi" w:hAnsiTheme="majorHAnsi"/>
+          <w:sz w:val="20"/>
+          <w:szCs w:val="20"/>
+          <w:lang w:val="en-GB"/>
+        </w:rPr>
+      </w:r>
+      <w:r>
+        <w:rPr>
+          <w:rFonts w:asciiTheme="majorHAnsi" w:hAnsiTheme="majorHAnsi"/>
+          <w:sz w:val="20"/>
+          <w:szCs w:val="20"/>
+          <w:lang w:val="en-GB"/>
+        </w:rPr>
+        <w:instrText xml:space="preserve"> \* MERGEFORMAT </w:instrText>
+      </w:r>
+      <w:r>
+        <w:rPr>
+          <w:rFonts w:asciiTheme="majorHAnsi" w:hAnsiTheme="majorHAnsi"/>
+          <w:sz w:val="20"/>
+          <w:szCs w:val="20"/>
+          <w:lang w:val="en-GB"/>
+        </w:rPr>
+        <w:fldChar w:fldCharType="separate"/>
+      </w:r>
+      <w:r>
+        <w:rPr>
+          <w:rFonts w:asciiTheme="majorHAnsi" w:hAnsiTheme="majorHAnsi"/>
+          <w:sz w:val="20"/>
+          <w:szCs w:val="20"/>
+          <w:lang w:val="en-GB"/>
+        </w:rPr>
+        <w:t>Formats</w:t>
+      </w:r>
+      <w:r>
+        <w:rPr>
+          <w:rFonts w:asciiTheme="majorHAnsi" w:hAnsiTheme="majorHAnsi"/>
+          <w:sz w:val="20"/>
+          <w:szCs w:val="20"/>
+          <w:lang w:val="en-GB"/>
+        </w:rPr>
+        <w:fldChar w:fldCharType="end"/>
+      </w:r>
+      <w:r>
+        <w:rPr>
+          <w:rFonts w:asciiTheme="majorHAnsi" w:hAnsiTheme="majorHAnsi"/>
+          <w:sz w:val="20"/>
+          <w:szCs w:val="20"/>
+          <w:lang w:val="en-GB"/>
+        </w:rPr>
+        <w:t xml:space="preserve"> </w:t>
+      </w:r>
+      <w:r>
+        <w:rPr>
+          <w:rFonts w:asciiTheme="majorHAnsi" w:hAnsiTheme="majorHAnsi"/>
+          <w:sz w:val="20"/>
+          <w:szCs w:val="20"/>
+          <w:lang w:val="en-GB"/>
+        </w:rPr>
+        <w:t>section</w:t>
+      </w:r>
+      <w:r>
+        <w:rPr>
+          <w:rFonts w:asciiTheme="majorHAnsi" w:hAnsiTheme="majorHAnsi"/>
+          <w:sz w:val="20"/>
+          <w:szCs w:val="20"/>
+          <w:lang w:val="en-GB"/>
+        </w:rPr>
+        <w:t>, there are several supported binary formats, useful to improve the performance of the API and, accordingly to the tests conducted on the query, Avro and Protobuf format result the most performant in terms of output length:</w:t>
+      </w:r>
+    </w:p>
     <w:p>
       <w:pPr>
         <w:pStyle w:val="Caption"/>
         <w:keepNext/>
+        <w:ind w:left="720"/>
         <w:jc w:val="center"/>
       </w:pPr>
       <w:r>
@@ -3799,12 +4270,11 @@
         </w:tc>
       </w:tr>
     </w:tbl>
-    <w:p>
-      <w:pPr>
-        <w:rPr>
-          <w:lang w:val="en-GB"/>
-        </w:rPr>
-      </w:pPr>
+    <w:p/>
+    <w:p>
+      <w:r>
+        <w:t>ADD and check caching in the API</w:t>
+      </w:r>
     </w:p>
     <w:p>
       <w:pPr>
@@ -3925,14 +4395,14 @@
           <w:lang w:val="en-GB"/>
         </w:rPr>
       </w:pPr>
-      <w:bookmarkStart w:id="3" w:name="_Ref9409812"/>
+      <w:bookmarkStart w:id="5" w:name="_Ref9409812"/>
       <w:r>
         <w:rPr>
           <w:lang w:val="en-GB"/>
         </w:rPr>
         <w:t>Mapping spreadsheet</w:t>
       </w:r>
-      <w:bookmarkEnd w:id="3"/>
+      <w:bookmarkEnd w:id="5"/>
     </w:p>
     <w:p>
       <w:pPr>
@@ -3989,7 +4459,7 @@
           <v:shape id="_x0000_i1034" type="#_x0000_t75" style="width:55pt;height:36pt" o:ole="">
             <v:imagedata r:id="rId15" o:title=""/>
           </v:shape>
-          <o:OLEObject Type="Embed" ProgID="Excel.Sheet.12" ShapeID="_x0000_i1034" DrawAspect="Icon" ObjectID="_1620028703" r:id="rId16"/>
+          <o:OLEObject Type="Embed" ProgID="Excel.Sheet.12" ShapeID="_x0000_i1034" DrawAspect="Icon" ObjectID="_1620029402" r:id="rId16"/>
         </w:object>
       </w:r>
     </w:p>
@@ -4292,9 +4762,9 @@
     </w:lvl>
   </w:abstractNum>
   <w:abstractNum w:abstractNumId="2" w15:restartNumberingAfterBreak="0">
-    <w:nsid w:val="60FF5140"/>
+    <w:nsid w:val="5FD5341C"/>
     <w:multiLevelType w:val="hybridMultilevel"/>
-    <w:tmpl w:val="7638ADB8"/>
+    <w:tmpl w:val="8ED27F0E"/>
     <w:lvl w:ilvl="0" w:tplc="04090001">
       <w:start w:val="1"/>
       <w:numFmt w:val="bullet"/>
@@ -4405,9 +4875,9 @@
     </w:lvl>
   </w:abstractNum>
   <w:abstractNum w:abstractNumId="3" w15:restartNumberingAfterBreak="0">
-    <w:nsid w:val="68054952"/>
+    <w:nsid w:val="60FF5140"/>
     <w:multiLevelType w:val="hybridMultilevel"/>
-    <w:tmpl w:val="2CC2774A"/>
+    <w:tmpl w:val="7638ADB8"/>
     <w:lvl w:ilvl="0" w:tplc="04090001">
       <w:start w:val="1"/>
       <w:numFmt w:val="bullet"/>
@@ -4518,6 +4988,119 @@
     </w:lvl>
   </w:abstractNum>
   <w:abstractNum w:abstractNumId="4" w15:restartNumberingAfterBreak="0">
+    <w:nsid w:val="68054952"/>
+    <w:multiLevelType w:val="hybridMultilevel"/>
+    <w:tmpl w:val="2CC2774A"/>
+    <w:lvl w:ilvl="0" w:tplc="04090001">
+      <w:start w:val="1"/>
+      <w:numFmt w:val="bullet"/>
+      <w:lvlText w:val=""/>
+      <w:lvlJc w:val="left"/>
+      <w:pPr>
+        <w:ind w:left="720" w:hanging="360"/>
+      </w:pPr>
+      <w:rPr>
+        <w:rFonts w:ascii="Symbol" w:hAnsi="Symbol" w:hint="default"/>
+      </w:rPr>
+    </w:lvl>
+    <w:lvl w:ilvl="1" w:tplc="04090003" w:tentative="1">
+      <w:start w:val="1"/>
+      <w:numFmt w:val="bullet"/>
+      <w:lvlText w:val="o"/>
+      <w:lvlJc w:val="left"/>
+      <w:pPr>
+        <w:ind w:left="1440" w:hanging="360"/>
+      </w:pPr>
+      <w:rPr>
+        <w:rFonts w:ascii="Courier New" w:hAnsi="Courier New" w:cs="Courier New" w:hint="default"/>
+      </w:rPr>
+    </w:lvl>
+    <w:lvl w:ilvl="2" w:tplc="04090005" w:tentative="1">
+      <w:start w:val="1"/>
+      <w:numFmt w:val="bullet"/>
+      <w:lvlText w:val=""/>
+      <w:lvlJc w:val="left"/>
+      <w:pPr>
+        <w:ind w:left="2160" w:hanging="360"/>
+      </w:pPr>
+      <w:rPr>
+        <w:rFonts w:ascii="Wingdings" w:hAnsi="Wingdings" w:hint="default"/>
+      </w:rPr>
+    </w:lvl>
+    <w:lvl w:ilvl="3" w:tplc="04090001" w:tentative="1">
+      <w:start w:val="1"/>
+      <w:numFmt w:val="bullet"/>
+      <w:lvlText w:val=""/>
+      <w:lvlJc w:val="left"/>
+      <w:pPr>
+        <w:ind w:left="2880" w:hanging="360"/>
+      </w:pPr>
+      <w:rPr>
+        <w:rFonts w:ascii="Symbol" w:hAnsi="Symbol" w:hint="default"/>
+      </w:rPr>
+    </w:lvl>
+    <w:lvl w:ilvl="4" w:tplc="04090003" w:tentative="1">
+      <w:start w:val="1"/>
+      <w:numFmt w:val="bullet"/>
+      <w:lvlText w:val="o"/>
+      <w:lvlJc w:val="left"/>
+      <w:pPr>
+        <w:ind w:left="3600" w:hanging="360"/>
+      </w:pPr>
+      <w:rPr>
+        <w:rFonts w:ascii="Courier New" w:hAnsi="Courier New" w:cs="Courier New" w:hint="default"/>
+      </w:rPr>
+    </w:lvl>
+    <w:lvl w:ilvl="5" w:tplc="04090005" w:tentative="1">
+      <w:start w:val="1"/>
+      <w:numFmt w:val="bullet"/>
+      <w:lvlText w:val=""/>
+      <w:lvlJc w:val="left"/>
+      <w:pPr>
+        <w:ind w:left="4320" w:hanging="360"/>
+      </w:pPr>
+      <w:rPr>
+        <w:rFonts w:ascii="Wingdings" w:hAnsi="Wingdings" w:hint="default"/>
+      </w:rPr>
+    </w:lvl>
+    <w:lvl w:ilvl="6" w:tplc="04090001" w:tentative="1">
+      <w:start w:val="1"/>
+      <w:numFmt w:val="bullet"/>
+      <w:lvlText w:val=""/>
+      <w:lvlJc w:val="left"/>
+      <w:pPr>
+        <w:ind w:left="5040" w:hanging="360"/>
+      </w:pPr>
+      <w:rPr>
+        <w:rFonts w:ascii="Symbol" w:hAnsi="Symbol" w:hint="default"/>
+      </w:rPr>
+    </w:lvl>
+    <w:lvl w:ilvl="7" w:tplc="04090003" w:tentative="1">
+      <w:start w:val="1"/>
+      <w:numFmt w:val="bullet"/>
+      <w:lvlText w:val="o"/>
+      <w:lvlJc w:val="left"/>
+      <w:pPr>
+        <w:ind w:left="5760" w:hanging="360"/>
+      </w:pPr>
+      <w:rPr>
+        <w:rFonts w:ascii="Courier New" w:hAnsi="Courier New" w:cs="Courier New" w:hint="default"/>
+      </w:rPr>
+    </w:lvl>
+    <w:lvl w:ilvl="8" w:tplc="04090005" w:tentative="1">
+      <w:start w:val="1"/>
+      <w:numFmt w:val="bullet"/>
+      <w:lvlText w:val=""/>
+      <w:lvlJc w:val="left"/>
+      <w:pPr>
+        <w:ind w:left="6480" w:hanging="360"/>
+      </w:pPr>
+      <w:rPr>
+        <w:rFonts w:ascii="Wingdings" w:hAnsi="Wingdings" w:hint="default"/>
+      </w:rPr>
+    </w:lvl>
+  </w:abstractNum>
+  <w:abstractNum w:abstractNumId="5" w15:restartNumberingAfterBreak="0">
     <w:nsid w:val="724E597D"/>
     <w:multiLevelType w:val="hybridMultilevel"/>
     <w:tmpl w:val="ABCAFD54"/>
@@ -4606,20 +5189,139 @@
       </w:pPr>
     </w:lvl>
   </w:abstractNum>
+  <w:abstractNum w:abstractNumId="6" w15:restartNumberingAfterBreak="0">
+    <w:nsid w:val="7E4C6B88"/>
+    <w:multiLevelType w:val="hybridMultilevel"/>
+    <w:tmpl w:val="2BFE09CA"/>
+    <w:lvl w:ilvl="0" w:tplc="04090001">
+      <w:start w:val="1"/>
+      <w:numFmt w:val="bullet"/>
+      <w:lvlText w:val=""/>
+      <w:lvlJc w:val="left"/>
+      <w:pPr>
+        <w:ind w:left="720" w:hanging="360"/>
+      </w:pPr>
+      <w:rPr>
+        <w:rFonts w:ascii="Symbol" w:hAnsi="Symbol" w:hint="default"/>
+      </w:rPr>
+    </w:lvl>
+    <w:lvl w:ilvl="1" w:tplc="04090003" w:tentative="1">
+      <w:start w:val="1"/>
+      <w:numFmt w:val="bullet"/>
+      <w:lvlText w:val="o"/>
+      <w:lvlJc w:val="left"/>
+      <w:pPr>
+        <w:ind w:left="1440" w:hanging="360"/>
+      </w:pPr>
+      <w:rPr>
+        <w:rFonts w:ascii="Courier New" w:hAnsi="Courier New" w:cs="Courier New" w:hint="default"/>
+      </w:rPr>
+    </w:lvl>
+    <w:lvl w:ilvl="2" w:tplc="04090005" w:tentative="1">
+      <w:start w:val="1"/>
+      <w:numFmt w:val="bullet"/>
+      <w:lvlText w:val=""/>
+      <w:lvlJc w:val="left"/>
+      <w:pPr>
+        <w:ind w:left="2160" w:hanging="360"/>
+      </w:pPr>
+      <w:rPr>
+        <w:rFonts w:ascii="Wingdings" w:hAnsi="Wingdings" w:hint="default"/>
+      </w:rPr>
+    </w:lvl>
+    <w:lvl w:ilvl="3" w:tplc="04090001" w:tentative="1">
+      <w:start w:val="1"/>
+      <w:numFmt w:val="bullet"/>
+      <w:lvlText w:val=""/>
+      <w:lvlJc w:val="left"/>
+      <w:pPr>
+        <w:ind w:left="2880" w:hanging="360"/>
+      </w:pPr>
+      <w:rPr>
+        <w:rFonts w:ascii="Symbol" w:hAnsi="Symbol" w:hint="default"/>
+      </w:rPr>
+    </w:lvl>
+    <w:lvl w:ilvl="4" w:tplc="04090003" w:tentative="1">
+      <w:start w:val="1"/>
+      <w:numFmt w:val="bullet"/>
+      <w:lvlText w:val="o"/>
+      <w:lvlJc w:val="left"/>
+      <w:pPr>
+        <w:ind w:left="3600" w:hanging="360"/>
+      </w:pPr>
+      <w:rPr>
+        <w:rFonts w:ascii="Courier New" w:hAnsi="Courier New" w:cs="Courier New" w:hint="default"/>
+      </w:rPr>
+    </w:lvl>
+    <w:lvl w:ilvl="5" w:tplc="04090005" w:tentative="1">
+      <w:start w:val="1"/>
+      <w:numFmt w:val="bullet"/>
+      <w:lvlText w:val=""/>
+      <w:lvlJc w:val="left"/>
+      <w:pPr>
+        <w:ind w:left="4320" w:hanging="360"/>
+      </w:pPr>
+      <w:rPr>
+        <w:rFonts w:ascii="Wingdings" w:hAnsi="Wingdings" w:hint="default"/>
+      </w:rPr>
+    </w:lvl>
+    <w:lvl w:ilvl="6" w:tplc="04090001" w:tentative="1">
+      <w:start w:val="1"/>
+      <w:numFmt w:val="bullet"/>
+      <w:lvlText w:val=""/>
+      <w:lvlJc w:val="left"/>
+      <w:pPr>
+        <w:ind w:left="5040" w:hanging="360"/>
+      </w:pPr>
+      <w:rPr>
+        <w:rFonts w:ascii="Symbol" w:hAnsi="Symbol" w:hint="default"/>
+      </w:rPr>
+    </w:lvl>
+    <w:lvl w:ilvl="7" w:tplc="04090003" w:tentative="1">
+      <w:start w:val="1"/>
+      <w:numFmt w:val="bullet"/>
+      <w:lvlText w:val="o"/>
+      <w:lvlJc w:val="left"/>
+      <w:pPr>
+        <w:ind w:left="5760" w:hanging="360"/>
+      </w:pPr>
+      <w:rPr>
+        <w:rFonts w:ascii="Courier New" w:hAnsi="Courier New" w:cs="Courier New" w:hint="default"/>
+      </w:rPr>
+    </w:lvl>
+    <w:lvl w:ilvl="8" w:tplc="04090005" w:tentative="1">
+      <w:start w:val="1"/>
+      <w:numFmt w:val="bullet"/>
+      <w:lvlText w:val=""/>
+      <w:lvlJc w:val="left"/>
+      <w:pPr>
+        <w:ind w:left="6480" w:hanging="360"/>
+      </w:pPr>
+      <w:rPr>
+        <w:rFonts w:ascii="Wingdings" w:hAnsi="Wingdings" w:hint="default"/>
+      </w:rPr>
+    </w:lvl>
+  </w:abstractNum>
   <w:num w:numId="1">
     <w:abstractNumId w:val="1"/>
   </w:num>
   <w:num w:numId="2">
-    <w:abstractNumId w:val="3"/>
+    <w:abstractNumId w:val="4"/>
   </w:num>
   <w:num w:numId="3">
     <w:abstractNumId w:val="0"/>
   </w:num>
   <w:num w:numId="4">
-    <w:abstractNumId w:val="2"/>
+    <w:abstractNumId w:val="3"/>
   </w:num>
   <w:num w:numId="5">
-    <w:abstractNumId w:val="4"/>
+    <w:abstractNumId w:val="5"/>
+  </w:num>
+  <w:num w:numId="6">
+    <w:abstractNumId w:val="6"/>
+  </w:num>
+  <w:num w:numId="7">
+    <w:abstractNumId w:val="2"/>
   </w:num>
 </w:numbering>
 </file>

</xml_diff>

<commit_message>
checking zipping in the api
</commit_message>
<xml_diff>
--- a/doc/CPSV-AP-SRU-API.docx
+++ b/doc/CPSV-AP-SRU-API.docx
@@ -3589,6 +3589,14 @@
         </w:rPr>
         <w:t xml:space="preserve"> via the query</w:t>
       </w:r>
+      <w:r>
+        <w:rPr>
+          <w:rFonts w:asciiTheme="majorHAnsi" w:hAnsiTheme="majorHAnsi"/>
+          <w:sz w:val="20"/>
+          <w:szCs w:val="20"/>
+        </w:rPr>
+        <w:t>;</w:t>
+      </w:r>
     </w:p>
     <w:p>
       <w:pPr>
@@ -3609,17 +3617,7 @@
           <w:sz w:val="20"/>
           <w:szCs w:val="20"/>
         </w:rPr>
-        <w:t xml:space="preserve">the </w:t>
-      </w:r>
-      <w:bookmarkStart w:id="4" w:name="_GoBack"/>
-      <w:bookmarkEnd w:id="4"/>
-      <w:r>
-        <w:rPr>
-          <w:rFonts w:asciiTheme="majorHAnsi" w:hAnsiTheme="majorHAnsi"/>
-          <w:sz w:val="20"/>
-          <w:szCs w:val="20"/>
-        </w:rPr>
-        <w:t xml:space="preserve">caching mechanism </w:t>
+        <w:t xml:space="preserve">the caching mechanism </w:t>
       </w:r>
       <w:r>
         <w:rPr>
@@ -3628,6 +3626,36 @@
           <w:szCs w:val="20"/>
         </w:rPr>
         <w:t>established in the API</w:t>
+      </w:r>
+      <w:r>
+        <w:rPr>
+          <w:rFonts w:asciiTheme="majorHAnsi" w:hAnsiTheme="majorHAnsi"/>
+          <w:sz w:val="20"/>
+          <w:szCs w:val="20"/>
+        </w:rPr>
+        <w:t>;</w:t>
+      </w:r>
+    </w:p>
+    <w:p>
+      <w:pPr>
+        <w:pStyle w:val="ListParagraph"/>
+        <w:numPr>
+          <w:ilvl w:val="0"/>
+          <w:numId w:val="6"/>
+        </w:numPr>
+        <w:rPr>
+          <w:rFonts w:asciiTheme="majorHAnsi" w:hAnsiTheme="majorHAnsi"/>
+          <w:sz w:val="20"/>
+          <w:szCs w:val="20"/>
+        </w:rPr>
+      </w:pPr>
+      <w:r>
+        <w:rPr>
+          <w:rFonts w:asciiTheme="majorHAnsi" w:hAnsiTheme="majorHAnsi"/>
+          <w:sz w:val="20"/>
+          <w:szCs w:val="20"/>
+        </w:rPr>
+        <w:t>the zipping mechanism established in the API.</w:t>
       </w:r>
     </w:p>
     <w:p>
@@ -4277,6 +4305,13 @@
       </w:r>
     </w:p>
     <w:p>
+      <w:r>
+        <w:t>ADD and check zipping in the API</w:t>
+      </w:r>
+      <w:bookmarkStart w:id="4" w:name="_GoBack"/>
+      <w:bookmarkEnd w:id="4"/>
+    </w:p>
+    <w:p>
       <w:pPr>
         <w:pStyle w:val="Heading2"/>
         <w:rPr>
@@ -4423,6 +4458,7 @@
           <w:rFonts w:asciiTheme="majorHAnsi" w:hAnsiTheme="majorHAnsi"/>
           <w:lang w:val="en-GB"/>
         </w:rPr>
+        <w:lastRenderedPageBreak/>
         <w:t>Attached below the mapping spreadsheet use to map CPSV-AP with the SRU data model</w:t>
       </w:r>
     </w:p>
@@ -4459,7 +4495,7 @@
           <v:shape id="_x0000_i1034" type="#_x0000_t75" style="width:55pt;height:36pt" o:ole="">
             <v:imagedata r:id="rId15" o:title=""/>
           </v:shape>
-          <o:OLEObject Type="Embed" ProgID="Excel.Sheet.12" ShapeID="_x0000_i1034" DrawAspect="Icon" ObjectID="_1620029402" r:id="rId16"/>
+          <o:OLEObject Type="Embed" ProgID="Excel.Sheet.12" ShapeID="_x0000_i1034" DrawAspect="Icon" ObjectID="_1620030311" r:id="rId16"/>
         </w:object>
       </w:r>
     </w:p>

</xml_diff>

<commit_message>
adding code and documentation
</commit_message>
<xml_diff>
--- a/doc/CPSV-AP-SRU-API.docx
+++ b/doc/CPSV-AP-SRU-API.docx
@@ -3612,6 +3612,23 @@
     </w:p>
     <w:p>
       <w:pPr>
+        <w:rPr>
+          <w:rFonts w:asciiTheme="majorHAnsi" w:hAnsiTheme="majorHAnsi"/>
+          <w:sz w:val="20"/>
+          <w:szCs w:val="20"/>
+        </w:rPr>
+      </w:pPr>
+      <w:r>
+        <w:rPr>
+          <w:rFonts w:asciiTheme="majorHAnsi" w:hAnsiTheme="majorHAnsi"/>
+          <w:sz w:val="20"/>
+          <w:szCs w:val="20"/>
+        </w:rPr>
+        <w:t>As the user can choose to increase the number of public services to be provided the CPSV-API need to be performant</w:t>
+      </w:r>
+    </w:p>
+    <w:p>
+      <w:pPr>
         <w:jc w:val="both"/>
         <w:rPr>
           <w:rFonts w:asciiTheme="majorHAnsi" w:hAnsiTheme="majorHAnsi"/>
@@ -3727,6 +3744,20 @@
           <w:szCs w:val="20"/>
         </w:rPr>
         <w:t>the zipping mechanism established in the API.</w:t>
+      </w:r>
+    </w:p>
+    <w:p>
+      <w:pPr>
+        <w:pStyle w:val="Heading4"/>
+        <w:rPr>
+          <w:lang w:val="en-GB"/>
+        </w:rPr>
+      </w:pPr>
+      <w:r>
+        <w:rPr>
+          <w:lang w:val="en-GB"/>
+        </w:rPr>
+        <w:t>Binary formats</w:t>
       </w:r>
     </w:p>
     <w:p>
@@ -4372,14 +4403,374 @@
     </w:tbl>
     <w:p/>
     <w:p>
-      <w:r>
-        <w:t>ADD and check caching in the API</w:t>
-      </w:r>
-    </w:p>
-    <w:p>
-      <w:r>
-        <w:t>ADD and check zipping in the API</w:t>
-      </w:r>
+      <w:pPr>
+        <w:pStyle w:val="Heading4"/>
+      </w:pPr>
+      <w:r>
+        <w:t>Caching</w:t>
+      </w:r>
+    </w:p>
+    <w:p>
+      <w:pPr>
+        <w:rPr>
+          <w:rFonts w:asciiTheme="majorHAnsi" w:hAnsiTheme="majorHAnsi"/>
+          <w:sz w:val="20"/>
+          <w:szCs w:val="20"/>
+        </w:rPr>
+      </w:pPr>
+      <w:r>
+        <w:rPr>
+          <w:rFonts w:asciiTheme="majorHAnsi" w:hAnsiTheme="majorHAnsi"/>
+          <w:sz w:val="20"/>
+          <w:szCs w:val="20"/>
+        </w:rPr>
+        <w:t>Caching is enabled by means of the annotation in the API code (ApiApiServiceImpl</w:t>
+      </w:r>
+      <w:r>
+        <w:rPr>
+          <w:rFonts w:asciiTheme="majorHAnsi" w:hAnsiTheme="majorHAnsi"/>
+          <w:sz w:val="20"/>
+          <w:szCs w:val="20"/>
+        </w:rPr>
+        <w:t>.java</w:t>
+      </w:r>
+      <w:r>
+        <w:rPr>
+          <w:rFonts w:asciiTheme="majorHAnsi" w:hAnsiTheme="majorHAnsi"/>
+          <w:sz w:val="20"/>
+          <w:szCs w:val="20"/>
+        </w:rPr>
+        <w:t xml:space="preserve">) with a default of 10 minutes (600 seconds): </w:t>
+      </w:r>
+      <w:r>
+        <w:rPr>
+          <w:rFonts w:asciiTheme="majorHAnsi" w:hAnsiTheme="majorHAnsi" w:cs="Consolas"/>
+          <w:color w:val="646464"/>
+          <w:sz w:val="20"/>
+          <w:szCs w:val="20"/>
+        </w:rPr>
+        <w:t>@CacheControl</w:t>
+      </w:r>
+      <w:r>
+        <w:rPr>
+          <w:rFonts w:asciiTheme="majorHAnsi" w:hAnsiTheme="majorHAnsi" w:cs="Consolas"/>
+          <w:color w:val="000000"/>
+          <w:sz w:val="20"/>
+          <w:szCs w:val="20"/>
+        </w:rPr>
+        <w:t>(</w:t>
+      </w:r>
+      <w:r>
+        <w:rPr>
+          <w:rFonts w:asciiTheme="majorHAnsi" w:hAnsiTheme="majorHAnsi" w:cs="Consolas"/>
+          <w:color w:val="2A00FF"/>
+          <w:sz w:val="20"/>
+          <w:szCs w:val="20"/>
+        </w:rPr>
+        <w:t>"max-age=600"</w:t>
+      </w:r>
+      <w:r>
+        <w:rPr>
+          <w:rFonts w:asciiTheme="majorHAnsi" w:hAnsiTheme="majorHAnsi" w:cs="Consolas"/>
+          <w:color w:val="000000"/>
+          <w:sz w:val="20"/>
+          <w:szCs w:val="20"/>
+        </w:rPr>
+        <w:t>)</w:t>
+      </w:r>
+    </w:p>
+    <w:p>
+      <w:pPr>
+        <w:rPr>
+          <w:rFonts w:asciiTheme="majorHAnsi" w:hAnsiTheme="majorHAnsi"/>
+          <w:sz w:val="20"/>
+          <w:szCs w:val="20"/>
+        </w:rPr>
+      </w:pPr>
+      <w:r>
+        <w:rPr>
+          <w:rFonts w:asciiTheme="majorHAnsi" w:hAnsiTheme="majorHAnsi"/>
+          <w:sz w:val="20"/>
+          <w:szCs w:val="20"/>
+        </w:rPr>
+        <w:t xml:space="preserve">As a result, the response of the CPSV-AP API includes the </w:t>
+      </w:r>
+      <w:r>
+        <w:rPr>
+          <w:rFonts w:asciiTheme="majorHAnsi" w:hAnsiTheme="majorHAnsi"/>
+          <w:sz w:val="20"/>
+          <w:szCs w:val="20"/>
+        </w:rPr>
+        <w:t xml:space="preserve">HTTP </w:t>
+      </w:r>
+      <w:r>
+        <w:rPr>
+          <w:rFonts w:asciiTheme="majorHAnsi" w:hAnsiTheme="majorHAnsi"/>
+          <w:sz w:val="20"/>
+          <w:szCs w:val="20"/>
+        </w:rPr>
+        <w:t>Header Cache-Control set to 600 and the response code changed to 304</w:t>
+      </w:r>
+    </w:p>
+    <w:p>
+      <w:pPr>
+        <w:pStyle w:val="Heading4"/>
+      </w:pPr>
+      <w:r>
+        <w:t>Zipping</w:t>
+      </w:r>
+    </w:p>
+    <w:p>
+      <w:pPr>
+        <w:rPr>
+          <w:rFonts w:asciiTheme="majorHAnsi" w:hAnsiTheme="majorHAnsi"/>
+          <w:sz w:val="20"/>
+          <w:szCs w:val="20"/>
+          <w:lang w:val="en-GB"/>
+        </w:rPr>
+      </w:pPr>
+      <w:r>
+        <w:rPr>
+          <w:rFonts w:asciiTheme="majorHAnsi" w:hAnsiTheme="majorHAnsi"/>
+          <w:sz w:val="20"/>
+          <w:szCs w:val="20"/>
+          <w:lang w:val="en-GB"/>
+        </w:rPr>
+        <w:t>Zipping is enabled by default in the API, by leveraging on 2 configuration properties:</w:t>
+      </w:r>
+    </w:p>
+    <w:p>
+      <w:pPr>
+        <w:pStyle w:val="ListParagraph"/>
+        <w:numPr>
+          <w:ilvl w:val="0"/>
+          <w:numId w:val="8"/>
+        </w:numPr>
+        <w:rPr>
+          <w:rFonts w:asciiTheme="majorHAnsi" w:hAnsiTheme="majorHAnsi"/>
+          <w:sz w:val="20"/>
+          <w:szCs w:val="20"/>
+          <w:lang w:val="en-GB"/>
+        </w:rPr>
+      </w:pPr>
+      <w:r>
+        <w:rPr>
+          <w:rFonts w:asciiTheme="majorHAnsi" w:hAnsiTheme="majorHAnsi"/>
+          <w:sz w:val="20"/>
+          <w:szCs w:val="20"/>
+          <w:lang w:val="en-GB"/>
+        </w:rPr>
+        <w:t>threshold, set to 0 bytes, which means everything</w:t>
+      </w:r>
+      <w:r>
+        <w:rPr>
+          <w:rFonts w:asciiTheme="majorHAnsi" w:hAnsiTheme="majorHAnsi"/>
+          <w:sz w:val="20"/>
+          <w:szCs w:val="20"/>
+          <w:lang w:val="en-GB"/>
+        </w:rPr>
+        <w:t xml:space="preserve"> (bigger than 0)</w:t>
+      </w:r>
+      <w:r>
+        <w:rPr>
+          <w:rFonts w:asciiTheme="majorHAnsi" w:hAnsiTheme="majorHAnsi"/>
+          <w:sz w:val="20"/>
+          <w:szCs w:val="20"/>
+          <w:lang w:val="en-GB"/>
+        </w:rPr>
+        <w:t xml:space="preserve"> will be compressed</w:t>
+      </w:r>
+    </w:p>
+    <w:p>
+      <w:pPr>
+        <w:pStyle w:val="ListParagraph"/>
+        <w:numPr>
+          <w:ilvl w:val="0"/>
+          <w:numId w:val="8"/>
+        </w:numPr>
+        <w:rPr>
+          <w:rFonts w:asciiTheme="majorHAnsi" w:hAnsiTheme="majorHAnsi"/>
+          <w:sz w:val="20"/>
+          <w:szCs w:val="20"/>
+          <w:lang w:val="en-GB"/>
+        </w:rPr>
+      </w:pPr>
+      <w:r>
+        <w:rPr>
+          <w:rFonts w:asciiTheme="majorHAnsi" w:hAnsiTheme="majorHAnsi"/>
+          <w:sz w:val="20"/>
+          <w:szCs w:val="20"/>
+          <w:lang w:val="en-GB"/>
+        </w:rPr>
+        <w:t>Force</w:t>
+      </w:r>
+      <w:r>
+        <w:rPr>
+          <w:rFonts w:asciiTheme="majorHAnsi" w:hAnsiTheme="majorHAnsi"/>
+          <w:sz w:val="20"/>
+          <w:szCs w:val="20"/>
+          <w:lang w:val="en-GB"/>
+        </w:rPr>
+        <w:t>, to force the zipping</w:t>
+      </w:r>
+    </w:p>
+    <w:p>
+      <w:pPr>
+        <w:rPr>
+          <w:rFonts w:asciiTheme="majorHAnsi" w:hAnsiTheme="majorHAnsi"/>
+          <w:sz w:val="20"/>
+          <w:szCs w:val="20"/>
+          <w:lang w:val="en-GB"/>
+        </w:rPr>
+      </w:pPr>
+      <w:r>
+        <w:rPr>
+          <w:rFonts w:asciiTheme="majorHAnsi" w:hAnsiTheme="majorHAnsi"/>
+          <w:sz w:val="20"/>
+          <w:szCs w:val="20"/>
+          <w:lang w:val="en-GB"/>
+        </w:rPr>
+        <w:lastRenderedPageBreak/>
+        <w:t>Such configuration can be found in the applicationContext.xml as seen in t</w:t>
+      </w:r>
+      <w:r>
+        <w:rPr>
+          <w:rFonts w:asciiTheme="majorHAnsi" w:hAnsiTheme="majorHAnsi"/>
+          <w:sz w:val="20"/>
+          <w:szCs w:val="20"/>
+          <w:lang w:val="en-GB"/>
+        </w:rPr>
+        <w:t xml:space="preserve">he </w:t>
+      </w:r>
+      <w:r>
+        <w:rPr>
+          <w:rFonts w:asciiTheme="majorHAnsi" w:hAnsiTheme="majorHAnsi"/>
+          <w:sz w:val="20"/>
+          <w:szCs w:val="20"/>
+          <w:lang w:val="en-GB"/>
+        </w:rPr>
+        <w:fldChar w:fldCharType="begin"/>
+      </w:r>
+      <w:r>
+        <w:rPr>
+          <w:rFonts w:asciiTheme="majorHAnsi" w:hAnsiTheme="majorHAnsi"/>
+          <w:sz w:val="20"/>
+          <w:szCs w:val="20"/>
+          <w:lang w:val="en-GB"/>
+        </w:rPr>
+        <w:instrText xml:space="preserve"> REF _Ref9432654 \h </w:instrText>
+      </w:r>
+      <w:r>
+        <w:rPr>
+          <w:rFonts w:asciiTheme="majorHAnsi" w:hAnsiTheme="majorHAnsi"/>
+          <w:sz w:val="20"/>
+          <w:szCs w:val="20"/>
+          <w:lang w:val="en-GB"/>
+        </w:rPr>
+      </w:r>
+      <w:r>
+        <w:rPr>
+          <w:rFonts w:asciiTheme="majorHAnsi" w:hAnsiTheme="majorHAnsi"/>
+          <w:sz w:val="20"/>
+          <w:szCs w:val="20"/>
+          <w:lang w:val="en-GB"/>
+        </w:rPr>
+        <w:instrText xml:space="preserve"> \* MERGEFORMAT </w:instrText>
+      </w:r>
+      <w:r>
+        <w:rPr>
+          <w:rFonts w:asciiTheme="majorHAnsi" w:hAnsiTheme="majorHAnsi"/>
+          <w:sz w:val="20"/>
+          <w:szCs w:val="20"/>
+          <w:lang w:val="en-GB"/>
+        </w:rPr>
+        <w:fldChar w:fldCharType="separate"/>
+      </w:r>
+      <w:r>
+        <w:rPr>
+          <w:rFonts w:asciiTheme="majorHAnsi" w:hAnsiTheme="majorHAnsi"/>
+          <w:sz w:val="20"/>
+          <w:szCs w:val="20"/>
+          <w:lang w:val="en-GB"/>
+        </w:rPr>
+        <w:t>Component architecture</w:t>
+      </w:r>
+      <w:r>
+        <w:rPr>
+          <w:rFonts w:asciiTheme="majorHAnsi" w:hAnsiTheme="majorHAnsi"/>
+          <w:sz w:val="20"/>
+          <w:szCs w:val="20"/>
+          <w:lang w:val="en-GB"/>
+        </w:rPr>
+        <w:fldChar w:fldCharType="end"/>
+      </w:r>
+    </w:p>
+    <w:p>
+      <w:pPr>
+        <w:rPr>
+          <w:rFonts w:asciiTheme="majorHAnsi" w:hAnsiTheme="majorHAnsi"/>
+          <w:sz w:val="20"/>
+          <w:szCs w:val="20"/>
+          <w:lang w:val="en-GB"/>
+        </w:rPr>
+      </w:pPr>
+      <w:r>
+        <w:rPr>
+          <w:rFonts w:asciiTheme="majorHAnsi" w:hAnsiTheme="majorHAnsi"/>
+          <w:sz w:val="20"/>
+          <w:szCs w:val="20"/>
+          <w:lang w:val="en-GB"/>
+        </w:rPr>
+        <w:t xml:space="preserve">As a result, the </w:t>
+      </w:r>
+      <w:r>
+        <w:rPr>
+          <w:rFonts w:asciiTheme="majorHAnsi" w:hAnsiTheme="majorHAnsi"/>
+          <w:sz w:val="20"/>
+          <w:szCs w:val="20"/>
+          <w:lang w:val="en-GB"/>
+        </w:rPr>
+        <w:t xml:space="preserve">response of the CPSV-AP API </w:t>
+      </w:r>
+      <w:r>
+        <w:rPr>
+          <w:rFonts w:asciiTheme="majorHAnsi" w:hAnsiTheme="majorHAnsi"/>
+          <w:sz w:val="20"/>
+          <w:szCs w:val="20"/>
+          <w:lang w:val="en-GB"/>
+        </w:rPr>
+        <w:t>in</w:t>
+      </w:r>
+      <w:r>
+        <w:rPr>
+          <w:rFonts w:asciiTheme="majorHAnsi" w:hAnsiTheme="majorHAnsi"/>
+          <w:sz w:val="20"/>
+          <w:szCs w:val="20"/>
+          <w:lang w:val="en-GB"/>
+        </w:rPr>
+        <w:t>cludes the HTTP Header Content-encoding set to gzip.</w:t>
+      </w:r>
+    </w:p>
+    <w:p>
+      <w:pPr>
+        <w:pStyle w:val="Heading4"/>
+        <w:rPr>
+          <w:lang w:val="en-GB"/>
+        </w:rPr>
+      </w:pPr>
+      <w:r>
+        <w:rPr>
+          <w:lang w:val="en-GB"/>
+        </w:rPr>
+        <w:t>Etag</w:t>
+      </w:r>
+    </w:p>
+    <w:p>
+      <w:pPr>
+        <w:rPr>
+          <w:lang w:val="en-GB"/>
+        </w:rPr>
+      </w:pPr>
     </w:p>
     <w:p>
       <w:pPr>
@@ -4388,24 +4779,111 @@
           <w:lang w:val="en-GB"/>
         </w:rPr>
       </w:pPr>
+      <w:bookmarkStart w:id="4" w:name="_Ref9432654"/>
       <w:r>
         <w:rPr>
           <w:lang w:val="en-GB"/>
         </w:rPr>
         <w:t>Component architecture</w:t>
       </w:r>
-    </w:p>
-    <w:p>
-      <w:pPr>
-        <w:rPr>
-          <w:lang w:val="en-GB"/>
-        </w:rPr>
-      </w:pPr>
-      <w:r>
-        <w:rPr>
-          <w:lang w:val="en-GB"/>
-        </w:rPr>
-        <w:t>INSERT HERE A COMPONENT ARCHITECTURE</w:t>
+      <w:bookmarkEnd w:id="4"/>
+    </w:p>
+    <w:p>
+      <w:pPr>
+        <w:rPr>
+          <w:lang w:val="en-GB"/>
+        </w:rPr>
+      </w:pPr>
+      <w:r>
+        <w:rPr>
+          <w:lang w:val="en-GB"/>
+        </w:rPr>
+        <w:t>The below image shows the component diagram</w:t>
+      </w:r>
+    </w:p>
+    <w:p>
+      <w:pPr>
+        <w:keepNext/>
+        <w:jc w:val="center"/>
+      </w:pPr>
+      <w:r>
+        <w:rPr>
+          <w:noProof/>
+        </w:rPr>
+        <w:drawing>
+          <wp:inline distT="0" distB="0" distL="0" distR="0">
+            <wp:extent cx="3709856" cy="5524500"/>
+            <wp:effectExtent l="0" t="0" r="5080" b="0"/>
+            <wp:docPr id="5" name="Picture 5"/>
+            <wp:cNvGraphicFramePr>
+              <a:graphicFrameLocks xmlns:a="http://schemas.openxmlformats.org/drawingml/2006/main" noChangeAspect="1"/>
+            </wp:cNvGraphicFramePr>
+            <a:graphic xmlns:a="http://schemas.openxmlformats.org/drawingml/2006/main">
+              <a:graphicData uri="http://schemas.openxmlformats.org/drawingml/2006/picture">
+                <pic:pic xmlns:pic="http://schemas.openxmlformats.org/drawingml/2006/picture">
+                  <pic:nvPicPr>
+                    <pic:cNvPr id="5" name="CPSV-API-SRU-API_component_diagram.jpg"/>
+                    <pic:cNvPicPr/>
+                  </pic:nvPicPr>
+                  <pic:blipFill>
+                    <a:blip r:embed="rId15">
+                      <a:extLst>
+                        <a:ext uri="{28A0092B-C50C-407E-A947-70E740481C1C}">
+                          <a14:useLocalDpi xmlns:a14="http://schemas.microsoft.com/office/drawing/2010/main" val="0"/>
+                        </a:ext>
+                      </a:extLst>
+                    </a:blip>
+                    <a:stretch>
+                      <a:fillRect/>
+                    </a:stretch>
+                  </pic:blipFill>
+                  <pic:spPr>
+                    <a:xfrm>
+                      <a:off x="0" y="0"/>
+                      <a:ext cx="3713263" cy="5529574"/>
+                    </a:xfrm>
+                    <a:prstGeom prst="rect">
+                      <a:avLst/>
+                    </a:prstGeom>
+                  </pic:spPr>
+                </pic:pic>
+              </a:graphicData>
+            </a:graphic>
+          </wp:inline>
+        </w:drawing>
+      </w:r>
+    </w:p>
+    <w:p>
+      <w:pPr>
+        <w:pStyle w:val="Caption"/>
+        <w:jc w:val="center"/>
+        <w:rPr>
+          <w:lang w:val="en-GB"/>
+        </w:rPr>
+      </w:pPr>
+      <w:r>
+        <w:t xml:space="preserve">Figure </w:t>
+      </w:r>
+      <w:r>
+        <w:fldChar w:fldCharType="begin"/>
+      </w:r>
+      <w:r>
+        <w:instrText xml:space="preserve"> SEQ Figure \* ARABIC </w:instrText>
+      </w:r>
+      <w:r>
+        <w:fldChar w:fldCharType="separate"/>
+      </w:r>
+      <w:r>
+        <w:rPr>
+          <w:noProof/>
+        </w:rPr>
+        <w:t>5</w:t>
+      </w:r>
+      <w:r>
+        <w:fldChar w:fldCharType="end"/>
+      </w:r>
+      <w:r>
+        <w:t>: Component Diagram</w:t>
       </w:r>
     </w:p>
     <w:p>
@@ -4477,20 +4955,120 @@
     </w:p>
     <w:p>
       <w:pPr>
+        <w:pStyle w:val="Heading2"/>
+        <w:rPr>
+          <w:lang w:val="en-GB"/>
+        </w:rPr>
+      </w:pPr>
+      <w:r>
+        <w:rPr>
+          <w:lang w:val="en-GB"/>
+        </w:rPr>
+        <w:lastRenderedPageBreak/>
+        <w:t>Source code structure</w:t>
+      </w:r>
+    </w:p>
+    <w:p>
+      <w:pPr>
+        <w:rPr>
+          <w:lang w:val="en-GB"/>
+        </w:rPr>
+      </w:pPr>
+      <w:r>
+        <w:rPr>
+          <w:lang w:val="en-GB"/>
+        </w:rPr>
+        <w:t xml:space="preserve">Decribe Maven structure and </w:t>
+      </w:r>
+      <w:bookmarkStart w:id="5" w:name="_GoBack"/>
+      <w:bookmarkEnd w:id="5"/>
+      <w:r>
+        <w:rPr>
+          <w:lang w:val="en-GB"/>
+        </w:rPr>
+        <w:t>JSON-LD Annotations</w:t>
+      </w:r>
+    </w:p>
+    <w:p>
+      <w:pPr>
+        <w:pStyle w:val="Heading2"/>
+        <w:rPr>
+          <w:lang w:val="en-GB"/>
+        </w:rPr>
+      </w:pPr>
+      <w:bookmarkStart w:id="6" w:name="_Ref9409812"/>
+      <w:r>
+        <w:rPr>
+          <w:lang w:val="en-GB"/>
+        </w:rPr>
+        <w:t>Requirements</w:t>
+      </w:r>
+    </w:p>
+    <w:p>
+      <w:pPr>
+        <w:rPr>
+          <w:rFonts w:asciiTheme="majorHAnsi" w:hAnsiTheme="majorHAnsi"/>
+          <w:sz w:val="20"/>
+          <w:szCs w:val="20"/>
+          <w:lang w:val="en-GB"/>
+        </w:rPr>
+      </w:pPr>
+      <w:r>
+        <w:rPr>
+          <w:rFonts w:asciiTheme="majorHAnsi" w:hAnsiTheme="majorHAnsi"/>
+          <w:sz w:val="20"/>
+          <w:szCs w:val="20"/>
+          <w:lang w:val="en-GB"/>
+        </w:rPr>
+        <w:t>The main 2 requirements to compile and the deploy the CSPV-AP API are:</w:t>
+      </w:r>
+    </w:p>
+    <w:p>
+      <w:pPr>
         <w:pStyle w:val="ListParagraph"/>
         <w:numPr>
           <w:ilvl w:val="0"/>
-          <w:numId w:val="5"/>
+          <w:numId w:val="9"/>
         </w:numPr>
         <w:rPr>
-          <w:lang w:val="en-GB"/>
-        </w:rPr>
-      </w:pPr>
-      <w:r>
-        <w:rPr>
-          <w:lang w:val="en-GB"/>
-        </w:rPr>
-        <w:t>JSON-LD Annotations</w:t>
+          <w:rFonts w:asciiTheme="majorHAnsi" w:hAnsiTheme="majorHAnsi"/>
+          <w:sz w:val="20"/>
+          <w:szCs w:val="20"/>
+          <w:lang w:val="en-GB"/>
+        </w:rPr>
+      </w:pPr>
+      <w:r>
+        <w:rPr>
+          <w:rFonts w:asciiTheme="majorHAnsi" w:hAnsiTheme="majorHAnsi"/>
+          <w:sz w:val="20"/>
+          <w:szCs w:val="20"/>
+          <w:lang w:val="en-GB"/>
+        </w:rPr>
+        <w:t>JDK 8</w:t>
+      </w:r>
+    </w:p>
+    <w:p>
+      <w:pPr>
+        <w:pStyle w:val="ListParagraph"/>
+        <w:numPr>
+          <w:ilvl w:val="0"/>
+          <w:numId w:val="9"/>
+        </w:numPr>
+        <w:rPr>
+          <w:rFonts w:asciiTheme="majorHAnsi" w:hAnsiTheme="majorHAnsi"/>
+          <w:sz w:val="20"/>
+          <w:szCs w:val="20"/>
+          <w:lang w:val="en-GB"/>
+        </w:rPr>
+      </w:pPr>
+      <w:r>
+        <w:rPr>
+          <w:rFonts w:asciiTheme="majorHAnsi" w:hAnsiTheme="majorHAnsi"/>
+          <w:sz w:val="20"/>
+          <w:szCs w:val="20"/>
+          <w:lang w:val="en-GB"/>
+        </w:rPr>
+        <w:t>Tomcat 8</w:t>
       </w:r>
     </w:p>
     <w:p>
@@ -4500,44 +5078,93 @@
           <w:lang w:val="en-GB"/>
         </w:rPr>
       </w:pPr>
-      <w:bookmarkStart w:id="4" w:name="_Ref9409812"/>
+      <w:r>
+        <w:rPr>
+          <w:lang w:val="en-GB"/>
+        </w:rPr>
+        <w:t>Compiling and Deploying</w:t>
+      </w:r>
+    </w:p>
+    <w:p>
+      <w:pPr>
+        <w:rPr>
+          <w:lang w:val="en-GB"/>
+        </w:rPr>
+      </w:pPr>
+      <w:r>
+        <w:rPr>
+          <w:lang w:val="en-GB"/>
+        </w:rPr>
+        <w:t>As the CPSV-AP API are implemented in Java as Maven project is easy to compile the project by means of the maven goal “compile”.</w:t>
+      </w:r>
+    </w:p>
+    <w:p>
+      <w:pPr>
+        <w:rPr>
+          <w:lang w:val="en-GB"/>
+        </w:rPr>
+      </w:pPr>
+      <w:r>
+        <w:rPr>
+          <w:lang w:val="en-GB"/>
+        </w:rPr>
+        <w:t>The compile goal will trigger the previous goas like “generate-sources” used by the maven-swagger-codegen plugin.</w:t>
+      </w:r>
+    </w:p>
+    <w:p>
+      <w:pPr>
+        <w:rPr>
+          <w:lang w:val="en-GB"/>
+        </w:rPr>
+      </w:pPr>
+      <w:r>
+        <w:rPr>
+          <w:lang w:val="en-GB"/>
+        </w:rPr>
+        <w:t>The package goal will create the war file in the /target folder. Such war file need to be put under the webapps folder of Apache Tomcat, application server used for the development. When Tomcat will run the war file will expand in a folder and the API can be used.</w:t>
+      </w:r>
+    </w:p>
+    <w:p>
+      <w:pPr>
+        <w:pStyle w:val="Heading2"/>
+        <w:rPr>
+          <w:lang w:val="en-GB"/>
+        </w:rPr>
+      </w:pPr>
       <w:r>
         <w:rPr>
           <w:lang w:val="en-GB"/>
         </w:rPr>
         <w:t>Mapping spreadsheet</w:t>
       </w:r>
-      <w:bookmarkEnd w:id="4"/>
-    </w:p>
-    <w:p>
-      <w:pPr>
-        <w:rPr>
-          <w:lang w:val="en-GB"/>
-        </w:rPr>
-      </w:pPr>
-    </w:p>
-    <w:p>
-      <w:pPr>
-        <w:rPr>
-          <w:rFonts w:asciiTheme="majorHAnsi" w:hAnsiTheme="majorHAnsi"/>
-          <w:sz w:val="20"/>
-          <w:szCs w:val="20"/>
-          <w:lang w:val="en-GB"/>
-        </w:rPr>
-      </w:pPr>
-      <w:bookmarkStart w:id="5" w:name="_GoBack"/>
-      <w:r>
-        <w:rPr>
-          <w:rFonts w:asciiTheme="majorHAnsi" w:hAnsiTheme="majorHAnsi"/>
-          <w:sz w:val="20"/>
-          <w:szCs w:val="20"/>
-          <w:lang w:val="en-GB"/>
-        </w:rPr>
-        <w:lastRenderedPageBreak/>
+      <w:bookmarkEnd w:id="6"/>
+    </w:p>
+    <w:p>
+      <w:pPr>
+        <w:rPr>
+          <w:lang w:val="en-GB"/>
+        </w:rPr>
+      </w:pPr>
+    </w:p>
+    <w:p>
+      <w:pPr>
+        <w:rPr>
+          <w:rFonts w:asciiTheme="majorHAnsi" w:hAnsiTheme="majorHAnsi"/>
+          <w:sz w:val="20"/>
+          <w:szCs w:val="20"/>
+          <w:lang w:val="en-GB"/>
+        </w:rPr>
+      </w:pPr>
+      <w:r>
+        <w:rPr>
+          <w:rFonts w:asciiTheme="majorHAnsi" w:hAnsiTheme="majorHAnsi"/>
+          <w:sz w:val="20"/>
+          <w:szCs w:val="20"/>
+          <w:lang w:val="en-GB"/>
+        </w:rPr>
         <w:t>Attached below the mapping spreadsheet use to map CPSV-AP with the SRU data model</w:t>
       </w:r>
     </w:p>
-    <w:bookmarkEnd w:id="5"/>
     <w:p>
       <w:pPr>
         <w:rPr>
@@ -4569,9 +5196,9 @@
             <o:lock v:ext="edit" aspectratio="t"/>
           </v:shapetype>
           <v:shape id="_x0000_i1034" type="#_x0000_t75" style="width:55pt;height:36pt" o:ole="">
-            <v:imagedata r:id="rId15" o:title=""/>
+            <v:imagedata r:id="rId16" o:title=""/>
           </v:shape>
-          <o:OLEObject Type="Embed" ProgID="Excel.Sheet.12" ShapeID="_x0000_i1034" DrawAspect="Icon" ObjectID="_1620030443" r:id="rId16"/>
+          <o:OLEObject Type="Embed" ProgID="Excel.Sheet.12" ShapeID="_x0000_i1034" DrawAspect="Icon" ObjectID="_1620049620" r:id="rId17"/>
         </w:object>
       </w:r>
     </w:p>
@@ -4648,6 +5275,95 @@
 <file path=word/numbering.xml><?xml version="1.0" encoding="utf-8"?>
 <w:numbering xmlns:wpc="http://schemas.microsoft.com/office/word/2010/wordprocessingCanvas" xmlns:cx="http://schemas.microsoft.com/office/drawing/2014/chartex" xmlns:cx1="http://schemas.microsoft.com/office/drawing/2015/9/8/chartex" xmlns:mc="http://schemas.openxmlformats.org/markup-compatibility/2006" xmlns:o="urn:schemas-microsoft-com:office:office" xmlns:r="http://schemas.openxmlformats.org/officeDocument/2006/relationships" xmlns:m="http://schemas.openxmlformats.org/officeDocument/2006/math" xmlns:v="urn:schemas-microsoft-com:vml" xmlns:wp14="http://schemas.microsoft.com/office/word/2010/wordprocessingDrawing" xmlns:wp="http://schemas.openxmlformats.org/drawingml/2006/wordprocessingDrawing" xmlns:w10="urn:schemas-microsoft-com:office:word" xmlns:w="http://schemas.openxmlformats.org/wordprocessingml/2006/main" xmlns:w14="http://schemas.microsoft.com/office/word/2010/wordml" xmlns:w15="http://schemas.microsoft.com/office/word/2012/wordml" xmlns:w16se="http://schemas.microsoft.com/office/word/2015/wordml/symex" xmlns:wpg="http://schemas.microsoft.com/office/word/2010/wordprocessingGroup" xmlns:wpi="http://schemas.microsoft.com/office/word/2010/wordprocessingInk" xmlns:wne="http://schemas.microsoft.com/office/word/2006/wordml" xmlns:wps="http://schemas.microsoft.com/office/word/2010/wordprocessingShape" mc:Ignorable="w14 w15 w16se wp14">
   <w:abstractNum w:abstractNumId="0" w15:restartNumberingAfterBreak="0">
+    <w:nsid w:val="018E600E"/>
+    <w:multiLevelType w:val="hybridMultilevel"/>
+    <w:tmpl w:val="2B00FE24"/>
+    <w:lvl w:ilvl="0" w:tplc="04090011">
+      <w:start w:val="1"/>
+      <w:numFmt w:val="decimal"/>
+      <w:lvlText w:val="%1)"/>
+      <w:lvlJc w:val="left"/>
+      <w:pPr>
+        <w:ind w:left="720" w:hanging="360"/>
+      </w:pPr>
+      <w:rPr>
+        <w:rFonts w:hint="default"/>
+      </w:rPr>
+    </w:lvl>
+    <w:lvl w:ilvl="1" w:tplc="04090019" w:tentative="1">
+      <w:start w:val="1"/>
+      <w:numFmt w:val="lowerLetter"/>
+      <w:lvlText w:val="%2."/>
+      <w:lvlJc w:val="left"/>
+      <w:pPr>
+        <w:ind w:left="1440" w:hanging="360"/>
+      </w:pPr>
+    </w:lvl>
+    <w:lvl w:ilvl="2" w:tplc="0409001B" w:tentative="1">
+      <w:start w:val="1"/>
+      <w:numFmt w:val="lowerRoman"/>
+      <w:lvlText w:val="%3."/>
+      <w:lvlJc w:val="right"/>
+      <w:pPr>
+        <w:ind w:left="2160" w:hanging="180"/>
+      </w:pPr>
+    </w:lvl>
+    <w:lvl w:ilvl="3" w:tplc="0409000F" w:tentative="1">
+      <w:start w:val="1"/>
+      <w:numFmt w:val="decimal"/>
+      <w:lvlText w:val="%4."/>
+      <w:lvlJc w:val="left"/>
+      <w:pPr>
+        <w:ind w:left="2880" w:hanging="360"/>
+      </w:pPr>
+    </w:lvl>
+    <w:lvl w:ilvl="4" w:tplc="04090019" w:tentative="1">
+      <w:start w:val="1"/>
+      <w:numFmt w:val="lowerLetter"/>
+      <w:lvlText w:val="%5."/>
+      <w:lvlJc w:val="left"/>
+      <w:pPr>
+        <w:ind w:left="3600" w:hanging="360"/>
+      </w:pPr>
+    </w:lvl>
+    <w:lvl w:ilvl="5" w:tplc="0409001B" w:tentative="1">
+      <w:start w:val="1"/>
+      <w:numFmt w:val="lowerRoman"/>
+      <w:lvlText w:val="%6."/>
+      <w:lvlJc w:val="right"/>
+      <w:pPr>
+        <w:ind w:left="4320" w:hanging="180"/>
+      </w:pPr>
+    </w:lvl>
+    <w:lvl w:ilvl="6" w:tplc="0409000F" w:tentative="1">
+      <w:start w:val="1"/>
+      <w:numFmt w:val="decimal"/>
+      <w:lvlText w:val="%7."/>
+      <w:lvlJc w:val="left"/>
+      <w:pPr>
+        <w:ind w:left="5040" w:hanging="360"/>
+      </w:pPr>
+    </w:lvl>
+    <w:lvl w:ilvl="7" w:tplc="04090019" w:tentative="1">
+      <w:start w:val="1"/>
+      <w:numFmt w:val="lowerLetter"/>
+      <w:lvlText w:val="%8."/>
+      <w:lvlJc w:val="left"/>
+      <w:pPr>
+        <w:ind w:left="5760" w:hanging="360"/>
+      </w:pPr>
+    </w:lvl>
+    <w:lvl w:ilvl="8" w:tplc="0409001B" w:tentative="1">
+      <w:start w:val="1"/>
+      <w:numFmt w:val="lowerRoman"/>
+      <w:lvlText w:val="%9."/>
+      <w:lvlJc w:val="right"/>
+      <w:pPr>
+        <w:ind w:left="6480" w:hanging="180"/>
+      </w:pPr>
+    </w:lvl>
+  </w:abstractNum>
+  <w:abstractNum w:abstractNumId="1" w15:restartNumberingAfterBreak="0">
     <w:nsid w:val="2788476E"/>
     <w:multiLevelType w:val="hybridMultilevel"/>
     <w:tmpl w:val="E744AF8C"/>
@@ -4760,7 +5476,7 @@
       </w:rPr>
     </w:lvl>
   </w:abstractNum>
-  <w:abstractNum w:abstractNumId="1" w15:restartNumberingAfterBreak="0">
+  <w:abstractNum w:abstractNumId="2" w15:restartNumberingAfterBreak="0">
     <w:nsid w:val="5C416F62"/>
     <w:multiLevelType w:val="hybridMultilevel"/>
     <w:tmpl w:val="C7F24886"/>
@@ -4873,7 +5589,7 @@
       </w:rPr>
     </w:lvl>
   </w:abstractNum>
-  <w:abstractNum w:abstractNumId="2" w15:restartNumberingAfterBreak="0">
+  <w:abstractNum w:abstractNumId="3" w15:restartNumberingAfterBreak="0">
     <w:nsid w:val="5FD5341C"/>
     <w:multiLevelType w:val="hybridMultilevel"/>
     <w:tmpl w:val="8ED27F0E"/>
@@ -4986,7 +5702,7 @@
       </w:rPr>
     </w:lvl>
   </w:abstractNum>
-  <w:abstractNum w:abstractNumId="3" w15:restartNumberingAfterBreak="0">
+  <w:abstractNum w:abstractNumId="4" w15:restartNumberingAfterBreak="0">
     <w:nsid w:val="60FF5140"/>
     <w:multiLevelType w:val="hybridMultilevel"/>
     <w:tmpl w:val="7638ADB8"/>
@@ -5099,7 +5815,7 @@
       </w:rPr>
     </w:lvl>
   </w:abstractNum>
-  <w:abstractNum w:abstractNumId="4" w15:restartNumberingAfterBreak="0">
+  <w:abstractNum w:abstractNumId="5" w15:restartNumberingAfterBreak="0">
     <w:nsid w:val="68054952"/>
     <w:multiLevelType w:val="hybridMultilevel"/>
     <w:tmpl w:val="2CC2774A"/>
@@ -5212,7 +5928,96 @@
       </w:rPr>
     </w:lvl>
   </w:abstractNum>
-  <w:abstractNum w:abstractNumId="5" w15:restartNumberingAfterBreak="0">
+  <w:abstractNum w:abstractNumId="6" w15:restartNumberingAfterBreak="0">
+    <w:nsid w:val="7189609C"/>
+    <w:multiLevelType w:val="hybridMultilevel"/>
+    <w:tmpl w:val="05F6F2A0"/>
+    <w:lvl w:ilvl="0" w:tplc="04090011">
+      <w:start w:val="1"/>
+      <w:numFmt w:val="decimal"/>
+      <w:lvlText w:val="%1)"/>
+      <w:lvlJc w:val="left"/>
+      <w:pPr>
+        <w:ind w:left="720" w:hanging="360"/>
+      </w:pPr>
+      <w:rPr>
+        <w:rFonts w:hint="default"/>
+      </w:rPr>
+    </w:lvl>
+    <w:lvl w:ilvl="1" w:tplc="04090019" w:tentative="1">
+      <w:start w:val="1"/>
+      <w:numFmt w:val="lowerLetter"/>
+      <w:lvlText w:val="%2."/>
+      <w:lvlJc w:val="left"/>
+      <w:pPr>
+        <w:ind w:left="1440" w:hanging="360"/>
+      </w:pPr>
+    </w:lvl>
+    <w:lvl w:ilvl="2" w:tplc="0409001B" w:tentative="1">
+      <w:start w:val="1"/>
+      <w:numFmt w:val="lowerRoman"/>
+      <w:lvlText w:val="%3."/>
+      <w:lvlJc w:val="right"/>
+      <w:pPr>
+        <w:ind w:left="2160" w:hanging="180"/>
+      </w:pPr>
+    </w:lvl>
+    <w:lvl w:ilvl="3" w:tplc="0409000F" w:tentative="1">
+      <w:start w:val="1"/>
+      <w:numFmt w:val="decimal"/>
+      <w:lvlText w:val="%4."/>
+      <w:lvlJc w:val="left"/>
+      <w:pPr>
+        <w:ind w:left="2880" w:hanging="360"/>
+      </w:pPr>
+    </w:lvl>
+    <w:lvl w:ilvl="4" w:tplc="04090019" w:tentative="1">
+      <w:start w:val="1"/>
+      <w:numFmt w:val="lowerLetter"/>
+      <w:lvlText w:val="%5."/>
+      <w:lvlJc w:val="left"/>
+      <w:pPr>
+        <w:ind w:left="3600" w:hanging="360"/>
+      </w:pPr>
+    </w:lvl>
+    <w:lvl w:ilvl="5" w:tplc="0409001B" w:tentative="1">
+      <w:start w:val="1"/>
+      <w:numFmt w:val="lowerRoman"/>
+      <w:lvlText w:val="%6."/>
+      <w:lvlJc w:val="right"/>
+      <w:pPr>
+        <w:ind w:left="4320" w:hanging="180"/>
+      </w:pPr>
+    </w:lvl>
+    <w:lvl w:ilvl="6" w:tplc="0409000F" w:tentative="1">
+      <w:start w:val="1"/>
+      <w:numFmt w:val="decimal"/>
+      <w:lvlText w:val="%7."/>
+      <w:lvlJc w:val="left"/>
+      <w:pPr>
+        <w:ind w:left="5040" w:hanging="360"/>
+      </w:pPr>
+    </w:lvl>
+    <w:lvl w:ilvl="7" w:tplc="04090019" w:tentative="1">
+      <w:start w:val="1"/>
+      <w:numFmt w:val="lowerLetter"/>
+      <w:lvlText w:val="%8."/>
+      <w:lvlJc w:val="left"/>
+      <w:pPr>
+        <w:ind w:left="5760" w:hanging="360"/>
+      </w:pPr>
+    </w:lvl>
+    <w:lvl w:ilvl="8" w:tplc="0409001B" w:tentative="1">
+      <w:start w:val="1"/>
+      <w:numFmt w:val="lowerRoman"/>
+      <w:lvlText w:val="%9."/>
+      <w:lvlJc w:val="right"/>
+      <w:pPr>
+        <w:ind w:left="6480" w:hanging="180"/>
+      </w:pPr>
+    </w:lvl>
+  </w:abstractNum>
+  <w:abstractNum w:abstractNumId="7" w15:restartNumberingAfterBreak="0">
     <w:nsid w:val="724E597D"/>
     <w:multiLevelType w:val="hybridMultilevel"/>
     <w:tmpl w:val="ABCAFD54"/>
@@ -5301,7 +6106,7 @@
       </w:pPr>
     </w:lvl>
   </w:abstractNum>
-  <w:abstractNum w:abstractNumId="6" w15:restartNumberingAfterBreak="0">
+  <w:abstractNum w:abstractNumId="8" w15:restartNumberingAfterBreak="0">
     <w:nsid w:val="7E4C6B88"/>
     <w:multiLevelType w:val="hybridMultilevel"/>
     <w:tmpl w:val="2BFE09CA"/>
@@ -5415,25 +6220,31 @@
     </w:lvl>
   </w:abstractNum>
   <w:num w:numId="1">
+    <w:abstractNumId w:val="2"/>
+  </w:num>
+  <w:num w:numId="2">
+    <w:abstractNumId w:val="5"/>
+  </w:num>
+  <w:num w:numId="3">
     <w:abstractNumId w:val="1"/>
   </w:num>
-  <w:num w:numId="2">
+  <w:num w:numId="4">
     <w:abstractNumId w:val="4"/>
   </w:num>
-  <w:num w:numId="3">
+  <w:num w:numId="5">
+    <w:abstractNumId w:val="7"/>
+  </w:num>
+  <w:num w:numId="6">
+    <w:abstractNumId w:val="8"/>
+  </w:num>
+  <w:num w:numId="7">
+    <w:abstractNumId w:val="3"/>
+  </w:num>
+  <w:num w:numId="8">
     <w:abstractNumId w:val="0"/>
   </w:num>
-  <w:num w:numId="4">
-    <w:abstractNumId w:val="3"/>
-  </w:num>
-  <w:num w:numId="5">
-    <w:abstractNumId w:val="5"/>
-  </w:num>
-  <w:num w:numId="6">
+  <w:num w:numId="9">
     <w:abstractNumId w:val="6"/>
-  </w:num>
-  <w:num w:numId="7">
-    <w:abstractNumId w:val="2"/>
   </w:num>
 </w:numbering>
 </file>
@@ -6102,6 +6913,16 @@
       <w:color w:val="A44E00" w:themeColor="accent1" w:themeShade="BF"/>
     </w:rPr>
   </w:style>
+  <w:style w:type="character" w:customStyle="1" w:styleId="treelabel">
+    <w:name w:val="treelabel"/>
+    <w:basedOn w:val="DefaultParagraphFont"/>
+    <w:rsid w:val="003E6A6D"/>
+  </w:style>
+  <w:style w:type="character" w:customStyle="1" w:styleId="objectbox">
+    <w:name w:val="objectbox"/>
+    <w:basedOn w:val="DefaultParagraphFont"/>
+    <w:rsid w:val="003E6A6D"/>
+  </w:style>
 </w:styles>
 </file>
 

</xml_diff>